<commit_message>
Reports (need Usecase & Usability)
</commit_message>
<xml_diff>
--- a/Bit Geeks - Project/File Directory.docx
+++ b/Bit Geeks - Project/File Directory.docx
@@ -47,10 +47,10 @@
         <w:tblLook w:val="04A0" w:firstRow="1" w:lastRow="0" w:firstColumn="1" w:lastColumn="0" w:noHBand="0" w:noVBand="1"/>
       </w:tblPr>
       <w:tblGrid>
-        <w:gridCol w:w="3327"/>
-        <w:gridCol w:w="1850"/>
-        <w:gridCol w:w="1928"/>
-        <w:gridCol w:w="3420"/>
+        <w:gridCol w:w="3045"/>
+        <w:gridCol w:w="1769"/>
+        <w:gridCol w:w="961"/>
+        <w:gridCol w:w="4750"/>
       </w:tblGrid>
       <w:tr>
         <w:trPr>
@@ -139,7 +139,7 @@
         <w:tc>
           <w:tcPr>
             <w:cnfStyle w:val="001000000000" w:firstRow="0" w:lastRow="0" w:firstColumn="1" w:lastColumn="0" w:oddVBand="0" w:evenVBand="0" w:oddHBand="0" w:evenHBand="0" w:firstRowFirstColumn="0" w:firstRowLastColumn="0" w:lastRowFirstColumn="0" w:lastRowLastColumn="0"/>
-            <w:tcW w:w="3327" w:type="dxa"/>
+            <w:tcW w:w="3045" w:type="dxa"/>
             <w:vAlign w:val="center"/>
           </w:tcPr>
           <w:p>
@@ -170,7 +170,7 @@
         </w:tc>
         <w:tc>
           <w:tcPr>
-            <w:tcW w:w="7198" w:type="dxa"/>
+            <w:tcW w:w="7480" w:type="dxa"/>
             <w:gridSpan w:val="3"/>
             <w:vAlign w:val="center"/>
           </w:tcPr>
@@ -233,7 +233,7 @@
         <w:tc>
           <w:tcPr>
             <w:cnfStyle w:val="001000000000" w:firstRow="0" w:lastRow="0" w:firstColumn="1" w:lastColumn="0" w:oddVBand="0" w:evenVBand="0" w:oddHBand="0" w:evenHBand="0" w:firstRowFirstColumn="0" w:firstRowLastColumn="0" w:lastRowFirstColumn="0" w:lastRowLastColumn="0"/>
-            <w:tcW w:w="3327" w:type="dxa"/>
+            <w:tcW w:w="3045" w:type="dxa"/>
             <w:vAlign w:val="center"/>
           </w:tcPr>
           <w:p>
@@ -266,7 +266,7 @@
         </w:tc>
         <w:tc>
           <w:tcPr>
-            <w:tcW w:w="1850" w:type="dxa"/>
+            <w:tcW w:w="1769" w:type="dxa"/>
             <w:vAlign w:val="center"/>
           </w:tcPr>
           <w:p>
@@ -291,7 +291,7 @@
         </w:tc>
         <w:tc>
           <w:tcPr>
-            <w:tcW w:w="1928" w:type="dxa"/>
+            <w:tcW w:w="961" w:type="dxa"/>
             <w:vAlign w:val="center"/>
           </w:tcPr>
           <w:p>
@@ -311,7 +311,7 @@
         </w:tc>
         <w:tc>
           <w:tcPr>
-            <w:tcW w:w="3420" w:type="dxa"/>
+            <w:tcW w:w="4750" w:type="dxa"/>
             <w:vAlign w:val="center"/>
           </w:tcPr>
           <w:p>
@@ -343,7 +343,7 @@
         <w:tc>
           <w:tcPr>
             <w:cnfStyle w:val="001000000000" w:firstRow="0" w:lastRow="0" w:firstColumn="1" w:lastColumn="0" w:oddVBand="0" w:evenVBand="0" w:oddHBand="0" w:evenHBand="0" w:firstRowFirstColumn="0" w:firstRowLastColumn="0" w:lastRowFirstColumn="0" w:lastRowLastColumn="0"/>
-            <w:tcW w:w="3327" w:type="dxa"/>
+            <w:tcW w:w="3045" w:type="dxa"/>
             <w:vAlign w:val="center"/>
           </w:tcPr>
           <w:p>
@@ -378,7 +378,7 @@
         </w:tc>
         <w:tc>
           <w:tcPr>
-            <w:tcW w:w="1850" w:type="dxa"/>
+            <w:tcW w:w="1769" w:type="dxa"/>
             <w:vAlign w:val="center"/>
           </w:tcPr>
           <w:p>
@@ -398,19 +398,19 @@
         </w:tc>
         <w:tc>
           <w:tcPr>
-            <w:tcW w:w="1928" w:type="dxa"/>
-            <w:vAlign w:val="center"/>
-          </w:tcPr>
-          <w:p>
-            <w:pPr>
-              <w:jc w:val="center"/>
-              <w:cnfStyle w:val="000000100000" w:firstRow="0" w:lastRow="0" w:firstColumn="0" w:lastColumn="0" w:oddVBand="0" w:evenVBand="0" w:oddHBand="1" w:evenHBand="0" w:firstRowFirstColumn="0" w:firstRowLastColumn="0" w:lastRowFirstColumn="0" w:lastRowLastColumn="0"/>
-            </w:pPr>
-          </w:p>
-        </w:tc>
-        <w:tc>
-          <w:tcPr>
-            <w:tcW w:w="3420" w:type="dxa"/>
+            <w:tcW w:w="961" w:type="dxa"/>
+            <w:vAlign w:val="center"/>
+          </w:tcPr>
+          <w:p>
+            <w:pPr>
+              <w:jc w:val="center"/>
+              <w:cnfStyle w:val="000000100000" w:firstRow="0" w:lastRow="0" w:firstColumn="0" w:lastColumn="0" w:oddVBand="0" w:evenVBand="0" w:oddHBand="1" w:evenHBand="0" w:firstRowFirstColumn="0" w:firstRowLastColumn="0" w:lastRowFirstColumn="0" w:lastRowLastColumn="0"/>
+            </w:pPr>
+          </w:p>
+        </w:tc>
+        <w:tc>
+          <w:tcPr>
+            <w:tcW w:w="4750" w:type="dxa"/>
             <w:vAlign w:val="center"/>
           </w:tcPr>
           <w:p>
@@ -444,18 +444,18 @@
         <w:tc>
           <w:tcPr>
             <w:cnfStyle w:val="001000000000" w:firstRow="0" w:lastRow="0" w:firstColumn="1" w:lastColumn="0" w:oddVBand="0" w:evenVBand="0" w:oddHBand="0" w:evenHBand="0" w:firstRowFirstColumn="0" w:firstRowLastColumn="0" w:lastRowFirstColumn="0" w:lastRowLastColumn="0"/>
-            <w:tcW w:w="3327" w:type="dxa"/>
-            <w:vAlign w:val="center"/>
-          </w:tcPr>
-          <w:p>
-            <w:pPr>
-              <w:jc w:val="center"/>
-            </w:pPr>
-          </w:p>
-        </w:tc>
-        <w:tc>
-          <w:tcPr>
-            <w:tcW w:w="1850" w:type="dxa"/>
+            <w:tcW w:w="3045" w:type="dxa"/>
+            <w:vAlign w:val="center"/>
+          </w:tcPr>
+          <w:p>
+            <w:pPr>
+              <w:jc w:val="center"/>
+            </w:pPr>
+          </w:p>
+        </w:tc>
+        <w:tc>
+          <w:tcPr>
+            <w:tcW w:w="1769" w:type="dxa"/>
             <w:vAlign w:val="center"/>
           </w:tcPr>
           <w:p>
@@ -475,19 +475,19 @@
         </w:tc>
         <w:tc>
           <w:tcPr>
-            <w:tcW w:w="1928" w:type="dxa"/>
-            <w:vAlign w:val="center"/>
-          </w:tcPr>
-          <w:p>
-            <w:pPr>
-              <w:jc w:val="center"/>
-              <w:cnfStyle w:val="000000000000" w:firstRow="0" w:lastRow="0" w:firstColumn="0" w:lastColumn="0" w:oddVBand="0" w:evenVBand="0" w:oddHBand="0" w:evenHBand="0" w:firstRowFirstColumn="0" w:firstRowLastColumn="0" w:lastRowFirstColumn="0" w:lastRowLastColumn="0"/>
-            </w:pPr>
-          </w:p>
-        </w:tc>
-        <w:tc>
-          <w:tcPr>
-            <w:tcW w:w="3420" w:type="dxa"/>
+            <w:tcW w:w="961" w:type="dxa"/>
+            <w:vAlign w:val="center"/>
+          </w:tcPr>
+          <w:p>
+            <w:pPr>
+              <w:jc w:val="center"/>
+              <w:cnfStyle w:val="000000000000" w:firstRow="0" w:lastRow="0" w:firstColumn="0" w:lastColumn="0" w:oddVBand="0" w:evenVBand="0" w:oddHBand="0" w:evenHBand="0" w:firstRowFirstColumn="0" w:firstRowLastColumn="0" w:lastRowFirstColumn="0" w:lastRowLastColumn="0"/>
+            </w:pPr>
+          </w:p>
+        </w:tc>
+        <w:tc>
+          <w:tcPr>
+            <w:tcW w:w="4750" w:type="dxa"/>
             <w:vAlign w:val="center"/>
           </w:tcPr>
           <w:p>
@@ -514,18 +514,18 @@
         <w:tc>
           <w:tcPr>
             <w:cnfStyle w:val="001000000000" w:firstRow="0" w:lastRow="0" w:firstColumn="1" w:lastColumn="0" w:oddVBand="0" w:evenVBand="0" w:oddHBand="0" w:evenHBand="0" w:firstRowFirstColumn="0" w:firstRowLastColumn="0" w:lastRowFirstColumn="0" w:lastRowLastColumn="0"/>
-            <w:tcW w:w="3327" w:type="dxa"/>
-            <w:vAlign w:val="center"/>
-          </w:tcPr>
-          <w:p>
-            <w:pPr>
-              <w:jc w:val="center"/>
-            </w:pPr>
-          </w:p>
-        </w:tc>
-        <w:tc>
-          <w:tcPr>
-            <w:tcW w:w="1850" w:type="dxa"/>
+            <w:tcW w:w="3045" w:type="dxa"/>
+            <w:vAlign w:val="center"/>
+          </w:tcPr>
+          <w:p>
+            <w:pPr>
+              <w:jc w:val="center"/>
+            </w:pPr>
+          </w:p>
+        </w:tc>
+        <w:tc>
+          <w:tcPr>
+            <w:tcW w:w="1769" w:type="dxa"/>
             <w:vAlign w:val="center"/>
           </w:tcPr>
           <w:p>
@@ -545,19 +545,19 @@
         </w:tc>
         <w:tc>
           <w:tcPr>
-            <w:tcW w:w="1928" w:type="dxa"/>
-            <w:vAlign w:val="center"/>
-          </w:tcPr>
-          <w:p>
-            <w:pPr>
-              <w:jc w:val="center"/>
-              <w:cnfStyle w:val="000000100000" w:firstRow="0" w:lastRow="0" w:firstColumn="0" w:lastColumn="0" w:oddVBand="0" w:evenVBand="0" w:oddHBand="1" w:evenHBand="0" w:firstRowFirstColumn="0" w:firstRowLastColumn="0" w:lastRowFirstColumn="0" w:lastRowLastColumn="0"/>
-            </w:pPr>
-          </w:p>
-        </w:tc>
-        <w:tc>
-          <w:tcPr>
-            <w:tcW w:w="3420" w:type="dxa"/>
+            <w:tcW w:w="961" w:type="dxa"/>
+            <w:vAlign w:val="center"/>
+          </w:tcPr>
+          <w:p>
+            <w:pPr>
+              <w:jc w:val="center"/>
+              <w:cnfStyle w:val="000000100000" w:firstRow="0" w:lastRow="0" w:firstColumn="0" w:lastColumn="0" w:oddVBand="0" w:evenVBand="0" w:oddHBand="1" w:evenHBand="0" w:firstRowFirstColumn="0" w:firstRowLastColumn="0" w:lastRowFirstColumn="0" w:lastRowLastColumn="0"/>
+            </w:pPr>
+          </w:p>
+        </w:tc>
+        <w:tc>
+          <w:tcPr>
+            <w:tcW w:w="4750" w:type="dxa"/>
             <w:vAlign w:val="center"/>
           </w:tcPr>
           <w:p>
@@ -583,18 +583,18 @@
         <w:tc>
           <w:tcPr>
             <w:cnfStyle w:val="001000000000" w:firstRow="0" w:lastRow="0" w:firstColumn="1" w:lastColumn="0" w:oddVBand="0" w:evenVBand="0" w:oddHBand="0" w:evenHBand="0" w:firstRowFirstColumn="0" w:firstRowLastColumn="0" w:lastRowFirstColumn="0" w:lastRowLastColumn="0"/>
-            <w:tcW w:w="3327" w:type="dxa"/>
-            <w:vAlign w:val="center"/>
-          </w:tcPr>
-          <w:p>
-            <w:pPr>
-              <w:jc w:val="center"/>
-            </w:pPr>
-          </w:p>
-        </w:tc>
-        <w:tc>
-          <w:tcPr>
-            <w:tcW w:w="1850" w:type="dxa"/>
+            <w:tcW w:w="3045" w:type="dxa"/>
+            <w:vAlign w:val="center"/>
+          </w:tcPr>
+          <w:p>
+            <w:pPr>
+              <w:jc w:val="center"/>
+            </w:pPr>
+          </w:p>
+        </w:tc>
+        <w:tc>
+          <w:tcPr>
+            <w:tcW w:w="1769" w:type="dxa"/>
             <w:vAlign w:val="center"/>
           </w:tcPr>
           <w:p>
@@ -614,19 +614,19 @@
         </w:tc>
         <w:tc>
           <w:tcPr>
-            <w:tcW w:w="1928" w:type="dxa"/>
-            <w:vAlign w:val="center"/>
-          </w:tcPr>
-          <w:p>
-            <w:pPr>
-              <w:jc w:val="center"/>
-              <w:cnfStyle w:val="000000000000" w:firstRow="0" w:lastRow="0" w:firstColumn="0" w:lastColumn="0" w:oddVBand="0" w:evenVBand="0" w:oddHBand="0" w:evenHBand="0" w:firstRowFirstColumn="0" w:firstRowLastColumn="0" w:lastRowFirstColumn="0" w:lastRowLastColumn="0"/>
-            </w:pPr>
-          </w:p>
-        </w:tc>
-        <w:tc>
-          <w:tcPr>
-            <w:tcW w:w="3420" w:type="dxa"/>
+            <w:tcW w:w="961" w:type="dxa"/>
+            <w:vAlign w:val="center"/>
+          </w:tcPr>
+          <w:p>
+            <w:pPr>
+              <w:jc w:val="center"/>
+              <w:cnfStyle w:val="000000000000" w:firstRow="0" w:lastRow="0" w:firstColumn="0" w:lastColumn="0" w:oddVBand="0" w:evenVBand="0" w:oddHBand="0" w:evenHBand="0" w:firstRowFirstColumn="0" w:firstRowLastColumn="0" w:lastRowFirstColumn="0" w:lastRowLastColumn="0"/>
+            </w:pPr>
+          </w:p>
+        </w:tc>
+        <w:tc>
+          <w:tcPr>
+            <w:tcW w:w="4750" w:type="dxa"/>
             <w:vAlign w:val="center"/>
           </w:tcPr>
           <w:p>
@@ -653,18 +653,18 @@
         <w:tc>
           <w:tcPr>
             <w:cnfStyle w:val="001000000000" w:firstRow="0" w:lastRow="0" w:firstColumn="1" w:lastColumn="0" w:oddVBand="0" w:evenVBand="0" w:oddHBand="0" w:evenHBand="0" w:firstRowFirstColumn="0" w:firstRowLastColumn="0" w:lastRowFirstColumn="0" w:lastRowLastColumn="0"/>
-            <w:tcW w:w="3327" w:type="dxa"/>
-            <w:vAlign w:val="center"/>
-          </w:tcPr>
-          <w:p>
-            <w:pPr>
-              <w:jc w:val="center"/>
-            </w:pPr>
-          </w:p>
-        </w:tc>
-        <w:tc>
-          <w:tcPr>
-            <w:tcW w:w="1850" w:type="dxa"/>
+            <w:tcW w:w="3045" w:type="dxa"/>
+            <w:vAlign w:val="center"/>
+          </w:tcPr>
+          <w:p>
+            <w:pPr>
+              <w:jc w:val="center"/>
+            </w:pPr>
+          </w:p>
+        </w:tc>
+        <w:tc>
+          <w:tcPr>
+            <w:tcW w:w="1769" w:type="dxa"/>
             <w:vAlign w:val="center"/>
           </w:tcPr>
           <w:p>
@@ -684,19 +684,19 @@
         </w:tc>
         <w:tc>
           <w:tcPr>
-            <w:tcW w:w="1928" w:type="dxa"/>
-            <w:vAlign w:val="center"/>
-          </w:tcPr>
-          <w:p>
-            <w:pPr>
-              <w:jc w:val="center"/>
-              <w:cnfStyle w:val="000000100000" w:firstRow="0" w:lastRow="0" w:firstColumn="0" w:lastColumn="0" w:oddVBand="0" w:evenVBand="0" w:oddHBand="1" w:evenHBand="0" w:firstRowFirstColumn="0" w:firstRowLastColumn="0" w:lastRowFirstColumn="0" w:lastRowLastColumn="0"/>
-            </w:pPr>
-          </w:p>
-        </w:tc>
-        <w:tc>
-          <w:tcPr>
-            <w:tcW w:w="3420" w:type="dxa"/>
+            <w:tcW w:w="961" w:type="dxa"/>
+            <w:vAlign w:val="center"/>
+          </w:tcPr>
+          <w:p>
+            <w:pPr>
+              <w:jc w:val="center"/>
+              <w:cnfStyle w:val="000000100000" w:firstRow="0" w:lastRow="0" w:firstColumn="0" w:lastColumn="0" w:oddVBand="0" w:evenVBand="0" w:oddHBand="1" w:evenHBand="0" w:firstRowFirstColumn="0" w:firstRowLastColumn="0" w:lastRowFirstColumn="0" w:lastRowLastColumn="0"/>
+            </w:pPr>
+          </w:p>
+        </w:tc>
+        <w:tc>
+          <w:tcPr>
+            <w:tcW w:w="4750" w:type="dxa"/>
             <w:vAlign w:val="center"/>
           </w:tcPr>
           <w:p>
@@ -754,80 +754,59 @@
         <w:tc>
           <w:tcPr>
             <w:cnfStyle w:val="001000000000" w:firstRow="0" w:lastRow="0" w:firstColumn="1" w:lastColumn="0" w:oddVBand="0" w:evenVBand="0" w:oddHBand="0" w:evenHBand="0" w:firstRowFirstColumn="0" w:firstRowLastColumn="0" w:lastRowFirstColumn="0" w:lastRowLastColumn="0"/>
-            <w:tcW w:w="3327" w:type="dxa"/>
-            <w:vAlign w:val="center"/>
-          </w:tcPr>
-          <w:p>
-            <w:pPr>
-              <w:jc w:val="center"/>
-            </w:pPr>
-            <w:r>
-              <w:rPr>
-                <w:rFonts w:ascii="Arial" w:hAnsi="Arial" w:cs="Arial"/>
-                <w:sz w:val="16"/>
-                <w:szCs w:val="16"/>
-              </w:rPr>
-              <w:t>Level6&lt;Gone Sin Mal&gt;</w:t>
-            </w:r>
-            <w:r>
-              <w:rPr>
-                <w:rFonts w:ascii="Arial" w:hAnsi="Arial" w:cs="Arial"/>
-                <w:sz w:val="16"/>
-                <w:szCs w:val="16"/>
-              </w:rPr>
-              <w:t>Bit-Geek-Project-Documents</w:t>
-            </w:r>
-            <w:r>
-              <w:rPr>
-                <w:rFonts w:ascii="Arial" w:hAnsi="Arial" w:cs="Arial"/>
-                <w:sz w:val="16"/>
-                <w:szCs w:val="16"/>
-              </w:rPr>
-              <w:t>/Gone Sin Mal-Logo</w:t>
-            </w:r>
-          </w:p>
-        </w:tc>
-        <w:tc>
-          <w:tcPr>
-            <w:tcW w:w="1850" w:type="dxa"/>
-            <w:vAlign w:val="center"/>
-          </w:tcPr>
-          <w:p>
-            <w:pPr>
-              <w:jc w:val="center"/>
-              <w:cnfStyle w:val="000000000000" w:firstRow="0" w:lastRow="0" w:firstColumn="0" w:lastColumn="0" w:oddVBand="0" w:evenVBand="0" w:oddHBand="0" w:evenHBand="0" w:firstRowFirstColumn="0" w:firstRowLastColumn="0" w:lastRowFirstColumn="0" w:lastRowLastColumn="0"/>
-            </w:pPr>
-            <w:r>
-              <w:rPr>
-                <w:rFonts w:ascii="Arial" w:hAnsi="Arial" w:cs="Arial"/>
-                <w:sz w:val="16"/>
-                <w:szCs w:val="16"/>
-              </w:rPr>
-              <w:t>Logo</w:t>
-            </w:r>
-          </w:p>
-        </w:tc>
-        <w:tc>
-          <w:tcPr>
-            <w:tcW w:w="1928" w:type="dxa"/>
-            <w:vAlign w:val="center"/>
-          </w:tcPr>
-          <w:p>
-            <w:pPr>
-              <w:jc w:val="center"/>
-              <w:cnfStyle w:val="000000000000" w:firstRow="0" w:lastRow="0" w:firstColumn="0" w:lastColumn="0" w:oddVBand="0" w:evenVBand="0" w:oddHBand="0" w:evenHBand="0" w:firstRowFirstColumn="0" w:firstRowLastColumn="0" w:lastRowFirstColumn="0" w:lastRowLastColumn="0"/>
-            </w:pPr>
-          </w:p>
-        </w:tc>
-        <w:tc>
-          <w:tcPr>
-            <w:tcW w:w="3420" w:type="dxa"/>
-            <w:vAlign w:val="center"/>
-          </w:tcPr>
-          <w:p>
-            <w:pPr>
-              <w:spacing w:before="120" w:after="60" w:line="240" w:lineRule="atLeast"/>
-              <w:ind w:right="-360"/>
+            <w:tcW w:w="3045" w:type="dxa"/>
+            <w:vAlign w:val="center"/>
+          </w:tcPr>
+          <w:p>
+            <w:pPr>
+              <w:jc w:val="center"/>
+            </w:pPr>
+          </w:p>
+        </w:tc>
+        <w:tc>
+          <w:tcPr>
+            <w:tcW w:w="1769" w:type="dxa"/>
+            <w:vAlign w:val="center"/>
+          </w:tcPr>
+          <w:p>
+            <w:pPr>
+              <w:jc w:val="center"/>
+              <w:cnfStyle w:val="000000000000" w:firstRow="0" w:lastRow="0" w:firstColumn="0" w:lastColumn="0" w:oddVBand="0" w:evenVBand="0" w:oddHBand="0" w:evenHBand="0" w:firstRowFirstColumn="0" w:firstRowLastColumn="0" w:lastRowFirstColumn="0" w:lastRowLastColumn="0"/>
+              <w:rPr>
+                <w:rFonts w:ascii="Arial" w:hAnsi="Arial" w:cs="Arial"/>
+                <w:sz w:val="16"/>
+                <w:szCs w:val="16"/>
+              </w:rPr>
+            </w:pPr>
+            <w:r>
+              <w:rPr>
+                <w:rFonts w:ascii="Arial" w:hAnsi="Arial" w:cs="Arial"/>
+                <w:sz w:val="16"/>
+                <w:szCs w:val="16"/>
+              </w:rPr>
+              <w:t>Usecase Diagram</w:t>
+            </w:r>
+          </w:p>
+        </w:tc>
+        <w:tc>
+          <w:tcPr>
+            <w:tcW w:w="961" w:type="dxa"/>
+            <w:vAlign w:val="center"/>
+          </w:tcPr>
+          <w:p>
+            <w:pPr>
+              <w:jc w:val="center"/>
+              <w:cnfStyle w:val="000000000000" w:firstRow="0" w:lastRow="0" w:firstColumn="0" w:lastColumn="0" w:oddVBand="0" w:evenVBand="0" w:oddHBand="0" w:evenHBand="0" w:firstRowFirstColumn="0" w:firstRowLastColumn="0" w:lastRowFirstColumn="0" w:lastRowLastColumn="0"/>
+            </w:pPr>
+          </w:p>
+        </w:tc>
+        <w:tc>
+          <w:tcPr>
+            <w:tcW w:w="4750" w:type="dxa"/>
+            <w:vAlign w:val="center"/>
+          </w:tcPr>
+          <w:p>
+            <w:pPr>
               <w:jc w:val="center"/>
               <w:cnfStyle w:val="000000000000" w:firstRow="0" w:lastRow="0" w:firstColumn="0" w:lastColumn="0" w:oddVBand="0" w:evenVBand="0" w:oddHBand="0" w:evenHBand="0" w:firstRowFirstColumn="0" w:firstRowLastColumn="0" w:lastRowFirstColumn="0" w:lastRowLastColumn="0"/>
               <w:rPr>
@@ -850,29 +829,23 @@
                 <w:sz w:val="16"/>
                 <w:szCs w:val="16"/>
               </w:rPr>
-              <w:t>Bit Geeks - Project\</w:t>
-            </w:r>
-            <w:r>
-              <w:rPr>
-                <w:rFonts w:ascii="Arial" w:hAnsi="Arial" w:cs="Arial"/>
-                <w:sz w:val="16"/>
-                <w:szCs w:val="16"/>
-              </w:rPr>
-              <w:t>Gone-Sin-Mal</w:t>
-            </w:r>
-          </w:p>
-          <w:p>
-            <w:pPr>
-              <w:jc w:val="center"/>
-              <w:cnfStyle w:val="000000000000" w:firstRow="0" w:lastRow="0" w:firstColumn="0" w:lastColumn="0" w:oddVBand="0" w:evenVBand="0" w:oddHBand="0" w:evenHBand="0" w:firstRowFirstColumn="0" w:firstRowLastColumn="0" w:lastRowFirstColumn="0" w:lastRowLastColumn="0"/>
-            </w:pPr>
-            <w:r>
-              <w:rPr>
-                <w:rFonts w:ascii="Arial" w:hAnsi="Arial" w:cs="Arial"/>
-                <w:sz w:val="16"/>
-                <w:szCs w:val="16"/>
-              </w:rPr>
-              <w:t>(Logo)/ Logo</w:t>
+              <w:t>Bit Geeks - Project\Diagrams</w:t>
+            </w:r>
+            <w:r>
+              <w:rPr>
+                <w:rFonts w:ascii="Arial" w:hAnsi="Arial" w:cs="Arial"/>
+                <w:sz w:val="16"/>
+                <w:szCs w:val="16"/>
+              </w:rPr>
+              <w:t xml:space="preserve">/ </w:t>
+            </w:r>
+            <w:r>
+              <w:rPr>
+                <w:rFonts w:ascii="Arial" w:hAnsi="Arial" w:cs="Arial"/>
+                <w:sz w:val="16"/>
+                <w:szCs w:val="16"/>
+              </w:rPr>
+              <w:t>Usecase Diagram</w:t>
             </w:r>
           </w:p>
         </w:tc>
@@ -885,17 +858,12 @@
         <w:tc>
           <w:tcPr>
             <w:cnfStyle w:val="001000000000" w:firstRow="0" w:lastRow="0" w:firstColumn="1" w:lastColumn="0" w:oddVBand="0" w:evenVBand="0" w:oddHBand="0" w:evenHBand="0" w:firstRowFirstColumn="0" w:firstRowLastColumn="0" w:lastRowFirstColumn="0" w:lastRowLastColumn="0"/>
-            <w:tcW w:w="3327" w:type="dxa"/>
-            <w:vAlign w:val="center"/>
-          </w:tcPr>
-          <w:p>
-            <w:pPr>
-              <w:jc w:val="center"/>
-              <w:rPr>
-                <w:rFonts w:ascii="Arial" w:hAnsi="Arial" w:cs="Arial"/>
-                <w:sz w:val="16"/>
-                <w:szCs w:val="16"/>
-              </w:rPr>
+            <w:tcW w:w="3045" w:type="dxa"/>
+            <w:vAlign w:val="center"/>
+          </w:tcPr>
+          <w:p>
+            <w:pPr>
+              <w:jc w:val="center"/>
             </w:pPr>
             <w:r>
               <w:rPr>
@@ -920,56 +888,70 @@
                 <w:sz w:val="16"/>
                 <w:szCs w:val="16"/>
               </w:rPr>
-              <w:t>/Gone Sin Mal-Project TimeLine and Work Flow</w:t>
-            </w:r>
-          </w:p>
-        </w:tc>
-        <w:tc>
-          <w:tcPr>
-            <w:tcW w:w="1850" w:type="dxa"/>
-            <w:vAlign w:val="center"/>
-          </w:tcPr>
-          <w:p>
-            <w:pPr>
-              <w:jc w:val="center"/>
-              <w:cnfStyle w:val="000000100000" w:firstRow="0" w:lastRow="0" w:firstColumn="0" w:lastColumn="0" w:oddVBand="0" w:evenVBand="0" w:oddHBand="1" w:evenHBand="0" w:firstRowFirstColumn="0" w:firstRowLastColumn="0" w:lastRowFirstColumn="0" w:lastRowLastColumn="0"/>
-              <w:rPr>
-                <w:rFonts w:ascii="Arial" w:hAnsi="Arial" w:cs="Arial"/>
-                <w:sz w:val="16"/>
-                <w:szCs w:val="16"/>
-              </w:rPr>
-            </w:pPr>
-            <w:r>
-              <w:rPr>
-                <w:rFonts w:ascii="Arial" w:hAnsi="Arial" w:cs="Arial"/>
-                <w:sz w:val="16"/>
-                <w:szCs w:val="16"/>
-              </w:rPr>
-              <w:t>Project Timeline</w:t>
-            </w:r>
-          </w:p>
-        </w:tc>
-        <w:tc>
-          <w:tcPr>
-            <w:tcW w:w="1928" w:type="dxa"/>
-            <w:vAlign w:val="center"/>
-          </w:tcPr>
-          <w:p>
-            <w:pPr>
-              <w:jc w:val="center"/>
-              <w:cnfStyle w:val="000000100000" w:firstRow="0" w:lastRow="0" w:firstColumn="0" w:lastColumn="0" w:oddVBand="0" w:evenVBand="0" w:oddHBand="1" w:evenHBand="0" w:firstRowFirstColumn="0" w:firstRowLastColumn="0" w:lastRowFirstColumn="0" w:lastRowLastColumn="0"/>
-            </w:pPr>
-          </w:p>
-        </w:tc>
-        <w:tc>
-          <w:tcPr>
-            <w:tcW w:w="3420" w:type="dxa"/>
-            <w:vAlign w:val="center"/>
-          </w:tcPr>
-          <w:p>
-            <w:pPr>
-              <w:spacing w:before="120" w:after="60" w:line="240" w:lineRule="atLeast"/>
-              <w:ind w:right="-360"/>
+              <w:t>/</w:t>
+            </w:r>
+            <w:r>
+              <w:rPr>
+                <w:rFonts w:ascii="Arial" w:hAnsi="Arial" w:cs="Arial"/>
+                <w:sz w:val="16"/>
+                <w:szCs w:val="16"/>
+              </w:rPr>
+              <w:t>Gone Sin Mal-</w:t>
+            </w:r>
+            <w:r>
+              <w:rPr>
+                <w:rFonts w:ascii="Arial" w:hAnsi="Arial" w:cs="Arial"/>
+                <w:sz w:val="16"/>
+                <w:szCs w:val="16"/>
+              </w:rPr>
+              <w:t>Use Case Description</w:t>
+            </w:r>
+          </w:p>
+        </w:tc>
+        <w:tc>
+          <w:tcPr>
+            <w:tcW w:w="1769" w:type="dxa"/>
+            <w:vAlign w:val="center"/>
+          </w:tcPr>
+          <w:p>
+            <w:pPr>
+              <w:jc w:val="center"/>
+              <w:cnfStyle w:val="000000100000" w:firstRow="0" w:lastRow="0" w:firstColumn="0" w:lastColumn="0" w:oddVBand="0" w:evenVBand="0" w:oddHBand="1" w:evenHBand="0" w:firstRowFirstColumn="0" w:firstRowLastColumn="0" w:lastRowFirstColumn="0" w:lastRowLastColumn="0"/>
+              <w:rPr>
+                <w:rFonts w:ascii="Arial" w:hAnsi="Arial" w:cs="Arial"/>
+                <w:sz w:val="16"/>
+                <w:szCs w:val="16"/>
+              </w:rPr>
+            </w:pPr>
+            <w:r>
+              <w:rPr>
+                <w:rFonts w:ascii="Arial" w:hAnsi="Arial" w:cs="Arial"/>
+                <w:sz w:val="16"/>
+                <w:szCs w:val="16"/>
+              </w:rPr>
+              <w:t xml:space="preserve">Usecase Description </w:t>
+            </w:r>
+          </w:p>
+        </w:tc>
+        <w:tc>
+          <w:tcPr>
+            <w:tcW w:w="961" w:type="dxa"/>
+            <w:vAlign w:val="center"/>
+          </w:tcPr>
+          <w:p>
+            <w:pPr>
+              <w:jc w:val="center"/>
+              <w:cnfStyle w:val="000000100000" w:firstRow="0" w:lastRow="0" w:firstColumn="0" w:lastColumn="0" w:oddVBand="0" w:evenVBand="0" w:oddHBand="1" w:evenHBand="0" w:firstRowFirstColumn="0" w:firstRowLastColumn="0" w:lastRowFirstColumn="0" w:lastRowLastColumn="0"/>
+            </w:pPr>
+          </w:p>
+        </w:tc>
+        <w:tc>
+          <w:tcPr>
+            <w:tcW w:w="4750" w:type="dxa"/>
+            <w:vAlign w:val="center"/>
+          </w:tcPr>
+          <w:p>
+            <w:pPr>
               <w:jc w:val="center"/>
               <w:cnfStyle w:val="000000100000" w:firstRow="0" w:lastRow="0" w:firstColumn="0" w:lastColumn="0" w:oddVBand="0" w:evenVBand="0" w:oddHBand="1" w:evenHBand="0" w:firstRowFirstColumn="0" w:firstRowLastColumn="0" w:lastRowFirstColumn="0" w:lastRowLastColumn="0"/>
               <w:rPr>
@@ -986,68 +968,29 @@
               </w:rPr>
               <w:t>&lt;Gone Sin Mal&gt;Bit Geeks-Project/</w:t>
             </w:r>
-          </w:p>
-          <w:p>
-            <w:pPr>
-              <w:spacing w:before="120" w:after="60" w:line="240" w:lineRule="atLeast"/>
-              <w:ind w:right="-360"/>
-              <w:jc w:val="center"/>
-              <w:cnfStyle w:val="000000100000" w:firstRow="0" w:lastRow="0" w:firstColumn="0" w:lastColumn="0" w:oddVBand="0" w:evenVBand="0" w:oddHBand="1" w:evenHBand="0" w:firstRowFirstColumn="0" w:firstRowLastColumn="0" w:lastRowFirstColumn="0" w:lastRowLastColumn="0"/>
-              <w:rPr>
-                <w:rFonts w:ascii="Arial" w:hAnsi="Arial" w:cs="Arial"/>
-                <w:sz w:val="16"/>
-                <w:szCs w:val="16"/>
-              </w:rPr>
-            </w:pPr>
-            <w:r>
-              <w:rPr>
-                <w:rFonts w:ascii="Arial" w:hAnsi="Arial" w:cs="Arial"/>
-                <w:sz w:val="16"/>
-                <w:szCs w:val="16"/>
-              </w:rPr>
-              <w:t>Gone-Sin-Mal</w:t>
-            </w:r>
-          </w:p>
-          <w:p>
-            <w:pPr>
-              <w:spacing w:before="120" w:after="60" w:line="240" w:lineRule="atLeast"/>
-              <w:ind w:right="-360"/>
-              <w:jc w:val="center"/>
-              <w:cnfStyle w:val="000000100000" w:firstRow="0" w:lastRow="0" w:firstColumn="0" w:lastColumn="0" w:oddVBand="0" w:evenVBand="0" w:oddHBand="1" w:evenHBand="0" w:firstRowFirstColumn="0" w:firstRowLastColumn="0" w:lastRowFirstColumn="0" w:lastRowLastColumn="0"/>
-              <w:rPr>
-                <w:rFonts w:ascii="Arial" w:hAnsi="Arial" w:cs="Arial"/>
-                <w:sz w:val="16"/>
-                <w:szCs w:val="16"/>
-              </w:rPr>
-            </w:pPr>
-            <w:r>
-              <w:rPr>
-                <w:rFonts w:ascii="Arial" w:hAnsi="Arial" w:cs="Arial"/>
-                <w:sz w:val="16"/>
-                <w:szCs w:val="16"/>
-              </w:rPr>
-              <w:t xml:space="preserve"> (Project Timeline and workflow)/ </w:t>
-            </w:r>
-          </w:p>
-          <w:p>
-            <w:pPr>
-              <w:spacing w:before="120" w:after="60" w:line="240" w:lineRule="atLeast"/>
-              <w:ind w:right="-360"/>
-              <w:jc w:val="center"/>
-              <w:cnfStyle w:val="000000100000" w:firstRow="0" w:lastRow="0" w:firstColumn="0" w:lastColumn="0" w:oddVBand="0" w:evenVBand="0" w:oddHBand="1" w:evenHBand="0" w:firstRowFirstColumn="0" w:firstRowLastColumn="0" w:lastRowFirstColumn="0" w:lastRowLastColumn="0"/>
-              <w:rPr>
-                <w:rFonts w:ascii="Arial" w:hAnsi="Arial" w:cs="Arial"/>
-                <w:sz w:val="16"/>
-                <w:szCs w:val="16"/>
-              </w:rPr>
-            </w:pPr>
-            <w:r>
-              <w:rPr>
-                <w:rFonts w:ascii="Arial" w:hAnsi="Arial" w:cs="Arial"/>
-                <w:sz w:val="16"/>
-                <w:szCs w:val="16"/>
-              </w:rPr>
-              <w:t>Gone-Sin-Mal (Project Timeline)</w:t>
+            <w:r>
+              <w:rPr>
+                <w:rFonts w:ascii="Arial" w:hAnsi="Arial" w:cs="Arial"/>
+                <w:sz w:val="16"/>
+                <w:szCs w:val="16"/>
+              </w:rPr>
+              <w:t xml:space="preserve">Gone Sin </w:t>
+            </w:r>
+            <w:r>
+              <w:rPr>
+                <w:rFonts w:ascii="Arial" w:hAnsi="Arial" w:cs="Arial"/>
+                <w:sz w:val="16"/>
+                <w:szCs w:val="16"/>
+              </w:rPr>
+              <w:t>Mal (</w:t>
+            </w:r>
+            <w:r>
+              <w:rPr>
+                <w:rFonts w:ascii="Arial" w:hAnsi="Arial" w:cs="Arial"/>
+                <w:sz w:val="16"/>
+                <w:szCs w:val="16"/>
+              </w:rPr>
+              <w:t>Usecase)</w:t>
             </w:r>
           </w:p>
         </w:tc>
@@ -1059,60 +1002,74 @@
         <w:tc>
           <w:tcPr>
             <w:cnfStyle w:val="001000000000" w:firstRow="0" w:lastRow="0" w:firstColumn="1" w:lastColumn="0" w:oddVBand="0" w:evenVBand="0" w:oddHBand="0" w:evenHBand="0" w:firstRowFirstColumn="0" w:firstRowLastColumn="0" w:lastRowFirstColumn="0" w:lastRowLastColumn="0"/>
-            <w:tcW w:w="3327" w:type="dxa"/>
-            <w:vAlign w:val="center"/>
-          </w:tcPr>
-          <w:p>
-            <w:pPr>
-              <w:jc w:val="center"/>
-              <w:rPr>
-                <w:rFonts w:ascii="Arial" w:hAnsi="Arial" w:cs="Arial"/>
-                <w:sz w:val="16"/>
-                <w:szCs w:val="16"/>
-              </w:rPr>
-            </w:pPr>
-          </w:p>
-        </w:tc>
-        <w:tc>
-          <w:tcPr>
-            <w:tcW w:w="1850" w:type="dxa"/>
-            <w:vAlign w:val="center"/>
-          </w:tcPr>
-          <w:p>
-            <w:pPr>
-              <w:jc w:val="center"/>
-              <w:cnfStyle w:val="000000000000" w:firstRow="0" w:lastRow="0" w:firstColumn="0" w:lastColumn="0" w:oddVBand="0" w:evenVBand="0" w:oddHBand="0" w:evenHBand="0" w:firstRowFirstColumn="0" w:firstRowLastColumn="0" w:lastRowFirstColumn="0" w:lastRowLastColumn="0"/>
-              <w:rPr>
-                <w:rFonts w:ascii="Arial" w:hAnsi="Arial" w:cs="Arial"/>
-                <w:sz w:val="16"/>
-                <w:szCs w:val="16"/>
-              </w:rPr>
-            </w:pPr>
-            <w:r>
-              <w:rPr>
-                <w:rFonts w:ascii="Arial" w:hAnsi="Arial" w:cs="Arial"/>
-                <w:sz w:val="16"/>
-                <w:szCs w:val="16"/>
-              </w:rPr>
-              <w:t>Project Workflow</w:t>
-            </w:r>
-          </w:p>
-        </w:tc>
-        <w:tc>
-          <w:tcPr>
-            <w:tcW w:w="1928" w:type="dxa"/>
-            <w:vAlign w:val="center"/>
-          </w:tcPr>
-          <w:p>
-            <w:pPr>
-              <w:jc w:val="center"/>
-              <w:cnfStyle w:val="000000000000" w:firstRow="0" w:lastRow="0" w:firstColumn="0" w:lastColumn="0" w:oddVBand="0" w:evenVBand="0" w:oddHBand="0" w:evenHBand="0" w:firstRowFirstColumn="0" w:firstRowLastColumn="0" w:lastRowFirstColumn="0" w:lastRowLastColumn="0"/>
-            </w:pPr>
-          </w:p>
-        </w:tc>
-        <w:tc>
-          <w:tcPr>
-            <w:tcW w:w="3420" w:type="dxa"/>
+            <w:tcW w:w="3045" w:type="dxa"/>
+            <w:vAlign w:val="center"/>
+          </w:tcPr>
+          <w:p>
+            <w:pPr>
+              <w:jc w:val="center"/>
+            </w:pPr>
+            <w:r>
+              <w:rPr>
+                <w:rFonts w:ascii="Arial" w:hAnsi="Arial" w:cs="Arial"/>
+                <w:sz w:val="16"/>
+                <w:szCs w:val="16"/>
+              </w:rPr>
+              <w:t>Level6&lt;Gone Sin Mal&gt;</w:t>
+            </w:r>
+            <w:r>
+              <w:rPr>
+                <w:rFonts w:ascii="Arial" w:hAnsi="Arial" w:cs="Arial"/>
+                <w:sz w:val="16"/>
+                <w:szCs w:val="16"/>
+              </w:rPr>
+              <w:t>Bit-Geek-Project-Documents</w:t>
+            </w:r>
+            <w:r>
+              <w:rPr>
+                <w:rFonts w:ascii="Arial" w:hAnsi="Arial" w:cs="Arial"/>
+                <w:sz w:val="16"/>
+                <w:szCs w:val="16"/>
+              </w:rPr>
+              <w:t>/Gone Sin Mal-Logo</w:t>
+            </w:r>
+          </w:p>
+        </w:tc>
+        <w:tc>
+          <w:tcPr>
+            <w:tcW w:w="1769" w:type="dxa"/>
+            <w:vAlign w:val="center"/>
+          </w:tcPr>
+          <w:p>
+            <w:pPr>
+              <w:jc w:val="center"/>
+              <w:cnfStyle w:val="000000000000" w:firstRow="0" w:lastRow="0" w:firstColumn="0" w:lastColumn="0" w:oddVBand="0" w:evenVBand="0" w:oddHBand="0" w:evenHBand="0" w:firstRowFirstColumn="0" w:firstRowLastColumn="0" w:lastRowFirstColumn="0" w:lastRowLastColumn="0"/>
+            </w:pPr>
+            <w:r>
+              <w:rPr>
+                <w:rFonts w:ascii="Arial" w:hAnsi="Arial" w:cs="Arial"/>
+                <w:sz w:val="16"/>
+                <w:szCs w:val="16"/>
+              </w:rPr>
+              <w:t>Logo</w:t>
+            </w:r>
+          </w:p>
+        </w:tc>
+        <w:tc>
+          <w:tcPr>
+            <w:tcW w:w="961" w:type="dxa"/>
+            <w:vAlign w:val="center"/>
+          </w:tcPr>
+          <w:p>
+            <w:pPr>
+              <w:jc w:val="center"/>
+              <w:cnfStyle w:val="000000000000" w:firstRow="0" w:lastRow="0" w:firstColumn="0" w:lastColumn="0" w:oddVBand="0" w:evenVBand="0" w:oddHBand="0" w:evenHBand="0" w:firstRowFirstColumn="0" w:firstRowLastColumn="0" w:lastRowFirstColumn="0" w:lastRowLastColumn="0"/>
+            </w:pPr>
+          </w:p>
+        </w:tc>
+        <w:tc>
+          <w:tcPr>
+            <w:tcW w:w="4750" w:type="dxa"/>
             <w:vAlign w:val="center"/>
           </w:tcPr>
           <w:p>
@@ -1133,7 +1090,37 @@
                 <w:sz w:val="16"/>
                 <w:szCs w:val="16"/>
               </w:rPr>
-              <w:t>&lt;Gone Sin Mal&gt;Bit Geeks-Project/Gone-Sin-Mal (Project Timeline and workflow)/ Gone-Sin-Mal (Workflow)</w:t>
+              <w:t>&lt;Gone Sin Mal&gt;/</w:t>
+            </w:r>
+            <w:r>
+              <w:rPr>
+                <w:rFonts w:ascii="Arial" w:hAnsi="Arial" w:cs="Arial"/>
+                <w:sz w:val="16"/>
+                <w:szCs w:val="16"/>
+              </w:rPr>
+              <w:t>Bit Geeks - Project\</w:t>
+            </w:r>
+            <w:r>
+              <w:rPr>
+                <w:rFonts w:ascii="Arial" w:hAnsi="Arial" w:cs="Arial"/>
+                <w:sz w:val="16"/>
+                <w:szCs w:val="16"/>
+              </w:rPr>
+              <w:t>Gone-Sin-Mal</w:t>
+            </w:r>
+          </w:p>
+          <w:p>
+            <w:pPr>
+              <w:jc w:val="center"/>
+              <w:cnfStyle w:val="000000000000" w:firstRow="0" w:lastRow="0" w:firstColumn="0" w:lastColumn="0" w:oddVBand="0" w:evenVBand="0" w:oddHBand="0" w:evenHBand="0" w:firstRowFirstColumn="0" w:firstRowLastColumn="0" w:lastRowFirstColumn="0" w:lastRowLastColumn="0"/>
+            </w:pPr>
+            <w:r>
+              <w:rPr>
+                <w:rFonts w:ascii="Arial" w:hAnsi="Arial" w:cs="Arial"/>
+                <w:sz w:val="16"/>
+                <w:szCs w:val="16"/>
+              </w:rPr>
+              <w:t>(Logo)/ Logo</w:t>
             </w:r>
           </w:p>
         </w:tc>
@@ -1146,60 +1133,84 @@
         <w:tc>
           <w:tcPr>
             <w:cnfStyle w:val="001000000000" w:firstRow="0" w:lastRow="0" w:firstColumn="1" w:lastColumn="0" w:oddVBand="0" w:evenVBand="0" w:oddHBand="0" w:evenHBand="0" w:firstRowFirstColumn="0" w:firstRowLastColumn="0" w:lastRowFirstColumn="0" w:lastRowLastColumn="0"/>
-            <w:tcW w:w="3327" w:type="dxa"/>
-            <w:vAlign w:val="center"/>
-          </w:tcPr>
-          <w:p>
-            <w:pPr>
-              <w:jc w:val="center"/>
-              <w:rPr>
-                <w:rFonts w:ascii="Arial" w:hAnsi="Arial" w:cs="Arial"/>
-                <w:sz w:val="16"/>
-                <w:szCs w:val="16"/>
-              </w:rPr>
-            </w:pPr>
-          </w:p>
-        </w:tc>
-        <w:tc>
-          <w:tcPr>
-            <w:tcW w:w="1850" w:type="dxa"/>
-            <w:vAlign w:val="center"/>
-          </w:tcPr>
-          <w:p>
-            <w:pPr>
-              <w:jc w:val="center"/>
-              <w:cnfStyle w:val="000000100000" w:firstRow="0" w:lastRow="0" w:firstColumn="0" w:lastColumn="0" w:oddVBand="0" w:evenVBand="0" w:oddHBand="1" w:evenHBand="0" w:firstRowFirstColumn="0" w:firstRowLastColumn="0" w:lastRowFirstColumn="0" w:lastRowLastColumn="0"/>
-              <w:rPr>
-                <w:rFonts w:ascii="Arial" w:hAnsi="Arial" w:cs="Arial"/>
-                <w:sz w:val="16"/>
-                <w:szCs w:val="16"/>
-              </w:rPr>
-            </w:pPr>
-            <w:r>
-              <w:rPr>
-                <w:rFonts w:ascii="Arial" w:hAnsi="Arial" w:cs="Arial"/>
-                <w:sz w:val="16"/>
-                <w:szCs w:val="16"/>
-              </w:rPr>
-              <w:t>Gone-Sin-Mal(normalized)</w:t>
-            </w:r>
-          </w:p>
-        </w:tc>
-        <w:tc>
-          <w:tcPr>
-            <w:tcW w:w="1928" w:type="dxa"/>
-            <w:vAlign w:val="center"/>
-          </w:tcPr>
-          <w:p>
-            <w:pPr>
-              <w:jc w:val="center"/>
-              <w:cnfStyle w:val="000000100000" w:firstRow="0" w:lastRow="0" w:firstColumn="0" w:lastColumn="0" w:oddVBand="0" w:evenVBand="0" w:oddHBand="1" w:evenHBand="0" w:firstRowFirstColumn="0" w:firstRowLastColumn="0" w:lastRowFirstColumn="0" w:lastRowLastColumn="0"/>
-            </w:pPr>
-          </w:p>
-        </w:tc>
-        <w:tc>
-          <w:tcPr>
-            <w:tcW w:w="3420" w:type="dxa"/>
+            <w:tcW w:w="3045" w:type="dxa"/>
+            <w:vAlign w:val="center"/>
+          </w:tcPr>
+          <w:p>
+            <w:pPr>
+              <w:jc w:val="center"/>
+              <w:rPr>
+                <w:rFonts w:ascii="Arial" w:hAnsi="Arial" w:cs="Arial"/>
+                <w:sz w:val="16"/>
+                <w:szCs w:val="16"/>
+              </w:rPr>
+            </w:pPr>
+            <w:r>
+              <w:rPr>
+                <w:rFonts w:ascii="Arial" w:hAnsi="Arial" w:cs="Arial"/>
+                <w:sz w:val="16"/>
+                <w:szCs w:val="16"/>
+              </w:rPr>
+              <w:t>Level6&lt;Gone Sin Mal&gt;</w:t>
+            </w:r>
+            <w:r>
+              <w:rPr>
+                <w:rFonts w:ascii="Arial" w:hAnsi="Arial" w:cs="Arial"/>
+                <w:sz w:val="16"/>
+                <w:szCs w:val="16"/>
+              </w:rPr>
+              <w:t>Bit-Geek-Project-Documents</w:t>
+            </w:r>
+            <w:r>
+              <w:rPr>
+                <w:rFonts w:ascii="Arial" w:hAnsi="Arial" w:cs="Arial"/>
+                <w:sz w:val="16"/>
+                <w:szCs w:val="16"/>
+              </w:rPr>
+              <w:t>/Gone Sin Mal-Project TimeLine and Work Flow</w:t>
+            </w:r>
+          </w:p>
+        </w:tc>
+        <w:tc>
+          <w:tcPr>
+            <w:tcW w:w="1769" w:type="dxa"/>
+            <w:vAlign w:val="center"/>
+          </w:tcPr>
+          <w:p>
+            <w:pPr>
+              <w:jc w:val="center"/>
+              <w:cnfStyle w:val="000000100000" w:firstRow="0" w:lastRow="0" w:firstColumn="0" w:lastColumn="0" w:oddVBand="0" w:evenVBand="0" w:oddHBand="1" w:evenHBand="0" w:firstRowFirstColumn="0" w:firstRowLastColumn="0" w:lastRowFirstColumn="0" w:lastRowLastColumn="0"/>
+              <w:rPr>
+                <w:rFonts w:ascii="Arial" w:hAnsi="Arial" w:cs="Arial"/>
+                <w:sz w:val="16"/>
+                <w:szCs w:val="16"/>
+              </w:rPr>
+            </w:pPr>
+            <w:r>
+              <w:rPr>
+                <w:rFonts w:ascii="Arial" w:hAnsi="Arial" w:cs="Arial"/>
+                <w:sz w:val="16"/>
+                <w:szCs w:val="16"/>
+              </w:rPr>
+              <w:t>Project Timeline</w:t>
+            </w:r>
+          </w:p>
+        </w:tc>
+        <w:tc>
+          <w:tcPr>
+            <w:tcW w:w="961" w:type="dxa"/>
+            <w:vAlign w:val="center"/>
+          </w:tcPr>
+          <w:p>
+            <w:pPr>
+              <w:jc w:val="center"/>
+              <w:cnfStyle w:val="000000100000" w:firstRow="0" w:lastRow="0" w:firstColumn="0" w:lastColumn="0" w:oddVBand="0" w:evenVBand="0" w:oddHBand="1" w:evenHBand="0" w:firstRowFirstColumn="0" w:firstRowLastColumn="0" w:lastRowFirstColumn="0" w:lastRowLastColumn="0"/>
+            </w:pPr>
+          </w:p>
+        </w:tc>
+        <w:tc>
+          <w:tcPr>
+            <w:tcW w:w="4750" w:type="dxa"/>
             <w:vAlign w:val="center"/>
           </w:tcPr>
           <w:p>
@@ -1220,7 +1231,70 @@
                 <w:sz w:val="16"/>
                 <w:szCs w:val="16"/>
               </w:rPr>
-              <w:t>&lt;Gone Sin Mal&gt;Bit Geeks-Project/Gone-Sin-Mal (Project Timeline and workflow)/ Gone-Sin-Mal (Normalized)</w:t>
+              <w:t>&lt;Gone Sin Mal&gt;Bit Geeks-Project/</w:t>
+            </w:r>
+          </w:p>
+          <w:p>
+            <w:pPr>
+              <w:spacing w:before="120" w:after="60" w:line="240" w:lineRule="atLeast"/>
+              <w:ind w:right="-360"/>
+              <w:jc w:val="center"/>
+              <w:cnfStyle w:val="000000100000" w:firstRow="0" w:lastRow="0" w:firstColumn="0" w:lastColumn="0" w:oddVBand="0" w:evenVBand="0" w:oddHBand="1" w:evenHBand="0" w:firstRowFirstColumn="0" w:firstRowLastColumn="0" w:lastRowFirstColumn="0" w:lastRowLastColumn="0"/>
+              <w:rPr>
+                <w:rFonts w:ascii="Arial" w:hAnsi="Arial" w:cs="Arial"/>
+                <w:sz w:val="16"/>
+                <w:szCs w:val="16"/>
+              </w:rPr>
+            </w:pPr>
+            <w:r>
+              <w:rPr>
+                <w:rFonts w:ascii="Arial" w:hAnsi="Arial" w:cs="Arial"/>
+                <w:sz w:val="16"/>
+                <w:szCs w:val="16"/>
+              </w:rPr>
+              <w:t>Gone-Sin-Mal</w:t>
+            </w:r>
+          </w:p>
+          <w:p>
+            <w:pPr>
+              <w:spacing w:before="120" w:after="60" w:line="240" w:lineRule="atLeast"/>
+              <w:ind w:right="-360"/>
+              <w:jc w:val="center"/>
+              <w:cnfStyle w:val="000000100000" w:firstRow="0" w:lastRow="0" w:firstColumn="0" w:lastColumn="0" w:oddVBand="0" w:evenVBand="0" w:oddHBand="1" w:evenHBand="0" w:firstRowFirstColumn="0" w:firstRowLastColumn="0" w:lastRowFirstColumn="0" w:lastRowLastColumn="0"/>
+              <w:rPr>
+                <w:rFonts w:ascii="Arial" w:hAnsi="Arial" w:cs="Arial"/>
+                <w:sz w:val="16"/>
+                <w:szCs w:val="16"/>
+              </w:rPr>
+            </w:pPr>
+            <w:r>
+              <w:rPr>
+                <w:rFonts w:ascii="Arial" w:hAnsi="Arial" w:cs="Arial"/>
+                <w:sz w:val="16"/>
+                <w:szCs w:val="16"/>
+              </w:rPr>
+              <w:t xml:space="preserve"> (Project Timeline and workflow)/ </w:t>
+            </w:r>
+          </w:p>
+          <w:p>
+            <w:pPr>
+              <w:spacing w:before="120" w:after="60" w:line="240" w:lineRule="atLeast"/>
+              <w:ind w:right="-360"/>
+              <w:jc w:val="center"/>
+              <w:cnfStyle w:val="000000100000" w:firstRow="0" w:lastRow="0" w:firstColumn="0" w:lastColumn="0" w:oddVBand="0" w:evenVBand="0" w:oddHBand="1" w:evenHBand="0" w:firstRowFirstColumn="0" w:firstRowLastColumn="0" w:lastRowFirstColumn="0" w:lastRowLastColumn="0"/>
+              <w:rPr>
+                <w:rFonts w:ascii="Arial" w:hAnsi="Arial" w:cs="Arial"/>
+                <w:sz w:val="16"/>
+                <w:szCs w:val="16"/>
+              </w:rPr>
+            </w:pPr>
+            <w:r>
+              <w:rPr>
+                <w:rFonts w:ascii="Arial" w:hAnsi="Arial" w:cs="Arial"/>
+                <w:sz w:val="16"/>
+                <w:szCs w:val="16"/>
+              </w:rPr>
+              <w:t>Gone-Sin-Mal (Project Timeline)</w:t>
             </w:r>
           </w:p>
         </w:tc>
@@ -1232,92 +1306,60 @@
         <w:tc>
           <w:tcPr>
             <w:cnfStyle w:val="001000000000" w:firstRow="0" w:lastRow="0" w:firstColumn="1" w:lastColumn="0" w:oddVBand="0" w:evenVBand="0" w:oddHBand="0" w:evenHBand="0" w:firstRowFirstColumn="0" w:firstRowLastColumn="0" w:lastRowFirstColumn="0" w:lastRowLastColumn="0"/>
-            <w:tcW w:w="3327" w:type="dxa"/>
-            <w:vAlign w:val="center"/>
-          </w:tcPr>
-          <w:p>
-            <w:pPr>
-              <w:jc w:val="center"/>
-              <w:rPr>
-                <w:rFonts w:ascii="Arial" w:hAnsi="Arial" w:cs="Arial"/>
-                <w:sz w:val="16"/>
-                <w:szCs w:val="16"/>
-              </w:rPr>
-            </w:pPr>
-            <w:r>
-              <w:rPr>
-                <w:rFonts w:ascii="Arial" w:hAnsi="Arial" w:cs="Arial"/>
-                <w:sz w:val="16"/>
-                <w:szCs w:val="16"/>
-              </w:rPr>
-              <w:t>Level6&lt;Gone Sin Mal&gt;</w:t>
-            </w:r>
-            <w:r>
-              <w:rPr>
-                <w:rFonts w:ascii="Arial" w:hAnsi="Arial" w:cs="Arial"/>
-                <w:sz w:val="16"/>
-                <w:szCs w:val="16"/>
-              </w:rPr>
-              <w:t>Bit-Geek-Project-Documents</w:t>
-            </w:r>
-            <w:r>
-              <w:rPr>
-                <w:rFonts w:ascii="Arial" w:hAnsi="Arial" w:cs="Arial"/>
-                <w:sz w:val="16"/>
-                <w:szCs w:val="16"/>
-              </w:rPr>
-              <w:t>/</w:t>
-            </w:r>
-            <w:r>
-              <w:rPr>
-                <w:rFonts w:ascii="Arial" w:hAnsi="Arial" w:cs="Arial"/>
-                <w:sz w:val="16"/>
-                <w:szCs w:val="16"/>
-              </w:rPr>
-              <w:t>Gone Sin Mal-Presentation)</w:t>
-            </w:r>
-          </w:p>
-        </w:tc>
-        <w:tc>
-          <w:tcPr>
-            <w:tcW w:w="1850" w:type="dxa"/>
-            <w:vAlign w:val="center"/>
-          </w:tcPr>
-          <w:p>
-            <w:pPr>
-              <w:jc w:val="center"/>
-              <w:cnfStyle w:val="000000000000" w:firstRow="0" w:lastRow="0" w:firstColumn="0" w:lastColumn="0" w:oddVBand="0" w:evenVBand="0" w:oddHBand="0" w:evenHBand="0" w:firstRowFirstColumn="0" w:firstRowLastColumn="0" w:lastRowFirstColumn="0" w:lastRowLastColumn="0"/>
-              <w:rPr>
-                <w:rFonts w:ascii="Arial" w:hAnsi="Arial" w:cs="Arial"/>
-                <w:sz w:val="16"/>
-                <w:szCs w:val="16"/>
-              </w:rPr>
-            </w:pPr>
-            <w:r>
-              <w:rPr>
-                <w:rFonts w:ascii="Arial" w:hAnsi="Arial" w:cs="Arial"/>
-                <w:sz w:val="16"/>
-                <w:szCs w:val="16"/>
-              </w:rPr>
-              <w:t>Project Specification</w:t>
-            </w:r>
-          </w:p>
-        </w:tc>
-        <w:tc>
-          <w:tcPr>
-            <w:tcW w:w="1928" w:type="dxa"/>
-            <w:vAlign w:val="center"/>
-          </w:tcPr>
-          <w:p>
-            <w:pPr>
-              <w:jc w:val="center"/>
-              <w:cnfStyle w:val="000000000000" w:firstRow="0" w:lastRow="0" w:firstColumn="0" w:lastColumn="0" w:oddVBand="0" w:evenVBand="0" w:oddHBand="0" w:evenHBand="0" w:firstRowFirstColumn="0" w:firstRowLastColumn="0" w:lastRowFirstColumn="0" w:lastRowLastColumn="0"/>
-            </w:pPr>
-          </w:p>
-        </w:tc>
-        <w:tc>
-          <w:tcPr>
-            <w:tcW w:w="3420" w:type="dxa"/>
+            <w:tcW w:w="3045" w:type="dxa"/>
+            <w:vAlign w:val="center"/>
+          </w:tcPr>
+          <w:p>
+            <w:pPr>
+              <w:jc w:val="center"/>
+              <w:rPr>
+                <w:rFonts w:ascii="Arial" w:hAnsi="Arial" w:cs="Arial"/>
+                <w:sz w:val="16"/>
+                <w:szCs w:val="16"/>
+              </w:rPr>
+            </w:pPr>
+          </w:p>
+        </w:tc>
+        <w:tc>
+          <w:tcPr>
+            <w:tcW w:w="1769" w:type="dxa"/>
+            <w:vAlign w:val="center"/>
+          </w:tcPr>
+          <w:p>
+            <w:pPr>
+              <w:jc w:val="center"/>
+              <w:cnfStyle w:val="000000000000" w:firstRow="0" w:lastRow="0" w:firstColumn="0" w:lastColumn="0" w:oddVBand="0" w:evenVBand="0" w:oddHBand="0" w:evenHBand="0" w:firstRowFirstColumn="0" w:firstRowLastColumn="0" w:lastRowFirstColumn="0" w:lastRowLastColumn="0"/>
+              <w:rPr>
+                <w:rFonts w:ascii="Arial" w:hAnsi="Arial" w:cs="Arial"/>
+                <w:sz w:val="16"/>
+                <w:szCs w:val="16"/>
+              </w:rPr>
+            </w:pPr>
+            <w:r>
+              <w:rPr>
+                <w:rFonts w:ascii="Arial" w:hAnsi="Arial" w:cs="Arial"/>
+                <w:sz w:val="16"/>
+                <w:szCs w:val="16"/>
+              </w:rPr>
+              <w:t>Project Workflow</w:t>
+            </w:r>
+          </w:p>
+        </w:tc>
+        <w:tc>
+          <w:tcPr>
+            <w:tcW w:w="961" w:type="dxa"/>
+            <w:vAlign w:val="center"/>
+          </w:tcPr>
+          <w:p>
+            <w:pPr>
+              <w:jc w:val="center"/>
+              <w:cnfStyle w:val="000000000000" w:firstRow="0" w:lastRow="0" w:firstColumn="0" w:lastColumn="0" w:oddVBand="0" w:evenVBand="0" w:oddHBand="0" w:evenHBand="0" w:firstRowFirstColumn="0" w:firstRowLastColumn="0" w:lastRowFirstColumn="0" w:lastRowLastColumn="0"/>
+            </w:pPr>
+          </w:p>
+        </w:tc>
+        <w:tc>
+          <w:tcPr>
+            <w:tcW w:w="4750" w:type="dxa"/>
             <w:vAlign w:val="center"/>
           </w:tcPr>
           <w:p>
@@ -1338,7 +1380,7 @@
                 <w:sz w:val="16"/>
                 <w:szCs w:val="16"/>
               </w:rPr>
-              <w:t>&lt;Gone Sin Mal&gt;Bit Geeks-Project/Gone-Sin-Mal (Presentation)/ Project Specification</w:t>
+              <w:t>&lt;Gone Sin Mal&gt;Bit Geeks-Project/Gone-Sin-Mal (Project Timeline and workflow)/ Gone-Sin-Mal (Workflow)</w:t>
             </w:r>
           </w:p>
         </w:tc>
@@ -1351,60 +1393,60 @@
         <w:tc>
           <w:tcPr>
             <w:cnfStyle w:val="001000000000" w:firstRow="0" w:lastRow="0" w:firstColumn="1" w:lastColumn="0" w:oddVBand="0" w:evenVBand="0" w:oddHBand="0" w:evenHBand="0" w:firstRowFirstColumn="0" w:firstRowLastColumn="0" w:lastRowFirstColumn="0" w:lastRowLastColumn="0"/>
-            <w:tcW w:w="3327" w:type="dxa"/>
-            <w:vAlign w:val="center"/>
-          </w:tcPr>
-          <w:p>
-            <w:pPr>
-              <w:jc w:val="center"/>
-              <w:rPr>
-                <w:rFonts w:ascii="Arial" w:hAnsi="Arial" w:cs="Arial"/>
-                <w:sz w:val="16"/>
-                <w:szCs w:val="16"/>
-              </w:rPr>
-            </w:pPr>
-          </w:p>
-        </w:tc>
-        <w:tc>
-          <w:tcPr>
-            <w:tcW w:w="1850" w:type="dxa"/>
-            <w:vAlign w:val="center"/>
-          </w:tcPr>
-          <w:p>
-            <w:pPr>
-              <w:jc w:val="center"/>
-              <w:cnfStyle w:val="000000100000" w:firstRow="0" w:lastRow="0" w:firstColumn="0" w:lastColumn="0" w:oddVBand="0" w:evenVBand="0" w:oddHBand="1" w:evenHBand="0" w:firstRowFirstColumn="0" w:firstRowLastColumn="0" w:lastRowFirstColumn="0" w:lastRowLastColumn="0"/>
-              <w:rPr>
-                <w:rFonts w:ascii="Arial" w:hAnsi="Arial" w:cs="Arial"/>
-                <w:sz w:val="16"/>
-                <w:szCs w:val="16"/>
-              </w:rPr>
-            </w:pPr>
-            <w:r>
-              <w:rPr>
-                <w:rFonts w:ascii="Arial" w:hAnsi="Arial" w:cs="Arial"/>
-                <w:sz w:val="16"/>
-                <w:szCs w:val="16"/>
-              </w:rPr>
-              <w:t>App Progress Presentation</w:t>
-            </w:r>
-          </w:p>
-        </w:tc>
-        <w:tc>
-          <w:tcPr>
-            <w:tcW w:w="1928" w:type="dxa"/>
-            <w:vAlign w:val="center"/>
-          </w:tcPr>
-          <w:p>
-            <w:pPr>
-              <w:jc w:val="center"/>
-              <w:cnfStyle w:val="000000100000" w:firstRow="0" w:lastRow="0" w:firstColumn="0" w:lastColumn="0" w:oddVBand="0" w:evenVBand="0" w:oddHBand="1" w:evenHBand="0" w:firstRowFirstColumn="0" w:firstRowLastColumn="0" w:lastRowFirstColumn="0" w:lastRowLastColumn="0"/>
-            </w:pPr>
-          </w:p>
-        </w:tc>
-        <w:tc>
-          <w:tcPr>
-            <w:tcW w:w="3420" w:type="dxa"/>
+            <w:tcW w:w="3045" w:type="dxa"/>
+            <w:vAlign w:val="center"/>
+          </w:tcPr>
+          <w:p>
+            <w:pPr>
+              <w:jc w:val="center"/>
+              <w:rPr>
+                <w:rFonts w:ascii="Arial" w:hAnsi="Arial" w:cs="Arial"/>
+                <w:sz w:val="16"/>
+                <w:szCs w:val="16"/>
+              </w:rPr>
+            </w:pPr>
+          </w:p>
+        </w:tc>
+        <w:tc>
+          <w:tcPr>
+            <w:tcW w:w="1769" w:type="dxa"/>
+            <w:vAlign w:val="center"/>
+          </w:tcPr>
+          <w:p>
+            <w:pPr>
+              <w:jc w:val="center"/>
+              <w:cnfStyle w:val="000000100000" w:firstRow="0" w:lastRow="0" w:firstColumn="0" w:lastColumn="0" w:oddVBand="0" w:evenVBand="0" w:oddHBand="1" w:evenHBand="0" w:firstRowFirstColumn="0" w:firstRowLastColumn="0" w:lastRowFirstColumn="0" w:lastRowLastColumn="0"/>
+              <w:rPr>
+                <w:rFonts w:ascii="Arial" w:hAnsi="Arial" w:cs="Arial"/>
+                <w:sz w:val="16"/>
+                <w:szCs w:val="16"/>
+              </w:rPr>
+            </w:pPr>
+            <w:r>
+              <w:rPr>
+                <w:rFonts w:ascii="Arial" w:hAnsi="Arial" w:cs="Arial"/>
+                <w:sz w:val="16"/>
+                <w:szCs w:val="16"/>
+              </w:rPr>
+              <w:t>Gone-Sin-Mal(normalized)</w:t>
+            </w:r>
+          </w:p>
+        </w:tc>
+        <w:tc>
+          <w:tcPr>
+            <w:tcW w:w="961" w:type="dxa"/>
+            <w:vAlign w:val="center"/>
+          </w:tcPr>
+          <w:p>
+            <w:pPr>
+              <w:jc w:val="center"/>
+              <w:cnfStyle w:val="000000100000" w:firstRow="0" w:lastRow="0" w:firstColumn="0" w:lastColumn="0" w:oddVBand="0" w:evenVBand="0" w:oddHBand="1" w:evenHBand="0" w:firstRowFirstColumn="0" w:firstRowLastColumn="0" w:lastRowFirstColumn="0" w:lastRowLastColumn="0"/>
+            </w:pPr>
+          </w:p>
+        </w:tc>
+        <w:tc>
+          <w:tcPr>
+            <w:tcW w:w="4750" w:type="dxa"/>
             <w:vAlign w:val="center"/>
           </w:tcPr>
           <w:p>
@@ -1425,7 +1467,7 @@
                 <w:sz w:val="16"/>
                 <w:szCs w:val="16"/>
               </w:rPr>
-              <w:t>&lt;Gone Sin Mal&gt;Bit Geeks-Project/Gone-Sin-Mal (Presentation)/ App Progress Presentation</w:t>
+              <w:t>&lt;Gone Sin Mal&gt;Bit Geeks-Project/Gone-Sin-Mal (Project Timeline and workflow)/ Gone-Sin-Mal (Normalized)</w:t>
             </w:r>
           </w:p>
         </w:tc>
@@ -1437,7 +1479,7 @@
         <w:tc>
           <w:tcPr>
             <w:cnfStyle w:val="001000000000" w:firstRow="0" w:lastRow="0" w:firstColumn="1" w:lastColumn="0" w:oddVBand="0" w:evenVBand="0" w:oddHBand="0" w:evenHBand="0" w:firstRowFirstColumn="0" w:firstRowLastColumn="0" w:lastRowFirstColumn="0" w:lastRowLastColumn="0"/>
-            <w:tcW w:w="3327" w:type="dxa"/>
+            <w:tcW w:w="3045" w:type="dxa"/>
             <w:vAlign w:val="center"/>
           </w:tcPr>
           <w:p>
@@ -1479,8 +1521,25 @@
                 <w:sz w:val="16"/>
                 <w:szCs w:val="16"/>
               </w:rPr>
-              <w:t>Gone Sin Mal-</w:t>
-            </w:r>
+              <w:t>Gone Sin Mal-Presentation)</w:t>
+            </w:r>
+          </w:p>
+        </w:tc>
+        <w:tc>
+          <w:tcPr>
+            <w:tcW w:w="1769" w:type="dxa"/>
+            <w:vAlign w:val="center"/>
+          </w:tcPr>
+          <w:p>
+            <w:pPr>
+              <w:jc w:val="center"/>
+              <w:cnfStyle w:val="000000000000" w:firstRow="0" w:lastRow="0" w:firstColumn="0" w:lastColumn="0" w:oddVBand="0" w:evenVBand="0" w:oddHBand="0" w:evenHBand="0" w:firstRowFirstColumn="0" w:firstRowLastColumn="0" w:lastRowFirstColumn="0" w:lastRowLastColumn="0"/>
+              <w:rPr>
+                <w:rFonts w:ascii="Arial" w:hAnsi="Arial" w:cs="Arial"/>
+                <w:sz w:val="16"/>
+                <w:szCs w:val="16"/>
+              </w:rPr>
+            </w:pPr>
             <w:r>
               <w:rPr>
                 <w:rFonts w:ascii="Arial" w:hAnsi="Arial" w:cs="Arial"/>
@@ -1489,56 +1548,23 @@
               </w:rPr>
               <w:t>Project Specification</w:t>
             </w:r>
-            <w:r>
-              <w:rPr>
-                <w:rFonts w:ascii="Arial" w:hAnsi="Arial" w:cs="Arial"/>
-                <w:sz w:val="16"/>
-                <w:szCs w:val="16"/>
-              </w:rPr>
-              <w:t>)</w:t>
-            </w:r>
-          </w:p>
-        </w:tc>
-        <w:tc>
-          <w:tcPr>
-            <w:tcW w:w="1850" w:type="dxa"/>
-            <w:vAlign w:val="center"/>
-          </w:tcPr>
-          <w:p>
-            <w:pPr>
-              <w:jc w:val="center"/>
-              <w:cnfStyle w:val="000000000000" w:firstRow="0" w:lastRow="0" w:firstColumn="0" w:lastColumn="0" w:oddVBand="0" w:evenVBand="0" w:oddHBand="0" w:evenHBand="0" w:firstRowFirstColumn="0" w:firstRowLastColumn="0" w:lastRowFirstColumn="0" w:lastRowLastColumn="0"/>
-              <w:rPr>
-                <w:rFonts w:ascii="Arial" w:hAnsi="Arial" w:cs="Arial"/>
-                <w:sz w:val="16"/>
-                <w:szCs w:val="16"/>
-              </w:rPr>
-            </w:pPr>
-            <w:r>
-              <w:rPr>
-                <w:rFonts w:ascii="Arial" w:hAnsi="Arial" w:cs="Arial"/>
-                <w:sz w:val="16"/>
-                <w:szCs w:val="16"/>
-              </w:rPr>
-              <w:t>Project Specification</w:t>
-            </w:r>
-          </w:p>
-        </w:tc>
-        <w:tc>
-          <w:tcPr>
-            <w:tcW w:w="1928" w:type="dxa"/>
-            <w:vAlign w:val="center"/>
-          </w:tcPr>
-          <w:p>
-            <w:pPr>
-              <w:jc w:val="center"/>
-              <w:cnfStyle w:val="000000000000" w:firstRow="0" w:lastRow="0" w:firstColumn="0" w:lastColumn="0" w:oddVBand="0" w:evenVBand="0" w:oddHBand="0" w:evenHBand="0" w:firstRowFirstColumn="0" w:firstRowLastColumn="0" w:lastRowFirstColumn="0" w:lastRowLastColumn="0"/>
-            </w:pPr>
-          </w:p>
-        </w:tc>
-        <w:tc>
-          <w:tcPr>
-            <w:tcW w:w="3420" w:type="dxa"/>
+          </w:p>
+        </w:tc>
+        <w:tc>
+          <w:tcPr>
+            <w:tcW w:w="961" w:type="dxa"/>
+            <w:vAlign w:val="center"/>
+          </w:tcPr>
+          <w:p>
+            <w:pPr>
+              <w:jc w:val="center"/>
+              <w:cnfStyle w:val="000000000000" w:firstRow="0" w:lastRow="0" w:firstColumn="0" w:lastColumn="0" w:oddVBand="0" w:evenVBand="0" w:oddHBand="0" w:evenHBand="0" w:firstRowFirstColumn="0" w:firstRowLastColumn="0" w:lastRowFirstColumn="0" w:lastRowLastColumn="0"/>
+            </w:pPr>
+          </w:p>
+        </w:tc>
+        <w:tc>
+          <w:tcPr>
+            <w:tcW w:w="4750" w:type="dxa"/>
             <w:vAlign w:val="center"/>
           </w:tcPr>
           <w:p>
@@ -1559,15 +1585,7 @@
                 <w:sz w:val="16"/>
                 <w:szCs w:val="16"/>
               </w:rPr>
-              <w:t xml:space="preserve">&lt;Gone Sin Mal&gt;Bit Geeks-Project/Gone-Sin-Mal (Project Specification)/ </w:t>
-            </w:r>
-            <w:r>
-              <w:rPr>
-                <w:rFonts w:ascii="Arial" w:hAnsi="Arial" w:cs="Arial"/>
-                <w:sz w:val="16"/>
-                <w:szCs w:val="16"/>
-              </w:rPr>
-              <w:t>Gone Sin Mal - project speciation</w:t>
+              <w:t>&lt;Gone Sin Mal&gt;Bit Geeks-Project/Gone-Sin-Mal (Presentation)/ Project Specification</w:t>
             </w:r>
           </w:p>
         </w:tc>
@@ -1580,84 +1598,60 @@
         <w:tc>
           <w:tcPr>
             <w:cnfStyle w:val="001000000000" w:firstRow="0" w:lastRow="0" w:firstColumn="1" w:lastColumn="0" w:oddVBand="0" w:evenVBand="0" w:oddHBand="0" w:evenHBand="0" w:firstRowFirstColumn="0" w:firstRowLastColumn="0" w:lastRowFirstColumn="0" w:lastRowLastColumn="0"/>
-            <w:tcW w:w="3327" w:type="dxa"/>
-            <w:vAlign w:val="center"/>
-          </w:tcPr>
-          <w:p>
-            <w:pPr>
-              <w:jc w:val="center"/>
-              <w:rPr>
-                <w:rFonts w:ascii="Arial" w:hAnsi="Arial" w:cs="Arial"/>
-                <w:sz w:val="16"/>
-                <w:szCs w:val="16"/>
-              </w:rPr>
-            </w:pPr>
-            <w:r>
-              <w:rPr>
-                <w:rFonts w:ascii="Arial" w:hAnsi="Arial" w:cs="Arial"/>
-                <w:sz w:val="16"/>
-                <w:szCs w:val="16"/>
-              </w:rPr>
-              <w:t>Level6&lt;Gone Sin Mal&gt;</w:t>
-            </w:r>
-            <w:r>
-              <w:rPr>
-                <w:rFonts w:ascii="Arial" w:hAnsi="Arial" w:cs="Arial"/>
-                <w:sz w:val="16"/>
-                <w:szCs w:val="16"/>
-              </w:rPr>
-              <w:t>Bit-Geek-Project-Documents</w:t>
-            </w:r>
-            <w:r>
-              <w:rPr>
-                <w:rFonts w:ascii="Arial" w:hAnsi="Arial" w:cs="Arial"/>
-                <w:sz w:val="16"/>
-                <w:szCs w:val="16"/>
-              </w:rPr>
-              <w:t>/Testing</w:t>
-            </w:r>
-          </w:p>
-        </w:tc>
-        <w:tc>
-          <w:tcPr>
-            <w:tcW w:w="1850" w:type="dxa"/>
-            <w:vAlign w:val="center"/>
-          </w:tcPr>
-          <w:p>
-            <w:pPr>
-              <w:jc w:val="center"/>
-              <w:cnfStyle w:val="000000100000" w:firstRow="0" w:lastRow="0" w:firstColumn="0" w:lastColumn="0" w:oddVBand="0" w:evenVBand="0" w:oddHBand="1" w:evenHBand="0" w:firstRowFirstColumn="0" w:firstRowLastColumn="0" w:lastRowFirstColumn="0" w:lastRowLastColumn="0"/>
-              <w:rPr>
-                <w:rFonts w:ascii="Arial" w:hAnsi="Arial" w:cs="Arial"/>
-                <w:sz w:val="16"/>
-                <w:szCs w:val="16"/>
-              </w:rPr>
-            </w:pPr>
-            <w:r>
-              <w:rPr>
-                <w:rFonts w:ascii="Arial" w:hAnsi="Arial" w:cs="Arial"/>
-                <w:sz w:val="16"/>
-                <w:szCs w:val="16"/>
-              </w:rPr>
-              <w:t>Testing</w:t>
-            </w:r>
-          </w:p>
-        </w:tc>
-        <w:tc>
-          <w:tcPr>
-            <w:tcW w:w="1928" w:type="dxa"/>
-            <w:vAlign w:val="center"/>
-          </w:tcPr>
-          <w:p>
-            <w:pPr>
-              <w:jc w:val="center"/>
-              <w:cnfStyle w:val="000000100000" w:firstRow="0" w:lastRow="0" w:firstColumn="0" w:lastColumn="0" w:oddVBand="0" w:evenVBand="0" w:oddHBand="1" w:evenHBand="0" w:firstRowFirstColumn="0" w:firstRowLastColumn="0" w:lastRowFirstColumn="0" w:lastRowLastColumn="0"/>
-            </w:pPr>
-          </w:p>
-        </w:tc>
-        <w:tc>
-          <w:tcPr>
-            <w:tcW w:w="3420" w:type="dxa"/>
+            <w:tcW w:w="3045" w:type="dxa"/>
+            <w:vAlign w:val="center"/>
+          </w:tcPr>
+          <w:p>
+            <w:pPr>
+              <w:jc w:val="center"/>
+              <w:rPr>
+                <w:rFonts w:ascii="Arial" w:hAnsi="Arial" w:cs="Arial"/>
+                <w:sz w:val="16"/>
+                <w:szCs w:val="16"/>
+              </w:rPr>
+            </w:pPr>
+          </w:p>
+        </w:tc>
+        <w:tc>
+          <w:tcPr>
+            <w:tcW w:w="1769" w:type="dxa"/>
+            <w:vAlign w:val="center"/>
+          </w:tcPr>
+          <w:p>
+            <w:pPr>
+              <w:jc w:val="center"/>
+              <w:cnfStyle w:val="000000100000" w:firstRow="0" w:lastRow="0" w:firstColumn="0" w:lastColumn="0" w:oddVBand="0" w:evenVBand="0" w:oddHBand="1" w:evenHBand="0" w:firstRowFirstColumn="0" w:firstRowLastColumn="0" w:lastRowFirstColumn="0" w:lastRowLastColumn="0"/>
+              <w:rPr>
+                <w:rFonts w:ascii="Arial" w:hAnsi="Arial" w:cs="Arial"/>
+                <w:sz w:val="16"/>
+                <w:szCs w:val="16"/>
+              </w:rPr>
+            </w:pPr>
+            <w:r>
+              <w:rPr>
+                <w:rFonts w:ascii="Arial" w:hAnsi="Arial" w:cs="Arial"/>
+                <w:sz w:val="16"/>
+                <w:szCs w:val="16"/>
+              </w:rPr>
+              <w:t>App Progress Presentation</w:t>
+            </w:r>
+          </w:p>
+        </w:tc>
+        <w:tc>
+          <w:tcPr>
+            <w:tcW w:w="961" w:type="dxa"/>
+            <w:vAlign w:val="center"/>
+          </w:tcPr>
+          <w:p>
+            <w:pPr>
+              <w:jc w:val="center"/>
+              <w:cnfStyle w:val="000000100000" w:firstRow="0" w:lastRow="0" w:firstColumn="0" w:lastColumn="0" w:oddVBand="0" w:evenVBand="0" w:oddHBand="1" w:evenHBand="0" w:firstRowFirstColumn="0" w:firstRowLastColumn="0" w:lastRowFirstColumn="0" w:lastRowLastColumn="0"/>
+            </w:pPr>
+          </w:p>
+        </w:tc>
+        <w:tc>
+          <w:tcPr>
+            <w:tcW w:w="4750" w:type="dxa"/>
             <w:vAlign w:val="center"/>
           </w:tcPr>
           <w:p>
@@ -1678,15 +1672,7 @@
                 <w:sz w:val="16"/>
                 <w:szCs w:val="16"/>
               </w:rPr>
-              <w:t xml:space="preserve">&lt;Gone Sin Mal&gt;Bit Geeks-Project/Testing/ Test Case for </w:t>
-            </w:r>
-            <w:r>
-              <w:rPr>
-                <w:rFonts w:ascii="Arial" w:hAnsi="Arial" w:cs="Arial"/>
-                <w:sz w:val="16"/>
-                <w:szCs w:val="16"/>
-              </w:rPr>
-              <w:t>Gone Sin Mal</w:t>
+              <w:t>&lt;Gone Sin Mal&gt;Bit Geeks-Project/Gone-Sin-Mal (Presentation)/ App Progress Presentation</w:t>
             </w:r>
           </w:p>
         </w:tc>
@@ -1698,60 +1684,108 @@
         <w:tc>
           <w:tcPr>
             <w:cnfStyle w:val="001000000000" w:firstRow="0" w:lastRow="0" w:firstColumn="1" w:lastColumn="0" w:oddVBand="0" w:evenVBand="0" w:oddHBand="0" w:evenHBand="0" w:firstRowFirstColumn="0" w:firstRowLastColumn="0" w:lastRowFirstColumn="0" w:lastRowLastColumn="0"/>
-            <w:tcW w:w="3327" w:type="dxa"/>
-            <w:vAlign w:val="center"/>
-          </w:tcPr>
-          <w:p>
-            <w:pPr>
-              <w:jc w:val="center"/>
-              <w:rPr>
-                <w:rFonts w:ascii="Arial" w:hAnsi="Arial" w:cs="Arial"/>
-                <w:sz w:val="16"/>
-                <w:szCs w:val="16"/>
-              </w:rPr>
-            </w:pPr>
-          </w:p>
-        </w:tc>
-        <w:tc>
-          <w:tcPr>
-            <w:tcW w:w="1850" w:type="dxa"/>
-            <w:vAlign w:val="center"/>
-          </w:tcPr>
-          <w:p>
-            <w:pPr>
-              <w:jc w:val="center"/>
-              <w:cnfStyle w:val="000000000000" w:firstRow="0" w:lastRow="0" w:firstColumn="0" w:lastColumn="0" w:oddVBand="0" w:evenVBand="0" w:oddHBand="0" w:evenHBand="0" w:firstRowFirstColumn="0" w:firstRowLastColumn="0" w:lastRowFirstColumn="0" w:lastRowLastColumn="0"/>
-              <w:rPr>
-                <w:rFonts w:ascii="Arial" w:hAnsi="Arial" w:cs="Arial"/>
-                <w:sz w:val="16"/>
-                <w:szCs w:val="16"/>
-              </w:rPr>
-            </w:pPr>
-            <w:r>
-              <w:rPr>
-                <w:rFonts w:ascii="Arial" w:hAnsi="Arial" w:cs="Arial"/>
-                <w:sz w:val="16"/>
-                <w:szCs w:val="16"/>
-              </w:rPr>
-              <w:t>Testing</w:t>
-            </w:r>
-          </w:p>
-        </w:tc>
-        <w:tc>
-          <w:tcPr>
-            <w:tcW w:w="1928" w:type="dxa"/>
-            <w:vAlign w:val="center"/>
-          </w:tcPr>
-          <w:p>
-            <w:pPr>
-              <w:jc w:val="center"/>
-              <w:cnfStyle w:val="000000000000" w:firstRow="0" w:lastRow="0" w:firstColumn="0" w:lastColumn="0" w:oddVBand="0" w:evenVBand="0" w:oddHBand="0" w:evenHBand="0" w:firstRowFirstColumn="0" w:firstRowLastColumn="0" w:lastRowFirstColumn="0" w:lastRowLastColumn="0"/>
-            </w:pPr>
-          </w:p>
-        </w:tc>
-        <w:tc>
-          <w:tcPr>
-            <w:tcW w:w="3420" w:type="dxa"/>
+            <w:tcW w:w="3045" w:type="dxa"/>
+            <w:vAlign w:val="center"/>
+          </w:tcPr>
+          <w:p>
+            <w:pPr>
+              <w:jc w:val="center"/>
+              <w:rPr>
+                <w:rFonts w:ascii="Arial" w:hAnsi="Arial" w:cs="Arial"/>
+                <w:sz w:val="16"/>
+                <w:szCs w:val="16"/>
+              </w:rPr>
+            </w:pPr>
+            <w:r>
+              <w:rPr>
+                <w:rFonts w:ascii="Arial" w:hAnsi="Arial" w:cs="Arial"/>
+                <w:sz w:val="16"/>
+                <w:szCs w:val="16"/>
+              </w:rPr>
+              <w:t>Level6&lt;Gone Sin Mal&gt;</w:t>
+            </w:r>
+            <w:r>
+              <w:rPr>
+                <w:rFonts w:ascii="Arial" w:hAnsi="Arial" w:cs="Arial"/>
+                <w:sz w:val="16"/>
+                <w:szCs w:val="16"/>
+              </w:rPr>
+              <w:t>Bit-Geek-Project-Documents</w:t>
+            </w:r>
+            <w:r>
+              <w:rPr>
+                <w:rFonts w:ascii="Arial" w:hAnsi="Arial" w:cs="Arial"/>
+                <w:sz w:val="16"/>
+                <w:szCs w:val="16"/>
+              </w:rPr>
+              <w:t>/</w:t>
+            </w:r>
+            <w:r>
+              <w:rPr>
+                <w:rFonts w:ascii="Arial" w:hAnsi="Arial" w:cs="Arial"/>
+                <w:sz w:val="16"/>
+                <w:szCs w:val="16"/>
+              </w:rPr>
+              <w:t>Gone Sin Mal-</w:t>
+            </w:r>
+            <w:r>
+              <w:rPr>
+                <w:rFonts w:ascii="Arial" w:hAnsi="Arial" w:cs="Arial"/>
+                <w:sz w:val="16"/>
+                <w:szCs w:val="16"/>
+              </w:rPr>
+              <w:t>Project Specification</w:t>
+            </w:r>
+            <w:r>
+              <w:rPr>
+                <w:rFonts w:ascii="Arial" w:hAnsi="Arial" w:cs="Arial"/>
+                <w:sz w:val="16"/>
+                <w:szCs w:val="16"/>
+              </w:rPr>
+              <w:t>)</w:t>
+            </w:r>
+          </w:p>
+        </w:tc>
+        <w:tc>
+          <w:tcPr>
+            <w:tcW w:w="1769" w:type="dxa"/>
+            <w:vAlign w:val="center"/>
+          </w:tcPr>
+          <w:p>
+            <w:pPr>
+              <w:jc w:val="center"/>
+              <w:cnfStyle w:val="000000000000" w:firstRow="0" w:lastRow="0" w:firstColumn="0" w:lastColumn="0" w:oddVBand="0" w:evenVBand="0" w:oddHBand="0" w:evenHBand="0" w:firstRowFirstColumn="0" w:firstRowLastColumn="0" w:lastRowFirstColumn="0" w:lastRowLastColumn="0"/>
+              <w:rPr>
+                <w:rFonts w:ascii="Arial" w:hAnsi="Arial" w:cs="Arial"/>
+                <w:sz w:val="16"/>
+                <w:szCs w:val="16"/>
+              </w:rPr>
+            </w:pPr>
+            <w:r>
+              <w:rPr>
+                <w:rFonts w:ascii="Arial" w:hAnsi="Arial" w:cs="Arial"/>
+                <w:sz w:val="16"/>
+                <w:szCs w:val="16"/>
+              </w:rPr>
+              <w:t>Project Specification</w:t>
+            </w:r>
+          </w:p>
+        </w:tc>
+        <w:tc>
+          <w:tcPr>
+            <w:tcW w:w="961" w:type="dxa"/>
+            <w:vAlign w:val="center"/>
+          </w:tcPr>
+          <w:p>
+            <w:pPr>
+              <w:jc w:val="center"/>
+              <w:cnfStyle w:val="000000000000" w:firstRow="0" w:lastRow="0" w:firstColumn="0" w:lastColumn="0" w:oddVBand="0" w:evenVBand="0" w:oddHBand="0" w:evenHBand="0" w:firstRowFirstColumn="0" w:firstRowLastColumn="0" w:lastRowFirstColumn="0" w:lastRowLastColumn="0"/>
+            </w:pPr>
+          </w:p>
+        </w:tc>
+        <w:tc>
+          <w:tcPr>
+            <w:tcW w:w="4750" w:type="dxa"/>
             <w:vAlign w:val="center"/>
           </w:tcPr>
           <w:p>
@@ -1772,23 +1806,15 @@
                 <w:sz w:val="16"/>
                 <w:szCs w:val="16"/>
               </w:rPr>
-              <w:t xml:space="preserve">&lt;Gone Sin Mal&gt;Bit Geeks-Project/Testing/ Test Case for </w:t>
-            </w:r>
-            <w:r>
-              <w:rPr>
-                <w:rFonts w:ascii="Arial" w:hAnsi="Arial" w:cs="Arial"/>
-                <w:sz w:val="16"/>
-                <w:szCs w:val="16"/>
-              </w:rPr>
-              <w:t>Gone Sin Mal</w:t>
-            </w:r>
-            <w:r>
-              <w:rPr>
-                <w:rFonts w:ascii="Arial" w:hAnsi="Arial" w:cs="Arial"/>
-                <w:sz w:val="16"/>
-                <w:szCs w:val="16"/>
-              </w:rPr>
-              <w:t xml:space="preserve"> (customer)</w:t>
+              <w:t xml:space="preserve">&lt;Gone Sin Mal&gt;Bit Geeks-Project/Gone-Sin-Mal (Project Specification)/ </w:t>
+            </w:r>
+            <w:r>
+              <w:rPr>
+                <w:rFonts w:ascii="Arial" w:hAnsi="Arial" w:cs="Arial"/>
+                <w:sz w:val="16"/>
+                <w:szCs w:val="16"/>
+              </w:rPr>
+              <w:t>Gone Sin Mal - project speciation</w:t>
             </w:r>
           </w:p>
         </w:tc>
@@ -1801,23 +1827,47 @@
         <w:tc>
           <w:tcPr>
             <w:cnfStyle w:val="001000000000" w:firstRow="0" w:lastRow="0" w:firstColumn="1" w:lastColumn="0" w:oddVBand="0" w:evenVBand="0" w:oddHBand="0" w:evenHBand="0" w:firstRowFirstColumn="0" w:firstRowLastColumn="0" w:lastRowFirstColumn="0" w:lastRowLastColumn="0"/>
-            <w:tcW w:w="3327" w:type="dxa"/>
-            <w:vAlign w:val="center"/>
-          </w:tcPr>
-          <w:p>
-            <w:pPr>
-              <w:jc w:val="center"/>
-              <w:rPr>
-                <w:rFonts w:ascii="Arial" w:hAnsi="Arial" w:cs="Arial"/>
-                <w:sz w:val="16"/>
-                <w:szCs w:val="16"/>
-              </w:rPr>
-            </w:pPr>
-          </w:p>
-        </w:tc>
-        <w:tc>
-          <w:tcPr>
-            <w:tcW w:w="1850" w:type="dxa"/>
+            <w:tcW w:w="3045" w:type="dxa"/>
+            <w:vAlign w:val="center"/>
+          </w:tcPr>
+          <w:p>
+            <w:pPr>
+              <w:jc w:val="center"/>
+              <w:rPr>
+                <w:rFonts w:ascii="Arial" w:hAnsi="Arial" w:cs="Arial"/>
+                <w:sz w:val="16"/>
+                <w:szCs w:val="16"/>
+              </w:rPr>
+            </w:pPr>
+            <w:r>
+              <w:rPr>
+                <w:rFonts w:ascii="Arial" w:hAnsi="Arial" w:cs="Arial"/>
+                <w:sz w:val="16"/>
+                <w:szCs w:val="16"/>
+              </w:rPr>
+              <w:t>Level6&lt;Gone Sin Mal&gt;</w:t>
+            </w:r>
+            <w:r>
+              <w:rPr>
+                <w:rFonts w:ascii="Arial" w:hAnsi="Arial" w:cs="Arial"/>
+                <w:sz w:val="16"/>
+                <w:szCs w:val="16"/>
+              </w:rPr>
+              <w:t>Bit-Geek-Project-Documents</w:t>
+            </w:r>
+            <w:r>
+              <w:rPr>
+                <w:rFonts w:ascii="Arial" w:hAnsi="Arial" w:cs="Arial"/>
+                <w:sz w:val="16"/>
+                <w:szCs w:val="16"/>
+              </w:rPr>
+              <w:t>/Testing</w:t>
+            </w:r>
+          </w:p>
+        </w:tc>
+        <w:tc>
+          <w:tcPr>
+            <w:tcW w:w="1769" w:type="dxa"/>
             <w:vAlign w:val="center"/>
           </w:tcPr>
           <w:p>
@@ -1842,19 +1892,19 @@
         </w:tc>
         <w:tc>
           <w:tcPr>
-            <w:tcW w:w="1928" w:type="dxa"/>
-            <w:vAlign w:val="center"/>
-          </w:tcPr>
-          <w:p>
-            <w:pPr>
-              <w:jc w:val="center"/>
-              <w:cnfStyle w:val="000000100000" w:firstRow="0" w:lastRow="0" w:firstColumn="0" w:lastColumn="0" w:oddVBand="0" w:evenVBand="0" w:oddHBand="1" w:evenHBand="0" w:firstRowFirstColumn="0" w:firstRowLastColumn="0" w:lastRowFirstColumn="0" w:lastRowLastColumn="0"/>
-            </w:pPr>
-          </w:p>
-        </w:tc>
-        <w:tc>
-          <w:tcPr>
-            <w:tcW w:w="3420" w:type="dxa"/>
+            <w:tcW w:w="961" w:type="dxa"/>
+            <w:vAlign w:val="center"/>
+          </w:tcPr>
+          <w:p>
+            <w:pPr>
+              <w:jc w:val="center"/>
+              <w:cnfStyle w:val="000000100000" w:firstRow="0" w:lastRow="0" w:firstColumn="0" w:lastColumn="0" w:oddVBand="0" w:evenVBand="0" w:oddHBand="1" w:evenHBand="0" w:firstRowFirstColumn="0" w:firstRowLastColumn="0" w:lastRowFirstColumn="0" w:lastRowLastColumn="0"/>
+            </w:pPr>
+          </w:p>
+        </w:tc>
+        <w:tc>
+          <w:tcPr>
+            <w:tcW w:w="4750" w:type="dxa"/>
             <w:vAlign w:val="center"/>
           </w:tcPr>
           <w:p>
@@ -1875,7 +1925,28 @@
                 <w:sz w:val="16"/>
                 <w:szCs w:val="16"/>
               </w:rPr>
-              <w:t xml:space="preserve">&lt;Gone Sin Mal&gt;Bit Geeks-Project/Testing/ Test Case for </w:t>
+              <w:t xml:space="preserve">&lt;Gone Sin Mal&gt;Bit Geeks-Project/Testing/ </w:t>
+            </w:r>
+          </w:p>
+          <w:p>
+            <w:pPr>
+              <w:spacing w:before="120" w:after="60" w:line="240" w:lineRule="atLeast"/>
+              <w:ind w:right="-360"/>
+              <w:jc w:val="center"/>
+              <w:cnfStyle w:val="000000100000" w:firstRow="0" w:lastRow="0" w:firstColumn="0" w:lastColumn="0" w:oddVBand="0" w:evenVBand="0" w:oddHBand="1" w:evenHBand="0" w:firstRowFirstColumn="0" w:firstRowLastColumn="0" w:lastRowFirstColumn="0" w:lastRowLastColumn="0"/>
+              <w:rPr>
+                <w:rFonts w:ascii="Arial" w:hAnsi="Arial" w:cs="Arial"/>
+                <w:sz w:val="16"/>
+                <w:szCs w:val="16"/>
+              </w:rPr>
+            </w:pPr>
+            <w:r>
+              <w:rPr>
+                <w:rFonts w:ascii="Arial" w:hAnsi="Arial" w:cs="Arial"/>
+                <w:sz w:val="16"/>
+                <w:szCs w:val="16"/>
+              </w:rPr>
+              <w:t xml:space="preserve">Test Case for </w:t>
             </w:r>
             <w:r>
               <w:rPr>
@@ -1884,14 +1955,6 @@
                 <w:szCs w:val="16"/>
               </w:rPr>
               <w:t>Gone Sin Mal</w:t>
-            </w:r>
-            <w:r>
-              <w:rPr>
-                <w:rFonts w:ascii="Arial" w:hAnsi="Arial" w:cs="Arial"/>
-                <w:sz w:val="16"/>
-                <w:szCs w:val="16"/>
-              </w:rPr>
-              <w:t xml:space="preserve"> (admin)</w:t>
             </w:r>
           </w:p>
         </w:tc>
@@ -1902,69 +1965,61 @@
         </w:trPr>
         <w:tc>
           <w:tcPr>
-            <w:tcW w:w="3327" w:type="dxa"/>
-            <w:vAlign w:val="center"/>
-          </w:tcPr>
-          <w:p>
-            <w:pPr>
-              <w:jc w:val="center"/>
-              <w:cnfStyle w:val="001000000000" w:firstRow="0" w:lastRow="0" w:firstColumn="1" w:lastColumn="0" w:oddVBand="0" w:evenVBand="0" w:oddHBand="0" w:evenHBand="0" w:firstRowFirstColumn="0" w:firstRowLastColumn="0" w:lastRowFirstColumn="0" w:lastRowLastColumn="0"/>
-              <w:rPr>
-                <w:rFonts w:ascii="Arial" w:hAnsi="Arial" w:cs="Arial"/>
-                <w:sz w:val="16"/>
-                <w:szCs w:val="16"/>
-              </w:rPr>
-            </w:pPr>
-          </w:p>
-        </w:tc>
-        <w:tc>
-          <w:tcPr>
-            <w:tcW w:w="1850" w:type="dxa"/>
-            <w:vAlign w:val="center"/>
-          </w:tcPr>
-          <w:p>
-            <w:pPr>
-              <w:jc w:val="center"/>
-              <w:rPr>
-                <w:rFonts w:ascii="Arial" w:hAnsi="Arial" w:cs="Arial"/>
-                <w:sz w:val="16"/>
-                <w:szCs w:val="16"/>
-              </w:rPr>
-            </w:pPr>
-            <w:r>
-              <w:rPr>
-                <w:rFonts w:ascii="Arial" w:hAnsi="Arial" w:cs="Arial"/>
-                <w:sz w:val="16"/>
-                <w:szCs w:val="16"/>
-              </w:rPr>
-              <w:t>Testin</w:t>
-            </w:r>
-            <w:bookmarkStart w:id="0" w:name="_GoBack"/>
-            <w:bookmarkEnd w:id="0"/>
-            <w:r>
-              <w:rPr>
-                <w:rFonts w:ascii="Arial" w:hAnsi="Arial" w:cs="Arial"/>
-                <w:sz w:val="16"/>
-                <w:szCs w:val="16"/>
-              </w:rPr>
-              <w:t>g</w:t>
-            </w:r>
-          </w:p>
-        </w:tc>
-        <w:tc>
-          <w:tcPr>
-            <w:tcW w:w="1928" w:type="dxa"/>
-            <w:vAlign w:val="center"/>
-          </w:tcPr>
-          <w:p>
-            <w:pPr>
-              <w:jc w:val="center"/>
-            </w:pPr>
-          </w:p>
-        </w:tc>
-        <w:tc>
-          <w:tcPr>
-            <w:tcW w:w="3420" w:type="dxa"/>
+            <w:cnfStyle w:val="001000000000" w:firstRow="0" w:lastRow="0" w:firstColumn="1" w:lastColumn="0" w:oddVBand="0" w:evenVBand="0" w:oddHBand="0" w:evenHBand="0" w:firstRowFirstColumn="0" w:firstRowLastColumn="0" w:lastRowFirstColumn="0" w:lastRowLastColumn="0"/>
+            <w:tcW w:w="3045" w:type="dxa"/>
+            <w:vAlign w:val="center"/>
+          </w:tcPr>
+          <w:p>
+            <w:pPr>
+              <w:jc w:val="center"/>
+              <w:rPr>
+                <w:rFonts w:ascii="Arial" w:hAnsi="Arial" w:cs="Arial"/>
+                <w:sz w:val="16"/>
+                <w:szCs w:val="16"/>
+              </w:rPr>
+            </w:pPr>
+          </w:p>
+        </w:tc>
+        <w:tc>
+          <w:tcPr>
+            <w:tcW w:w="1769" w:type="dxa"/>
+            <w:vAlign w:val="center"/>
+          </w:tcPr>
+          <w:p>
+            <w:pPr>
+              <w:jc w:val="center"/>
+              <w:cnfStyle w:val="000000000000" w:firstRow="0" w:lastRow="0" w:firstColumn="0" w:lastColumn="0" w:oddVBand="0" w:evenVBand="0" w:oddHBand="0" w:evenHBand="0" w:firstRowFirstColumn="0" w:firstRowLastColumn="0" w:lastRowFirstColumn="0" w:lastRowLastColumn="0"/>
+              <w:rPr>
+                <w:rFonts w:ascii="Arial" w:hAnsi="Arial" w:cs="Arial"/>
+                <w:sz w:val="16"/>
+                <w:szCs w:val="16"/>
+              </w:rPr>
+            </w:pPr>
+            <w:r>
+              <w:rPr>
+                <w:rFonts w:ascii="Arial" w:hAnsi="Arial" w:cs="Arial"/>
+                <w:sz w:val="16"/>
+                <w:szCs w:val="16"/>
+              </w:rPr>
+              <w:t>Testing</w:t>
+            </w:r>
+          </w:p>
+        </w:tc>
+        <w:tc>
+          <w:tcPr>
+            <w:tcW w:w="961" w:type="dxa"/>
+            <w:vAlign w:val="center"/>
+          </w:tcPr>
+          <w:p>
+            <w:pPr>
+              <w:jc w:val="center"/>
+              <w:cnfStyle w:val="000000000000" w:firstRow="0" w:lastRow="0" w:firstColumn="0" w:lastColumn="0" w:oddVBand="0" w:evenVBand="0" w:oddHBand="0" w:evenHBand="0" w:firstRowFirstColumn="0" w:firstRowLastColumn="0" w:lastRowFirstColumn="0" w:lastRowLastColumn="0"/>
+            </w:pPr>
+          </w:p>
+        </w:tc>
+        <w:tc>
+          <w:tcPr>
+            <w:tcW w:w="4750" w:type="dxa"/>
             <w:vAlign w:val="center"/>
           </w:tcPr>
           <w:p>
@@ -1972,35 +2027,41 @@
               <w:spacing w:before="120" w:after="60" w:line="240" w:lineRule="atLeast"/>
               <w:ind w:right="-360"/>
               <w:jc w:val="center"/>
-              <w:rPr>
-                <w:rFonts w:ascii="Arial" w:hAnsi="Arial" w:cs="Arial"/>
-                <w:sz w:val="16"/>
-                <w:szCs w:val="16"/>
-              </w:rPr>
-            </w:pPr>
-            <w:r>
-              <w:rPr>
-                <w:rFonts w:ascii="Arial" w:hAnsi="Arial" w:cs="Arial"/>
-                <w:sz w:val="16"/>
-                <w:szCs w:val="16"/>
-              </w:rPr>
-              <w:t xml:space="preserve">&lt;Gone Sin Mal&gt;Bit Geeks-Project/Testing/ Test Case for </w:t>
-            </w:r>
-            <w:r>
-              <w:rPr>
-                <w:rFonts w:ascii="Arial" w:hAnsi="Arial" w:cs="Arial"/>
-                <w:sz w:val="16"/>
-                <w:szCs w:val="16"/>
-              </w:rPr>
-              <w:t>Gone Sin Mal</w:t>
-            </w:r>
-            <w:r>
-              <w:rPr>
-                <w:rFonts w:ascii="Arial" w:hAnsi="Arial" w:cs="Arial"/>
-                <w:sz w:val="16"/>
-                <w:szCs w:val="16"/>
-              </w:rPr>
-              <w:t xml:space="preserve"> (restaurant)</w:t>
+              <w:cnfStyle w:val="000000000000" w:firstRow="0" w:lastRow="0" w:firstColumn="0" w:lastColumn="0" w:oddVBand="0" w:evenVBand="0" w:oddHBand="0" w:evenHBand="0" w:firstRowFirstColumn="0" w:firstRowLastColumn="0" w:lastRowFirstColumn="0" w:lastRowLastColumn="0"/>
+              <w:rPr>
+                <w:rFonts w:ascii="Arial" w:hAnsi="Arial" w:cs="Arial"/>
+                <w:sz w:val="16"/>
+                <w:szCs w:val="16"/>
+              </w:rPr>
+            </w:pPr>
+            <w:r>
+              <w:rPr>
+                <w:rFonts w:ascii="Arial" w:hAnsi="Arial" w:cs="Arial"/>
+                <w:sz w:val="16"/>
+                <w:szCs w:val="16"/>
+              </w:rPr>
+              <w:t xml:space="preserve">&lt;Gone Sin Mal&gt;Bit Geeks-Project/Testing/ </w:t>
+            </w:r>
+          </w:p>
+          <w:p>
+            <w:pPr>
+              <w:spacing w:before="120" w:after="60" w:line="240" w:lineRule="atLeast"/>
+              <w:ind w:right="-360"/>
+              <w:jc w:val="center"/>
+              <w:cnfStyle w:val="000000000000" w:firstRow="0" w:lastRow="0" w:firstColumn="0" w:lastColumn="0" w:oddVBand="0" w:evenVBand="0" w:oddHBand="0" w:evenHBand="0" w:firstRowFirstColumn="0" w:firstRowLastColumn="0" w:lastRowFirstColumn="0" w:lastRowLastColumn="0"/>
+              <w:rPr>
+                <w:rFonts w:ascii="Arial" w:hAnsi="Arial" w:cs="Arial"/>
+                <w:sz w:val="16"/>
+                <w:szCs w:val="16"/>
+              </w:rPr>
+            </w:pPr>
+            <w:r>
+              <w:rPr>
+                <w:rFonts w:ascii="Arial" w:hAnsi="Arial" w:cs="Arial"/>
+                <w:sz w:val="16"/>
+                <w:szCs w:val="16"/>
+              </w:rPr>
+              <w:t>Bug Report for Gone Sin Mal</w:t>
             </w:r>
           </w:p>
         </w:tc>
@@ -2013,84 +2074,60 @@
         <w:tc>
           <w:tcPr>
             <w:cnfStyle w:val="001000000000" w:firstRow="0" w:lastRow="0" w:firstColumn="1" w:lastColumn="0" w:oddVBand="0" w:evenVBand="0" w:oddHBand="0" w:evenHBand="0" w:firstRowFirstColumn="0" w:firstRowLastColumn="0" w:lastRowFirstColumn="0" w:lastRowLastColumn="0"/>
-            <w:tcW w:w="3327" w:type="dxa"/>
-            <w:vAlign w:val="center"/>
-          </w:tcPr>
-          <w:p>
-            <w:pPr>
-              <w:jc w:val="center"/>
-              <w:rPr>
-                <w:rFonts w:ascii="Arial" w:hAnsi="Arial" w:cs="Arial"/>
-                <w:sz w:val="16"/>
-                <w:szCs w:val="16"/>
-              </w:rPr>
-            </w:pPr>
-            <w:r>
-              <w:rPr>
-                <w:rFonts w:ascii="Arial" w:hAnsi="Arial" w:cs="Arial"/>
-                <w:sz w:val="16"/>
-                <w:szCs w:val="16"/>
-              </w:rPr>
-              <w:t>Level6&lt;Gone Sin Mal&gt;</w:t>
-            </w:r>
-            <w:r>
-              <w:rPr>
-                <w:rFonts w:ascii="Arial" w:hAnsi="Arial" w:cs="Arial"/>
-                <w:sz w:val="16"/>
-                <w:szCs w:val="16"/>
-              </w:rPr>
-              <w:t>Bit-Geek-Project-Documents</w:t>
-            </w:r>
-            <w:r>
-              <w:rPr>
-                <w:rFonts w:ascii="Arial" w:hAnsi="Arial" w:cs="Arial"/>
-                <w:sz w:val="16"/>
-                <w:szCs w:val="16"/>
-              </w:rPr>
-              <w:t>/Bit-Geek- Meeting Records</w:t>
-            </w:r>
-          </w:p>
-        </w:tc>
-        <w:tc>
-          <w:tcPr>
-            <w:tcW w:w="1850" w:type="dxa"/>
-            <w:vAlign w:val="center"/>
-          </w:tcPr>
-          <w:p>
-            <w:pPr>
-              <w:jc w:val="center"/>
-              <w:cnfStyle w:val="000000100000" w:firstRow="0" w:lastRow="0" w:firstColumn="0" w:lastColumn="0" w:oddVBand="0" w:evenVBand="0" w:oddHBand="1" w:evenHBand="0" w:firstRowFirstColumn="0" w:firstRowLastColumn="0" w:lastRowFirstColumn="0" w:lastRowLastColumn="0"/>
-              <w:rPr>
-                <w:rFonts w:ascii="Arial" w:hAnsi="Arial" w:cs="Arial"/>
-                <w:sz w:val="16"/>
-                <w:szCs w:val="16"/>
-              </w:rPr>
-            </w:pPr>
-            <w:r>
-              <w:rPr>
-                <w:rFonts w:ascii="Arial" w:hAnsi="Arial" w:cs="Arial"/>
-                <w:sz w:val="16"/>
-                <w:szCs w:val="16"/>
-              </w:rPr>
-              <w:t>Bit-Geek- Meeting Records</w:t>
-            </w:r>
-          </w:p>
-        </w:tc>
-        <w:tc>
-          <w:tcPr>
-            <w:tcW w:w="1928" w:type="dxa"/>
-            <w:vAlign w:val="center"/>
-          </w:tcPr>
-          <w:p>
-            <w:pPr>
-              <w:jc w:val="center"/>
-              <w:cnfStyle w:val="000000100000" w:firstRow="0" w:lastRow="0" w:firstColumn="0" w:lastColumn="0" w:oddVBand="0" w:evenVBand="0" w:oddHBand="1" w:evenHBand="0" w:firstRowFirstColumn="0" w:firstRowLastColumn="0" w:lastRowFirstColumn="0" w:lastRowLastColumn="0"/>
-            </w:pPr>
-          </w:p>
-        </w:tc>
-        <w:tc>
-          <w:tcPr>
-            <w:tcW w:w="3420" w:type="dxa"/>
+            <w:tcW w:w="3045" w:type="dxa"/>
+            <w:vAlign w:val="center"/>
+          </w:tcPr>
+          <w:p>
+            <w:pPr>
+              <w:jc w:val="center"/>
+              <w:rPr>
+                <w:rFonts w:ascii="Arial" w:hAnsi="Arial" w:cs="Arial"/>
+                <w:sz w:val="16"/>
+                <w:szCs w:val="16"/>
+              </w:rPr>
+            </w:pPr>
+          </w:p>
+        </w:tc>
+        <w:tc>
+          <w:tcPr>
+            <w:tcW w:w="1769" w:type="dxa"/>
+            <w:vAlign w:val="center"/>
+          </w:tcPr>
+          <w:p>
+            <w:pPr>
+              <w:jc w:val="center"/>
+              <w:cnfStyle w:val="000000100000" w:firstRow="0" w:lastRow="0" w:firstColumn="0" w:lastColumn="0" w:oddVBand="0" w:evenVBand="0" w:oddHBand="1" w:evenHBand="0" w:firstRowFirstColumn="0" w:firstRowLastColumn="0" w:lastRowFirstColumn="0" w:lastRowLastColumn="0"/>
+              <w:rPr>
+                <w:rFonts w:ascii="Arial" w:hAnsi="Arial" w:cs="Arial"/>
+                <w:sz w:val="16"/>
+                <w:szCs w:val="16"/>
+              </w:rPr>
+            </w:pPr>
+            <w:r>
+              <w:rPr>
+                <w:rFonts w:ascii="Arial" w:hAnsi="Arial" w:cs="Arial"/>
+                <w:sz w:val="16"/>
+                <w:szCs w:val="16"/>
+              </w:rPr>
+              <w:t>Testing</w:t>
+            </w:r>
+          </w:p>
+        </w:tc>
+        <w:tc>
+          <w:tcPr>
+            <w:tcW w:w="961" w:type="dxa"/>
+            <w:vAlign w:val="center"/>
+          </w:tcPr>
+          <w:p>
+            <w:pPr>
+              <w:jc w:val="center"/>
+              <w:cnfStyle w:val="000000100000" w:firstRow="0" w:lastRow="0" w:firstColumn="0" w:lastColumn="0" w:oddVBand="0" w:evenVBand="0" w:oddHBand="1" w:evenHBand="0" w:firstRowFirstColumn="0" w:firstRowLastColumn="0" w:lastRowFirstColumn="0" w:lastRowLastColumn="0"/>
+            </w:pPr>
+          </w:p>
+        </w:tc>
+        <w:tc>
+          <w:tcPr>
+            <w:tcW w:w="4750" w:type="dxa"/>
             <w:vAlign w:val="center"/>
           </w:tcPr>
           <w:p>
@@ -2111,7 +2148,1959 @@
                 <w:sz w:val="16"/>
                 <w:szCs w:val="16"/>
               </w:rPr>
+              <w:t xml:space="preserve">&lt;Gone Sin Mal&gt;Bit Geeks-Project/Testing/ </w:t>
+            </w:r>
+          </w:p>
+          <w:p>
+            <w:pPr>
+              <w:spacing w:before="120" w:after="60" w:line="240" w:lineRule="atLeast"/>
+              <w:ind w:right="-360"/>
+              <w:jc w:val="center"/>
+              <w:cnfStyle w:val="000000100000" w:firstRow="0" w:lastRow="0" w:firstColumn="0" w:lastColumn="0" w:oddVBand="0" w:evenVBand="0" w:oddHBand="1" w:evenHBand="0" w:firstRowFirstColumn="0" w:firstRowLastColumn="0" w:lastRowFirstColumn="0" w:lastRowLastColumn="0"/>
+              <w:rPr>
+                <w:rFonts w:ascii="Arial" w:hAnsi="Arial" w:cs="Arial"/>
+                <w:sz w:val="16"/>
+                <w:szCs w:val="16"/>
+              </w:rPr>
+            </w:pPr>
+            <w:r>
+              <w:rPr>
+                <w:rFonts w:ascii="Arial" w:hAnsi="Arial" w:cs="Arial"/>
+                <w:sz w:val="16"/>
+                <w:szCs w:val="16"/>
+              </w:rPr>
+              <w:t>Test plan for Gone Sin Mal</w:t>
+            </w:r>
+          </w:p>
+        </w:tc>
+      </w:tr>
+      <w:tr>
+        <w:trPr>
+          <w:trHeight w:val="1140"/>
+        </w:trPr>
+        <w:tc>
+          <w:tcPr>
+            <w:cnfStyle w:val="001000000000" w:firstRow="0" w:lastRow="0" w:firstColumn="1" w:lastColumn="0" w:oddVBand="0" w:evenVBand="0" w:oddHBand="0" w:evenHBand="0" w:firstRowFirstColumn="0" w:firstRowLastColumn="0" w:lastRowFirstColumn="0" w:lastRowLastColumn="0"/>
+            <w:tcW w:w="3045" w:type="dxa"/>
+            <w:vAlign w:val="center"/>
+          </w:tcPr>
+          <w:p>
+            <w:pPr>
+              <w:jc w:val="center"/>
+              <w:rPr>
+                <w:rFonts w:ascii="Arial" w:hAnsi="Arial" w:cs="Arial"/>
+                <w:sz w:val="16"/>
+                <w:szCs w:val="16"/>
+              </w:rPr>
+            </w:pPr>
+          </w:p>
+        </w:tc>
+        <w:tc>
+          <w:tcPr>
+            <w:tcW w:w="1769" w:type="dxa"/>
+            <w:vAlign w:val="center"/>
+          </w:tcPr>
+          <w:p>
+            <w:pPr>
+              <w:jc w:val="center"/>
+              <w:cnfStyle w:val="000000000000" w:firstRow="0" w:lastRow="0" w:firstColumn="0" w:lastColumn="0" w:oddVBand="0" w:evenVBand="0" w:oddHBand="0" w:evenHBand="0" w:firstRowFirstColumn="0" w:firstRowLastColumn="0" w:lastRowFirstColumn="0" w:lastRowLastColumn="0"/>
+              <w:rPr>
+                <w:rFonts w:ascii="Arial" w:hAnsi="Arial" w:cs="Arial"/>
+                <w:sz w:val="16"/>
+                <w:szCs w:val="16"/>
+              </w:rPr>
+            </w:pPr>
+            <w:r>
+              <w:rPr>
+                <w:rFonts w:ascii="Arial" w:hAnsi="Arial" w:cs="Arial"/>
+                <w:sz w:val="16"/>
+                <w:szCs w:val="16"/>
+              </w:rPr>
+              <w:t>Testing</w:t>
+            </w:r>
+          </w:p>
+        </w:tc>
+        <w:tc>
+          <w:tcPr>
+            <w:tcW w:w="961" w:type="dxa"/>
+            <w:vAlign w:val="center"/>
+          </w:tcPr>
+          <w:p>
+            <w:pPr>
+              <w:jc w:val="center"/>
+              <w:cnfStyle w:val="000000000000" w:firstRow="0" w:lastRow="0" w:firstColumn="0" w:lastColumn="0" w:oddVBand="0" w:evenVBand="0" w:oddHBand="0" w:evenHBand="0" w:firstRowFirstColumn="0" w:firstRowLastColumn="0" w:lastRowFirstColumn="0" w:lastRowLastColumn="0"/>
+            </w:pPr>
+          </w:p>
+        </w:tc>
+        <w:tc>
+          <w:tcPr>
+            <w:tcW w:w="4750" w:type="dxa"/>
+            <w:vAlign w:val="center"/>
+          </w:tcPr>
+          <w:p>
+            <w:pPr>
+              <w:spacing w:before="120" w:after="60" w:line="240" w:lineRule="atLeast"/>
+              <w:ind w:right="-360"/>
+              <w:jc w:val="center"/>
+              <w:cnfStyle w:val="000000000000" w:firstRow="0" w:lastRow="0" w:firstColumn="0" w:lastColumn="0" w:oddVBand="0" w:evenVBand="0" w:oddHBand="0" w:evenHBand="0" w:firstRowFirstColumn="0" w:firstRowLastColumn="0" w:lastRowFirstColumn="0" w:lastRowLastColumn="0"/>
+              <w:rPr>
+                <w:rFonts w:ascii="Arial" w:hAnsi="Arial" w:cs="Arial"/>
+                <w:sz w:val="16"/>
+                <w:szCs w:val="16"/>
+              </w:rPr>
+            </w:pPr>
+            <w:r>
+              <w:rPr>
+                <w:rFonts w:ascii="Arial" w:hAnsi="Arial" w:cs="Arial"/>
+                <w:sz w:val="16"/>
+                <w:szCs w:val="16"/>
+              </w:rPr>
+              <w:t>&lt;Gone Sin Mal&gt;Bit Geeks-Project/Testing/</w:t>
+            </w:r>
+          </w:p>
+          <w:p>
+            <w:pPr>
+              <w:spacing w:before="120" w:after="60" w:line="240" w:lineRule="atLeast"/>
+              <w:ind w:right="-360"/>
+              <w:jc w:val="center"/>
+              <w:cnfStyle w:val="000000000000" w:firstRow="0" w:lastRow="0" w:firstColumn="0" w:lastColumn="0" w:oddVBand="0" w:evenVBand="0" w:oddHBand="0" w:evenHBand="0" w:firstRowFirstColumn="0" w:firstRowLastColumn="0" w:lastRowFirstColumn="0" w:lastRowLastColumn="0"/>
+              <w:rPr>
+                <w:rFonts w:ascii="Arial" w:hAnsi="Arial" w:cs="Arial"/>
+                <w:sz w:val="16"/>
+                <w:szCs w:val="16"/>
+              </w:rPr>
+            </w:pPr>
+            <w:r>
+              <w:rPr>
+                <w:rFonts w:ascii="Arial" w:hAnsi="Arial" w:cs="Arial"/>
+                <w:sz w:val="16"/>
+                <w:szCs w:val="16"/>
+              </w:rPr>
+              <w:t>Test report for Gone Sin Mal</w:t>
+            </w:r>
+            <w:r>
+              <w:rPr>
+                <w:rFonts w:ascii="Arial" w:hAnsi="Arial" w:cs="Arial"/>
+                <w:sz w:val="16"/>
+                <w:szCs w:val="16"/>
+              </w:rPr>
+              <w:t xml:space="preserve"> </w:t>
+            </w:r>
+          </w:p>
+        </w:tc>
+      </w:tr>
+      <w:tr>
+        <w:trPr>
+          <w:cnfStyle w:val="000000100000" w:firstRow="0" w:lastRow="0" w:firstColumn="0" w:lastColumn="0" w:oddVBand="0" w:evenVBand="0" w:oddHBand="1" w:evenHBand="0" w:firstRowFirstColumn="0" w:firstRowLastColumn="0" w:lastRowFirstColumn="0" w:lastRowLastColumn="0"/>
+          <w:trHeight w:val="1140"/>
+        </w:trPr>
+        <w:tc>
+          <w:tcPr>
+            <w:cnfStyle w:val="001000000000" w:firstRow="0" w:lastRow="0" w:firstColumn="1" w:lastColumn="0" w:oddVBand="0" w:evenVBand="0" w:oddHBand="0" w:evenHBand="0" w:firstRowFirstColumn="0" w:firstRowLastColumn="0" w:lastRowFirstColumn="0" w:lastRowLastColumn="0"/>
+            <w:tcW w:w="3045" w:type="dxa"/>
+            <w:vAlign w:val="center"/>
+          </w:tcPr>
+          <w:p>
+            <w:pPr>
+              <w:jc w:val="center"/>
+              <w:rPr>
+                <w:rFonts w:ascii="Arial" w:hAnsi="Arial" w:cs="Arial"/>
+                <w:sz w:val="16"/>
+                <w:szCs w:val="16"/>
+              </w:rPr>
+            </w:pPr>
+            <w:r>
+              <w:rPr>
+                <w:rFonts w:ascii="Arial" w:hAnsi="Arial" w:cs="Arial"/>
+                <w:sz w:val="16"/>
+                <w:szCs w:val="16"/>
+              </w:rPr>
+              <w:t>Level6&lt;Gone Sin Mal&gt;</w:t>
+            </w:r>
+            <w:r>
+              <w:rPr>
+                <w:rFonts w:ascii="Arial" w:hAnsi="Arial" w:cs="Arial"/>
+                <w:sz w:val="16"/>
+                <w:szCs w:val="16"/>
+              </w:rPr>
+              <w:t>Bit-Geek-Project-Documents</w:t>
+            </w:r>
+            <w:r>
+              <w:rPr>
+                <w:rFonts w:ascii="Arial" w:hAnsi="Arial" w:cs="Arial"/>
+                <w:sz w:val="16"/>
+                <w:szCs w:val="16"/>
+              </w:rPr>
+              <w:t>/</w:t>
+            </w:r>
+            <w:r>
+              <w:rPr>
+                <w:rFonts w:ascii="Arial" w:hAnsi="Arial" w:cs="Arial"/>
+                <w:sz w:val="16"/>
+                <w:szCs w:val="16"/>
+              </w:rPr>
+              <w:t>Screenshot</w:t>
+            </w:r>
+          </w:p>
+        </w:tc>
+        <w:tc>
+          <w:tcPr>
+            <w:tcW w:w="1769" w:type="dxa"/>
+            <w:vAlign w:val="center"/>
+          </w:tcPr>
+          <w:p>
+            <w:pPr>
+              <w:jc w:val="center"/>
+              <w:cnfStyle w:val="000000100000" w:firstRow="0" w:lastRow="0" w:firstColumn="0" w:lastColumn="0" w:oddVBand="0" w:evenVBand="0" w:oddHBand="1" w:evenHBand="0" w:firstRowFirstColumn="0" w:firstRowLastColumn="0" w:lastRowFirstColumn="0" w:lastRowLastColumn="0"/>
+              <w:rPr>
+                <w:rFonts w:ascii="Arial" w:hAnsi="Arial" w:cs="Arial"/>
+                <w:sz w:val="16"/>
+                <w:szCs w:val="16"/>
+              </w:rPr>
+            </w:pPr>
+            <w:r>
+              <w:rPr>
+                <w:rFonts w:ascii="Arial" w:hAnsi="Arial" w:cs="Arial"/>
+                <w:sz w:val="16"/>
+                <w:szCs w:val="16"/>
+              </w:rPr>
+              <w:t>Screenshot</w:t>
+            </w:r>
+          </w:p>
+        </w:tc>
+        <w:tc>
+          <w:tcPr>
+            <w:tcW w:w="961" w:type="dxa"/>
+            <w:vAlign w:val="center"/>
+          </w:tcPr>
+          <w:p>
+            <w:pPr>
+              <w:jc w:val="center"/>
+              <w:cnfStyle w:val="000000100000" w:firstRow="0" w:lastRow="0" w:firstColumn="0" w:lastColumn="0" w:oddVBand="0" w:evenVBand="0" w:oddHBand="1" w:evenHBand="0" w:firstRowFirstColumn="0" w:firstRowLastColumn="0" w:lastRowFirstColumn="0" w:lastRowLastColumn="0"/>
+            </w:pPr>
+          </w:p>
+        </w:tc>
+        <w:tc>
+          <w:tcPr>
+            <w:tcW w:w="4750" w:type="dxa"/>
+            <w:vAlign w:val="center"/>
+          </w:tcPr>
+          <w:p>
+            <w:pPr>
+              <w:spacing w:before="120" w:after="60" w:line="240" w:lineRule="atLeast"/>
+              <w:ind w:right="-360"/>
+              <w:jc w:val="center"/>
+              <w:cnfStyle w:val="000000100000" w:firstRow="0" w:lastRow="0" w:firstColumn="0" w:lastColumn="0" w:oddVBand="0" w:evenVBand="0" w:oddHBand="1" w:evenHBand="0" w:firstRowFirstColumn="0" w:firstRowLastColumn="0" w:lastRowFirstColumn="0" w:lastRowLastColumn="0"/>
+              <w:rPr>
+                <w:rFonts w:ascii="Arial" w:hAnsi="Arial" w:cs="Arial"/>
+                <w:sz w:val="16"/>
+                <w:szCs w:val="16"/>
+              </w:rPr>
+            </w:pPr>
+            <w:r>
+              <w:rPr>
+                <w:rFonts w:ascii="Arial" w:hAnsi="Arial" w:cs="Arial"/>
+                <w:sz w:val="16"/>
+                <w:szCs w:val="16"/>
+              </w:rPr>
+              <w:t>&lt;Gone Sin Mal&gt;Bit Geeks-Project/</w:t>
+            </w:r>
+          </w:p>
+          <w:p>
+            <w:pPr>
+              <w:spacing w:before="120" w:after="60" w:line="240" w:lineRule="atLeast"/>
+              <w:ind w:right="-360"/>
+              <w:jc w:val="center"/>
+              <w:cnfStyle w:val="000000100000" w:firstRow="0" w:lastRow="0" w:firstColumn="0" w:lastColumn="0" w:oddVBand="0" w:evenVBand="0" w:oddHBand="1" w:evenHBand="0" w:firstRowFirstColumn="0" w:firstRowLastColumn="0" w:lastRowFirstColumn="0" w:lastRowLastColumn="0"/>
+              <w:rPr>
+                <w:rFonts w:ascii="Arial" w:hAnsi="Arial" w:cs="Arial"/>
+                <w:sz w:val="16"/>
+                <w:szCs w:val="16"/>
+              </w:rPr>
+            </w:pPr>
+            <w:r>
+              <w:rPr>
+                <w:rFonts w:ascii="Arial" w:hAnsi="Arial" w:cs="Arial"/>
+                <w:sz w:val="16"/>
+                <w:szCs w:val="16"/>
+              </w:rPr>
+              <w:t>Gone Sin Mal (Screenshot)</w:t>
+            </w:r>
+          </w:p>
+          <w:p>
+            <w:pPr>
+              <w:spacing w:before="120" w:after="60" w:line="240" w:lineRule="atLeast"/>
+              <w:ind w:right="-360"/>
+              <w:jc w:val="center"/>
+              <w:cnfStyle w:val="000000100000" w:firstRow="0" w:lastRow="0" w:firstColumn="0" w:lastColumn="0" w:oddVBand="0" w:evenVBand="0" w:oddHBand="1" w:evenHBand="0" w:firstRowFirstColumn="0" w:firstRowLastColumn="0" w:lastRowFirstColumn="0" w:lastRowLastColumn="0"/>
+              <w:rPr>
+                <w:rFonts w:ascii="Arial" w:hAnsi="Arial" w:cs="Arial"/>
+                <w:sz w:val="16"/>
+                <w:szCs w:val="16"/>
+              </w:rPr>
+            </w:pPr>
+          </w:p>
+        </w:tc>
+      </w:tr>
+      <w:tr>
+        <w:trPr>
+          <w:trHeight w:val="1140"/>
+        </w:trPr>
+        <w:tc>
+          <w:tcPr>
+            <w:cnfStyle w:val="001000000000" w:firstRow="0" w:lastRow="0" w:firstColumn="1" w:lastColumn="0" w:oddVBand="0" w:evenVBand="0" w:oddHBand="0" w:evenHBand="0" w:firstRowFirstColumn="0" w:firstRowLastColumn="0" w:lastRowFirstColumn="0" w:lastRowLastColumn="0"/>
+            <w:tcW w:w="3045" w:type="dxa"/>
+            <w:vAlign w:val="center"/>
+          </w:tcPr>
+          <w:p>
+            <w:pPr>
+              <w:jc w:val="center"/>
+              <w:rPr>
+                <w:rFonts w:ascii="Arial" w:hAnsi="Arial" w:cs="Arial"/>
+                <w:sz w:val="16"/>
+                <w:szCs w:val="16"/>
+              </w:rPr>
+            </w:pPr>
+          </w:p>
+        </w:tc>
+        <w:tc>
+          <w:tcPr>
+            <w:tcW w:w="1769" w:type="dxa"/>
+            <w:vAlign w:val="center"/>
+          </w:tcPr>
+          <w:p>
+            <w:pPr>
+              <w:jc w:val="center"/>
+              <w:cnfStyle w:val="000000000000" w:firstRow="0" w:lastRow="0" w:firstColumn="0" w:lastColumn="0" w:oddVBand="0" w:evenVBand="0" w:oddHBand="0" w:evenHBand="0" w:firstRowFirstColumn="0" w:firstRowLastColumn="0" w:lastRowFirstColumn="0" w:lastRowLastColumn="0"/>
+              <w:rPr>
+                <w:rFonts w:ascii="Arial" w:hAnsi="Arial" w:cs="Arial"/>
+                <w:sz w:val="16"/>
+                <w:szCs w:val="16"/>
+              </w:rPr>
+            </w:pPr>
+            <w:r>
+              <w:rPr>
+                <w:rFonts w:ascii="Arial" w:hAnsi="Arial" w:cs="Arial"/>
+                <w:sz w:val="16"/>
+                <w:szCs w:val="16"/>
+              </w:rPr>
+              <w:t>Screenshot (Customer)</w:t>
+            </w:r>
+          </w:p>
+        </w:tc>
+        <w:tc>
+          <w:tcPr>
+            <w:tcW w:w="961" w:type="dxa"/>
+            <w:vAlign w:val="center"/>
+          </w:tcPr>
+          <w:p>
+            <w:pPr>
+              <w:jc w:val="center"/>
+              <w:cnfStyle w:val="000000000000" w:firstRow="0" w:lastRow="0" w:firstColumn="0" w:lastColumn="0" w:oddVBand="0" w:evenVBand="0" w:oddHBand="0" w:evenHBand="0" w:firstRowFirstColumn="0" w:firstRowLastColumn="0" w:lastRowFirstColumn="0" w:lastRowLastColumn="0"/>
+            </w:pPr>
+          </w:p>
+        </w:tc>
+        <w:tc>
+          <w:tcPr>
+            <w:tcW w:w="4750" w:type="dxa"/>
+            <w:vAlign w:val="center"/>
+          </w:tcPr>
+          <w:p>
+            <w:pPr>
+              <w:spacing w:before="120" w:after="60" w:line="240" w:lineRule="atLeast"/>
+              <w:ind w:right="-360"/>
+              <w:jc w:val="center"/>
+              <w:cnfStyle w:val="000000000000" w:firstRow="0" w:lastRow="0" w:firstColumn="0" w:lastColumn="0" w:oddVBand="0" w:evenVBand="0" w:oddHBand="0" w:evenHBand="0" w:firstRowFirstColumn="0" w:firstRowLastColumn="0" w:lastRowFirstColumn="0" w:lastRowLastColumn="0"/>
+              <w:rPr>
+                <w:rFonts w:ascii="Arial" w:hAnsi="Arial" w:cs="Arial"/>
+                <w:sz w:val="16"/>
+                <w:szCs w:val="16"/>
+              </w:rPr>
+            </w:pPr>
+            <w:r>
+              <w:rPr>
+                <w:rFonts w:ascii="Arial" w:hAnsi="Arial" w:cs="Arial"/>
+                <w:sz w:val="16"/>
+                <w:szCs w:val="16"/>
+              </w:rPr>
+              <w:t>&lt;Gone Sin Mal&gt;Bit Geeks-Project/</w:t>
+            </w:r>
+          </w:p>
+          <w:p>
+            <w:pPr>
+              <w:spacing w:before="120" w:after="60" w:line="240" w:lineRule="atLeast"/>
+              <w:ind w:right="-360"/>
+              <w:jc w:val="center"/>
+              <w:cnfStyle w:val="000000000000" w:firstRow="0" w:lastRow="0" w:firstColumn="0" w:lastColumn="0" w:oddVBand="0" w:evenVBand="0" w:oddHBand="0" w:evenHBand="0" w:firstRowFirstColumn="0" w:firstRowLastColumn="0" w:lastRowFirstColumn="0" w:lastRowLastColumn="0"/>
+              <w:rPr>
+                <w:rFonts w:ascii="Arial" w:hAnsi="Arial" w:cs="Arial"/>
+                <w:sz w:val="16"/>
+                <w:szCs w:val="16"/>
+              </w:rPr>
+            </w:pPr>
+            <w:r>
+              <w:rPr>
+                <w:rFonts w:ascii="Arial" w:hAnsi="Arial" w:cs="Arial"/>
+                <w:sz w:val="16"/>
+                <w:szCs w:val="16"/>
+              </w:rPr>
+              <w:t>Gone Sin Mal (Screenshot)</w:t>
+            </w:r>
+            <w:r>
+              <w:rPr>
+                <w:rFonts w:ascii="Arial" w:hAnsi="Arial" w:cs="Arial"/>
+                <w:sz w:val="16"/>
+                <w:szCs w:val="16"/>
+              </w:rPr>
+              <w:t>/ Screenshot (Customer)</w:t>
+            </w:r>
+          </w:p>
+          <w:p>
+            <w:pPr>
+              <w:spacing w:before="120" w:after="60" w:line="240" w:lineRule="atLeast"/>
+              <w:ind w:right="-360"/>
+              <w:jc w:val="center"/>
+              <w:cnfStyle w:val="000000000000" w:firstRow="0" w:lastRow="0" w:firstColumn="0" w:lastColumn="0" w:oddVBand="0" w:evenVBand="0" w:oddHBand="0" w:evenHBand="0" w:firstRowFirstColumn="0" w:firstRowLastColumn="0" w:lastRowFirstColumn="0" w:lastRowLastColumn="0"/>
+              <w:rPr>
+                <w:rFonts w:ascii="Arial" w:hAnsi="Arial" w:cs="Arial"/>
+                <w:sz w:val="16"/>
+                <w:szCs w:val="16"/>
+              </w:rPr>
+            </w:pPr>
+          </w:p>
+        </w:tc>
+      </w:tr>
+      <w:tr>
+        <w:trPr>
+          <w:cnfStyle w:val="000000100000" w:firstRow="0" w:lastRow="0" w:firstColumn="0" w:lastColumn="0" w:oddVBand="0" w:evenVBand="0" w:oddHBand="1" w:evenHBand="0" w:firstRowFirstColumn="0" w:firstRowLastColumn="0" w:lastRowFirstColumn="0" w:lastRowLastColumn="0"/>
+          <w:trHeight w:val="1140"/>
+        </w:trPr>
+        <w:tc>
+          <w:tcPr>
+            <w:cnfStyle w:val="001000000000" w:firstRow="0" w:lastRow="0" w:firstColumn="1" w:lastColumn="0" w:oddVBand="0" w:evenVBand="0" w:oddHBand="0" w:evenHBand="0" w:firstRowFirstColumn="0" w:firstRowLastColumn="0" w:lastRowFirstColumn="0" w:lastRowLastColumn="0"/>
+            <w:tcW w:w="3045" w:type="dxa"/>
+            <w:vAlign w:val="center"/>
+          </w:tcPr>
+          <w:p>
+            <w:pPr>
+              <w:jc w:val="center"/>
+              <w:rPr>
+                <w:rFonts w:ascii="Arial" w:hAnsi="Arial" w:cs="Arial"/>
+                <w:sz w:val="16"/>
+                <w:szCs w:val="16"/>
+              </w:rPr>
+            </w:pPr>
+          </w:p>
+        </w:tc>
+        <w:tc>
+          <w:tcPr>
+            <w:tcW w:w="1769" w:type="dxa"/>
+            <w:vAlign w:val="center"/>
+          </w:tcPr>
+          <w:p>
+            <w:pPr>
+              <w:jc w:val="center"/>
+              <w:cnfStyle w:val="000000100000" w:firstRow="0" w:lastRow="0" w:firstColumn="0" w:lastColumn="0" w:oddVBand="0" w:evenVBand="0" w:oddHBand="1" w:evenHBand="0" w:firstRowFirstColumn="0" w:firstRowLastColumn="0" w:lastRowFirstColumn="0" w:lastRowLastColumn="0"/>
+              <w:rPr>
+                <w:rFonts w:ascii="Arial" w:hAnsi="Arial" w:cs="Arial"/>
+                <w:sz w:val="16"/>
+                <w:szCs w:val="16"/>
+              </w:rPr>
+            </w:pPr>
+            <w:r>
+              <w:rPr>
+                <w:rFonts w:ascii="Arial" w:hAnsi="Arial" w:cs="Arial"/>
+                <w:sz w:val="16"/>
+                <w:szCs w:val="16"/>
+              </w:rPr>
+              <w:t>Screenshot (</w:t>
+            </w:r>
+            <w:r>
+              <w:rPr>
+                <w:rFonts w:ascii="Arial" w:hAnsi="Arial" w:cs="Arial"/>
+                <w:sz w:val="16"/>
+                <w:szCs w:val="16"/>
+              </w:rPr>
+              <w:t>Admin</w:t>
+            </w:r>
+            <w:r>
+              <w:rPr>
+                <w:rFonts w:ascii="Arial" w:hAnsi="Arial" w:cs="Arial"/>
+                <w:sz w:val="16"/>
+                <w:szCs w:val="16"/>
+              </w:rPr>
+              <w:t>)</w:t>
+            </w:r>
+          </w:p>
+        </w:tc>
+        <w:tc>
+          <w:tcPr>
+            <w:tcW w:w="961" w:type="dxa"/>
+            <w:vAlign w:val="center"/>
+          </w:tcPr>
+          <w:p>
+            <w:pPr>
+              <w:jc w:val="center"/>
+              <w:cnfStyle w:val="000000100000" w:firstRow="0" w:lastRow="0" w:firstColumn="0" w:lastColumn="0" w:oddVBand="0" w:evenVBand="0" w:oddHBand="1" w:evenHBand="0" w:firstRowFirstColumn="0" w:firstRowLastColumn="0" w:lastRowFirstColumn="0" w:lastRowLastColumn="0"/>
+            </w:pPr>
+          </w:p>
+        </w:tc>
+        <w:tc>
+          <w:tcPr>
+            <w:tcW w:w="4750" w:type="dxa"/>
+            <w:vAlign w:val="center"/>
+          </w:tcPr>
+          <w:p>
+            <w:pPr>
+              <w:spacing w:before="120" w:after="60" w:line="240" w:lineRule="atLeast"/>
+              <w:ind w:right="-360"/>
+              <w:jc w:val="center"/>
+              <w:cnfStyle w:val="000000100000" w:firstRow="0" w:lastRow="0" w:firstColumn="0" w:lastColumn="0" w:oddVBand="0" w:evenVBand="0" w:oddHBand="1" w:evenHBand="0" w:firstRowFirstColumn="0" w:firstRowLastColumn="0" w:lastRowFirstColumn="0" w:lastRowLastColumn="0"/>
+              <w:rPr>
+                <w:rFonts w:ascii="Arial" w:hAnsi="Arial" w:cs="Arial"/>
+                <w:sz w:val="16"/>
+                <w:szCs w:val="16"/>
+              </w:rPr>
+            </w:pPr>
+            <w:r>
+              <w:rPr>
+                <w:rFonts w:ascii="Arial" w:hAnsi="Arial" w:cs="Arial"/>
+                <w:sz w:val="16"/>
+                <w:szCs w:val="16"/>
+              </w:rPr>
+              <w:t>&lt;Gone Sin Mal&gt;Bit Geeks-Project/</w:t>
+            </w:r>
+          </w:p>
+          <w:p>
+            <w:pPr>
+              <w:spacing w:before="120" w:after="60" w:line="240" w:lineRule="atLeast"/>
+              <w:ind w:right="-360"/>
+              <w:jc w:val="center"/>
+              <w:cnfStyle w:val="000000100000" w:firstRow="0" w:lastRow="0" w:firstColumn="0" w:lastColumn="0" w:oddVBand="0" w:evenVBand="0" w:oddHBand="1" w:evenHBand="0" w:firstRowFirstColumn="0" w:firstRowLastColumn="0" w:lastRowFirstColumn="0" w:lastRowLastColumn="0"/>
+              <w:rPr>
+                <w:rFonts w:ascii="Arial" w:hAnsi="Arial" w:cs="Arial"/>
+                <w:sz w:val="16"/>
+                <w:szCs w:val="16"/>
+              </w:rPr>
+            </w:pPr>
+            <w:r>
+              <w:rPr>
+                <w:rFonts w:ascii="Arial" w:hAnsi="Arial" w:cs="Arial"/>
+                <w:sz w:val="16"/>
+                <w:szCs w:val="16"/>
+              </w:rPr>
+              <w:t>Gone Sin Mal (Screenshot)/ Screenshot (</w:t>
+            </w:r>
+            <w:r>
+              <w:rPr>
+                <w:rFonts w:ascii="Arial" w:hAnsi="Arial" w:cs="Arial"/>
+                <w:sz w:val="16"/>
+                <w:szCs w:val="16"/>
+              </w:rPr>
+              <w:t>Admin</w:t>
+            </w:r>
+            <w:r>
+              <w:rPr>
+                <w:rFonts w:ascii="Arial" w:hAnsi="Arial" w:cs="Arial"/>
+                <w:sz w:val="16"/>
+                <w:szCs w:val="16"/>
+              </w:rPr>
+              <w:t>)</w:t>
+            </w:r>
+          </w:p>
+          <w:p>
+            <w:pPr>
+              <w:spacing w:before="120" w:after="60" w:line="240" w:lineRule="atLeast"/>
+              <w:ind w:right="-360"/>
+              <w:jc w:val="center"/>
+              <w:cnfStyle w:val="000000100000" w:firstRow="0" w:lastRow="0" w:firstColumn="0" w:lastColumn="0" w:oddVBand="0" w:evenVBand="0" w:oddHBand="1" w:evenHBand="0" w:firstRowFirstColumn="0" w:firstRowLastColumn="0" w:lastRowFirstColumn="0" w:lastRowLastColumn="0"/>
+              <w:rPr>
+                <w:rFonts w:ascii="Arial" w:hAnsi="Arial" w:cs="Arial"/>
+                <w:sz w:val="16"/>
+                <w:szCs w:val="16"/>
+              </w:rPr>
+            </w:pPr>
+          </w:p>
+        </w:tc>
+      </w:tr>
+      <w:tr>
+        <w:trPr>
+          <w:trHeight w:val="1140"/>
+        </w:trPr>
+        <w:tc>
+          <w:tcPr>
+            <w:cnfStyle w:val="001000000000" w:firstRow="0" w:lastRow="0" w:firstColumn="1" w:lastColumn="0" w:oddVBand="0" w:evenVBand="0" w:oddHBand="0" w:evenHBand="0" w:firstRowFirstColumn="0" w:firstRowLastColumn="0" w:lastRowFirstColumn="0" w:lastRowLastColumn="0"/>
+            <w:tcW w:w="3045" w:type="dxa"/>
+            <w:vAlign w:val="center"/>
+          </w:tcPr>
+          <w:p>
+            <w:pPr>
+              <w:jc w:val="center"/>
+              <w:rPr>
+                <w:rFonts w:ascii="Arial" w:hAnsi="Arial" w:cs="Arial"/>
+                <w:sz w:val="16"/>
+                <w:szCs w:val="16"/>
+              </w:rPr>
+            </w:pPr>
+          </w:p>
+        </w:tc>
+        <w:tc>
+          <w:tcPr>
+            <w:tcW w:w="1769" w:type="dxa"/>
+            <w:vAlign w:val="center"/>
+          </w:tcPr>
+          <w:p>
+            <w:pPr>
+              <w:jc w:val="center"/>
+              <w:cnfStyle w:val="000000000000" w:firstRow="0" w:lastRow="0" w:firstColumn="0" w:lastColumn="0" w:oddVBand="0" w:evenVBand="0" w:oddHBand="0" w:evenHBand="0" w:firstRowFirstColumn="0" w:firstRowLastColumn="0" w:lastRowFirstColumn="0" w:lastRowLastColumn="0"/>
+              <w:rPr>
+                <w:rFonts w:ascii="Arial" w:hAnsi="Arial" w:cs="Arial"/>
+                <w:sz w:val="16"/>
+                <w:szCs w:val="16"/>
+              </w:rPr>
+            </w:pPr>
+            <w:r>
+              <w:rPr>
+                <w:rFonts w:ascii="Arial" w:hAnsi="Arial" w:cs="Arial"/>
+                <w:sz w:val="16"/>
+                <w:szCs w:val="16"/>
+              </w:rPr>
+              <w:t>Screenshot (</w:t>
+            </w:r>
+            <w:r>
+              <w:rPr>
+                <w:rFonts w:ascii="Arial" w:hAnsi="Arial" w:cs="Arial"/>
+                <w:sz w:val="16"/>
+                <w:szCs w:val="16"/>
+              </w:rPr>
+              <w:t>Restaurant</w:t>
+            </w:r>
+            <w:r>
+              <w:rPr>
+                <w:rFonts w:ascii="Arial" w:hAnsi="Arial" w:cs="Arial"/>
+                <w:sz w:val="16"/>
+                <w:szCs w:val="16"/>
+              </w:rPr>
+              <w:t>)</w:t>
+            </w:r>
+          </w:p>
+        </w:tc>
+        <w:tc>
+          <w:tcPr>
+            <w:tcW w:w="961" w:type="dxa"/>
+            <w:vAlign w:val="center"/>
+          </w:tcPr>
+          <w:p>
+            <w:pPr>
+              <w:jc w:val="center"/>
+              <w:cnfStyle w:val="000000000000" w:firstRow="0" w:lastRow="0" w:firstColumn="0" w:lastColumn="0" w:oddVBand="0" w:evenVBand="0" w:oddHBand="0" w:evenHBand="0" w:firstRowFirstColumn="0" w:firstRowLastColumn="0" w:lastRowFirstColumn="0" w:lastRowLastColumn="0"/>
+            </w:pPr>
+          </w:p>
+        </w:tc>
+        <w:tc>
+          <w:tcPr>
+            <w:tcW w:w="4750" w:type="dxa"/>
+            <w:vAlign w:val="center"/>
+          </w:tcPr>
+          <w:p>
+            <w:pPr>
+              <w:spacing w:before="120" w:after="60" w:line="240" w:lineRule="atLeast"/>
+              <w:ind w:right="-360"/>
+              <w:jc w:val="center"/>
+              <w:cnfStyle w:val="000000000000" w:firstRow="0" w:lastRow="0" w:firstColumn="0" w:lastColumn="0" w:oddVBand="0" w:evenVBand="0" w:oddHBand="0" w:evenHBand="0" w:firstRowFirstColumn="0" w:firstRowLastColumn="0" w:lastRowFirstColumn="0" w:lastRowLastColumn="0"/>
+              <w:rPr>
+                <w:rFonts w:ascii="Arial" w:hAnsi="Arial" w:cs="Arial"/>
+                <w:sz w:val="16"/>
+                <w:szCs w:val="16"/>
+              </w:rPr>
+            </w:pPr>
+            <w:r>
+              <w:rPr>
+                <w:rFonts w:ascii="Arial" w:hAnsi="Arial" w:cs="Arial"/>
+                <w:sz w:val="16"/>
+                <w:szCs w:val="16"/>
+              </w:rPr>
+              <w:t>&lt;Gone Sin Mal&gt;Bit Geeks-Project/</w:t>
+            </w:r>
+          </w:p>
+          <w:p>
+            <w:pPr>
+              <w:spacing w:before="120" w:after="60" w:line="240" w:lineRule="atLeast"/>
+              <w:ind w:right="-360"/>
+              <w:jc w:val="center"/>
+              <w:cnfStyle w:val="000000000000" w:firstRow="0" w:lastRow="0" w:firstColumn="0" w:lastColumn="0" w:oddVBand="0" w:evenVBand="0" w:oddHBand="0" w:evenHBand="0" w:firstRowFirstColumn="0" w:firstRowLastColumn="0" w:lastRowFirstColumn="0" w:lastRowLastColumn="0"/>
+              <w:rPr>
+                <w:rFonts w:ascii="Arial" w:hAnsi="Arial" w:cs="Arial"/>
+                <w:sz w:val="16"/>
+                <w:szCs w:val="16"/>
+              </w:rPr>
+            </w:pPr>
+            <w:r>
+              <w:rPr>
+                <w:rFonts w:ascii="Arial" w:hAnsi="Arial" w:cs="Arial"/>
+                <w:sz w:val="16"/>
+                <w:szCs w:val="16"/>
+              </w:rPr>
+              <w:t>Gone Sin Mal (Screenshot)/ Screenshot (</w:t>
+            </w:r>
+            <w:r>
+              <w:rPr>
+                <w:rFonts w:ascii="Arial" w:hAnsi="Arial" w:cs="Arial"/>
+                <w:sz w:val="16"/>
+                <w:szCs w:val="16"/>
+              </w:rPr>
+              <w:t>Restaurant</w:t>
+            </w:r>
+            <w:r>
+              <w:rPr>
+                <w:rFonts w:ascii="Arial" w:hAnsi="Arial" w:cs="Arial"/>
+                <w:sz w:val="16"/>
+                <w:szCs w:val="16"/>
+              </w:rPr>
+              <w:t>)</w:t>
+            </w:r>
+          </w:p>
+          <w:p>
+            <w:pPr>
+              <w:spacing w:before="120" w:after="60" w:line="240" w:lineRule="atLeast"/>
+              <w:ind w:right="-360"/>
+              <w:jc w:val="center"/>
+              <w:cnfStyle w:val="000000000000" w:firstRow="0" w:lastRow="0" w:firstColumn="0" w:lastColumn="0" w:oddVBand="0" w:evenVBand="0" w:oddHBand="0" w:evenHBand="0" w:firstRowFirstColumn="0" w:firstRowLastColumn="0" w:lastRowFirstColumn="0" w:lastRowLastColumn="0"/>
+              <w:rPr>
+                <w:rFonts w:ascii="Arial" w:hAnsi="Arial" w:cs="Arial"/>
+                <w:sz w:val="16"/>
+                <w:szCs w:val="16"/>
+              </w:rPr>
+            </w:pPr>
+          </w:p>
+        </w:tc>
+      </w:tr>
+      <w:tr>
+        <w:trPr>
+          <w:cnfStyle w:val="000000100000" w:firstRow="0" w:lastRow="0" w:firstColumn="0" w:lastColumn="0" w:oddVBand="0" w:evenVBand="0" w:oddHBand="1" w:evenHBand="0" w:firstRowFirstColumn="0" w:firstRowLastColumn="0" w:lastRowFirstColumn="0" w:lastRowLastColumn="0"/>
+          <w:trHeight w:val="1140"/>
+        </w:trPr>
+        <w:tc>
+          <w:tcPr>
+            <w:cnfStyle w:val="001000000000" w:firstRow="0" w:lastRow="0" w:firstColumn="1" w:lastColumn="0" w:oddVBand="0" w:evenVBand="0" w:oddHBand="0" w:evenHBand="0" w:firstRowFirstColumn="0" w:firstRowLastColumn="0" w:lastRowFirstColumn="0" w:lastRowLastColumn="0"/>
+            <w:tcW w:w="3045" w:type="dxa"/>
+            <w:vAlign w:val="center"/>
+          </w:tcPr>
+          <w:p>
+            <w:pPr>
+              <w:jc w:val="center"/>
+              <w:rPr>
+                <w:rFonts w:ascii="Arial" w:hAnsi="Arial" w:cs="Arial"/>
+                <w:sz w:val="16"/>
+                <w:szCs w:val="16"/>
+              </w:rPr>
+            </w:pPr>
+            <w:r>
+              <w:rPr>
+                <w:rFonts w:ascii="Arial" w:hAnsi="Arial" w:cs="Arial"/>
+                <w:sz w:val="16"/>
+                <w:szCs w:val="16"/>
+              </w:rPr>
+              <w:t>Level6&lt;Gone Sin Mal&gt;</w:t>
+            </w:r>
+            <w:r>
+              <w:rPr>
+                <w:rFonts w:ascii="Arial" w:hAnsi="Arial" w:cs="Arial"/>
+                <w:sz w:val="16"/>
+                <w:szCs w:val="16"/>
+              </w:rPr>
+              <w:t>Bit-Geek-Project-Documents</w:t>
+            </w:r>
+            <w:r>
+              <w:rPr>
+                <w:rFonts w:ascii="Arial" w:hAnsi="Arial" w:cs="Arial"/>
+                <w:sz w:val="16"/>
+                <w:szCs w:val="16"/>
+              </w:rPr>
+              <w:t>/Bit-Geek- Meeting Records</w:t>
+            </w:r>
+          </w:p>
+        </w:tc>
+        <w:tc>
+          <w:tcPr>
+            <w:tcW w:w="1769" w:type="dxa"/>
+            <w:vAlign w:val="center"/>
+          </w:tcPr>
+          <w:p>
+            <w:pPr>
+              <w:jc w:val="center"/>
+              <w:cnfStyle w:val="000000100000" w:firstRow="0" w:lastRow="0" w:firstColumn="0" w:lastColumn="0" w:oddVBand="0" w:evenVBand="0" w:oddHBand="1" w:evenHBand="0" w:firstRowFirstColumn="0" w:firstRowLastColumn="0" w:lastRowFirstColumn="0" w:lastRowLastColumn="0"/>
+              <w:rPr>
+                <w:rFonts w:ascii="Arial" w:hAnsi="Arial" w:cs="Arial"/>
+                <w:sz w:val="16"/>
+                <w:szCs w:val="16"/>
+              </w:rPr>
+            </w:pPr>
+            <w:r>
+              <w:rPr>
+                <w:rFonts w:ascii="Arial" w:hAnsi="Arial" w:cs="Arial"/>
+                <w:sz w:val="16"/>
+                <w:szCs w:val="16"/>
+              </w:rPr>
+              <w:t>Bit-Geek- Meeting Records</w:t>
+            </w:r>
+          </w:p>
+        </w:tc>
+        <w:tc>
+          <w:tcPr>
+            <w:tcW w:w="961" w:type="dxa"/>
+            <w:vAlign w:val="center"/>
+          </w:tcPr>
+          <w:p>
+            <w:pPr>
+              <w:jc w:val="center"/>
+              <w:cnfStyle w:val="000000100000" w:firstRow="0" w:lastRow="0" w:firstColumn="0" w:lastColumn="0" w:oddVBand="0" w:evenVBand="0" w:oddHBand="1" w:evenHBand="0" w:firstRowFirstColumn="0" w:firstRowLastColumn="0" w:lastRowFirstColumn="0" w:lastRowLastColumn="0"/>
+            </w:pPr>
+          </w:p>
+        </w:tc>
+        <w:tc>
+          <w:tcPr>
+            <w:tcW w:w="4750" w:type="dxa"/>
+            <w:vAlign w:val="center"/>
+          </w:tcPr>
+          <w:p>
+            <w:pPr>
+              <w:spacing w:before="120" w:after="60" w:line="240" w:lineRule="atLeast"/>
+              <w:ind w:right="-360"/>
+              <w:jc w:val="center"/>
+              <w:cnfStyle w:val="000000100000" w:firstRow="0" w:lastRow="0" w:firstColumn="0" w:lastColumn="0" w:oddVBand="0" w:evenVBand="0" w:oddHBand="1" w:evenHBand="0" w:firstRowFirstColumn="0" w:firstRowLastColumn="0" w:lastRowFirstColumn="0" w:lastRowLastColumn="0"/>
+              <w:rPr>
+                <w:rFonts w:ascii="Arial" w:hAnsi="Arial" w:cs="Arial"/>
+                <w:sz w:val="16"/>
+                <w:szCs w:val="16"/>
+              </w:rPr>
+            </w:pPr>
+            <w:r>
+              <w:rPr>
+                <w:rFonts w:ascii="Arial" w:hAnsi="Arial" w:cs="Arial"/>
+                <w:sz w:val="16"/>
+                <w:szCs w:val="16"/>
+              </w:rPr>
               <w:t>&lt;Gone Sin Mal&gt;Bit Geeks-Project/Bit-Geek-Meeting-Records/</w:t>
+            </w:r>
+          </w:p>
+        </w:tc>
+      </w:tr>
+      <w:tr>
+        <w:trPr>
+          <w:trHeight w:val="1140"/>
+        </w:trPr>
+        <w:tc>
+          <w:tcPr>
+            <w:cnfStyle w:val="001000000000" w:firstRow="0" w:lastRow="0" w:firstColumn="1" w:lastColumn="0" w:oddVBand="0" w:evenVBand="0" w:oddHBand="0" w:evenHBand="0" w:firstRowFirstColumn="0" w:firstRowLastColumn="0" w:lastRowFirstColumn="0" w:lastRowLastColumn="0"/>
+            <w:tcW w:w="3045" w:type="dxa"/>
+            <w:vAlign w:val="center"/>
+          </w:tcPr>
+          <w:p>
+            <w:pPr>
+              <w:jc w:val="center"/>
+              <w:rPr>
+                <w:rFonts w:ascii="Arial" w:hAnsi="Arial" w:cs="Arial"/>
+                <w:sz w:val="16"/>
+                <w:szCs w:val="16"/>
+              </w:rPr>
+            </w:pPr>
+            <w:r>
+              <w:rPr>
+                <w:rFonts w:ascii="Arial" w:hAnsi="Arial" w:cs="Arial"/>
+                <w:sz w:val="16"/>
+                <w:szCs w:val="16"/>
+              </w:rPr>
+              <w:t>Level6&lt;Gone Sin Mal&gt;</w:t>
+            </w:r>
+            <w:r>
+              <w:rPr>
+                <w:rFonts w:ascii="Arial" w:hAnsi="Arial" w:cs="Arial"/>
+                <w:sz w:val="16"/>
+                <w:szCs w:val="16"/>
+              </w:rPr>
+              <w:t>Bit-Geek-Project-Documents</w:t>
+            </w:r>
+            <w:r>
+              <w:rPr>
+                <w:rFonts w:ascii="Arial" w:hAnsi="Arial" w:cs="Arial"/>
+                <w:sz w:val="16"/>
+                <w:szCs w:val="16"/>
+              </w:rPr>
+              <w:t>/</w:t>
+            </w:r>
+            <w:r>
+              <w:rPr>
+                <w:rFonts w:ascii="Arial" w:hAnsi="Arial" w:cs="Arial"/>
+                <w:sz w:val="16"/>
+                <w:szCs w:val="16"/>
+              </w:rPr>
+              <w:t>Gone-Sin-Mal Diagram</w:t>
+            </w:r>
+          </w:p>
+        </w:tc>
+        <w:tc>
+          <w:tcPr>
+            <w:tcW w:w="1769" w:type="dxa"/>
+            <w:vAlign w:val="center"/>
+          </w:tcPr>
+          <w:p>
+            <w:pPr>
+              <w:jc w:val="center"/>
+              <w:cnfStyle w:val="000000000000" w:firstRow="0" w:lastRow="0" w:firstColumn="0" w:lastColumn="0" w:oddVBand="0" w:evenVBand="0" w:oddHBand="0" w:evenHBand="0" w:firstRowFirstColumn="0" w:firstRowLastColumn="0" w:lastRowFirstColumn="0" w:lastRowLastColumn="0"/>
+              <w:rPr>
+                <w:rFonts w:ascii="Arial" w:hAnsi="Arial" w:cs="Arial"/>
+                <w:sz w:val="16"/>
+                <w:szCs w:val="16"/>
+              </w:rPr>
+            </w:pPr>
+            <w:r>
+              <w:rPr>
+                <w:rFonts w:ascii="Arial" w:hAnsi="Arial" w:cs="Arial"/>
+                <w:sz w:val="16"/>
+                <w:szCs w:val="16"/>
+              </w:rPr>
+              <w:t>Sitemap (Customer)</w:t>
+            </w:r>
+          </w:p>
+        </w:tc>
+        <w:tc>
+          <w:tcPr>
+            <w:tcW w:w="961" w:type="dxa"/>
+            <w:vAlign w:val="center"/>
+          </w:tcPr>
+          <w:p>
+            <w:pPr>
+              <w:jc w:val="center"/>
+              <w:cnfStyle w:val="000000000000" w:firstRow="0" w:lastRow="0" w:firstColumn="0" w:lastColumn="0" w:oddVBand="0" w:evenVBand="0" w:oddHBand="0" w:evenHBand="0" w:firstRowFirstColumn="0" w:firstRowLastColumn="0" w:lastRowFirstColumn="0" w:lastRowLastColumn="0"/>
+            </w:pPr>
+          </w:p>
+        </w:tc>
+        <w:tc>
+          <w:tcPr>
+            <w:tcW w:w="4750" w:type="dxa"/>
+            <w:vAlign w:val="center"/>
+          </w:tcPr>
+          <w:p>
+            <w:pPr>
+              <w:spacing w:before="120" w:after="60" w:line="240" w:lineRule="atLeast"/>
+              <w:ind w:right="-360"/>
+              <w:jc w:val="center"/>
+              <w:cnfStyle w:val="000000000000" w:firstRow="0" w:lastRow="0" w:firstColumn="0" w:lastColumn="0" w:oddVBand="0" w:evenVBand="0" w:oddHBand="0" w:evenHBand="0" w:firstRowFirstColumn="0" w:firstRowLastColumn="0" w:lastRowFirstColumn="0" w:lastRowLastColumn="0"/>
+              <w:rPr>
+                <w:rFonts w:ascii="Arial" w:hAnsi="Arial" w:cs="Arial"/>
+                <w:sz w:val="16"/>
+                <w:szCs w:val="16"/>
+              </w:rPr>
+            </w:pPr>
+            <w:r>
+              <w:rPr>
+                <w:rFonts w:ascii="Arial" w:hAnsi="Arial" w:cs="Arial"/>
+                <w:sz w:val="16"/>
+                <w:szCs w:val="16"/>
+              </w:rPr>
+              <w:t>&lt;Gone Sin Mal&gt;/</w:t>
+            </w:r>
+            <w:r>
+              <w:rPr>
+                <w:rFonts w:ascii="Arial" w:hAnsi="Arial" w:cs="Arial"/>
+                <w:sz w:val="16"/>
+                <w:szCs w:val="16"/>
+              </w:rPr>
+              <w:t>Bit Geeks - Project\Diagrams\</w:t>
+            </w:r>
+            <w:r>
+              <w:rPr>
+                <w:rFonts w:ascii="Arial" w:hAnsi="Arial" w:cs="Arial"/>
+                <w:sz w:val="16"/>
+                <w:szCs w:val="16"/>
+              </w:rPr>
+              <w:t>Site Map\</w:t>
+            </w:r>
+          </w:p>
+          <w:p>
+            <w:pPr>
+              <w:spacing w:before="120" w:after="60" w:line="240" w:lineRule="atLeast"/>
+              <w:ind w:right="-360"/>
+              <w:jc w:val="center"/>
+              <w:cnfStyle w:val="000000000000" w:firstRow="0" w:lastRow="0" w:firstColumn="0" w:lastColumn="0" w:oddVBand="0" w:evenVBand="0" w:oddHBand="0" w:evenHBand="0" w:firstRowFirstColumn="0" w:firstRowLastColumn="0" w:lastRowFirstColumn="0" w:lastRowLastColumn="0"/>
+              <w:rPr>
+                <w:rFonts w:ascii="Arial" w:hAnsi="Arial" w:cs="Arial"/>
+                <w:sz w:val="16"/>
+                <w:szCs w:val="16"/>
+              </w:rPr>
+            </w:pPr>
+            <w:r>
+              <w:rPr>
+                <w:rFonts w:ascii="Arial" w:hAnsi="Arial" w:cs="Arial"/>
+                <w:sz w:val="16"/>
+                <w:szCs w:val="16"/>
+              </w:rPr>
+              <w:t>Customer-Sitemap</w:t>
+            </w:r>
+          </w:p>
+        </w:tc>
+      </w:tr>
+      <w:tr>
+        <w:trPr>
+          <w:cnfStyle w:val="000000100000" w:firstRow="0" w:lastRow="0" w:firstColumn="0" w:lastColumn="0" w:oddVBand="0" w:evenVBand="0" w:oddHBand="1" w:evenHBand="0" w:firstRowFirstColumn="0" w:firstRowLastColumn="0" w:lastRowFirstColumn="0" w:lastRowLastColumn="0"/>
+          <w:trHeight w:val="1140"/>
+        </w:trPr>
+        <w:tc>
+          <w:tcPr>
+            <w:cnfStyle w:val="001000000000" w:firstRow="0" w:lastRow="0" w:firstColumn="1" w:lastColumn="0" w:oddVBand="0" w:evenVBand="0" w:oddHBand="0" w:evenHBand="0" w:firstRowFirstColumn="0" w:firstRowLastColumn="0" w:lastRowFirstColumn="0" w:lastRowLastColumn="0"/>
+            <w:tcW w:w="3045" w:type="dxa"/>
+            <w:vAlign w:val="center"/>
+          </w:tcPr>
+          <w:p>
+            <w:pPr>
+              <w:jc w:val="center"/>
+              <w:rPr>
+                <w:rFonts w:ascii="Arial" w:hAnsi="Arial" w:cs="Arial"/>
+                <w:sz w:val="16"/>
+                <w:szCs w:val="16"/>
+              </w:rPr>
+            </w:pPr>
+          </w:p>
+        </w:tc>
+        <w:tc>
+          <w:tcPr>
+            <w:tcW w:w="1769" w:type="dxa"/>
+            <w:vAlign w:val="center"/>
+          </w:tcPr>
+          <w:p>
+            <w:pPr>
+              <w:jc w:val="center"/>
+              <w:cnfStyle w:val="000000100000" w:firstRow="0" w:lastRow="0" w:firstColumn="0" w:lastColumn="0" w:oddVBand="0" w:evenVBand="0" w:oddHBand="1" w:evenHBand="0" w:firstRowFirstColumn="0" w:firstRowLastColumn="0" w:lastRowFirstColumn="0" w:lastRowLastColumn="0"/>
+              <w:rPr>
+                <w:rFonts w:ascii="Arial" w:hAnsi="Arial" w:cs="Arial"/>
+                <w:sz w:val="16"/>
+                <w:szCs w:val="16"/>
+              </w:rPr>
+            </w:pPr>
+            <w:r>
+              <w:rPr>
+                <w:rFonts w:ascii="Arial" w:hAnsi="Arial" w:cs="Arial"/>
+                <w:sz w:val="16"/>
+                <w:szCs w:val="16"/>
+              </w:rPr>
+              <w:t>Sitemap (</w:t>
+            </w:r>
+            <w:r>
+              <w:rPr>
+                <w:rFonts w:ascii="Arial" w:hAnsi="Arial" w:cs="Arial"/>
+                <w:sz w:val="16"/>
+                <w:szCs w:val="16"/>
+              </w:rPr>
+              <w:t>Restaurant</w:t>
+            </w:r>
+            <w:r>
+              <w:rPr>
+                <w:rFonts w:ascii="Arial" w:hAnsi="Arial" w:cs="Arial"/>
+                <w:sz w:val="16"/>
+                <w:szCs w:val="16"/>
+              </w:rPr>
+              <w:t>)</w:t>
+            </w:r>
+          </w:p>
+        </w:tc>
+        <w:tc>
+          <w:tcPr>
+            <w:tcW w:w="961" w:type="dxa"/>
+            <w:vAlign w:val="center"/>
+          </w:tcPr>
+          <w:p>
+            <w:pPr>
+              <w:jc w:val="center"/>
+              <w:cnfStyle w:val="000000100000" w:firstRow="0" w:lastRow="0" w:firstColumn="0" w:lastColumn="0" w:oddVBand="0" w:evenVBand="0" w:oddHBand="1" w:evenHBand="0" w:firstRowFirstColumn="0" w:firstRowLastColumn="0" w:lastRowFirstColumn="0" w:lastRowLastColumn="0"/>
+            </w:pPr>
+          </w:p>
+        </w:tc>
+        <w:tc>
+          <w:tcPr>
+            <w:tcW w:w="4750" w:type="dxa"/>
+            <w:vAlign w:val="center"/>
+          </w:tcPr>
+          <w:p>
+            <w:pPr>
+              <w:spacing w:before="120" w:after="60" w:line="240" w:lineRule="atLeast"/>
+              <w:ind w:right="-360"/>
+              <w:jc w:val="center"/>
+              <w:cnfStyle w:val="000000100000" w:firstRow="0" w:lastRow="0" w:firstColumn="0" w:lastColumn="0" w:oddVBand="0" w:evenVBand="0" w:oddHBand="1" w:evenHBand="0" w:firstRowFirstColumn="0" w:firstRowLastColumn="0" w:lastRowFirstColumn="0" w:lastRowLastColumn="0"/>
+              <w:rPr>
+                <w:rFonts w:ascii="Arial" w:hAnsi="Arial" w:cs="Arial"/>
+                <w:sz w:val="16"/>
+                <w:szCs w:val="16"/>
+              </w:rPr>
+            </w:pPr>
+            <w:r>
+              <w:rPr>
+                <w:rFonts w:ascii="Arial" w:hAnsi="Arial" w:cs="Arial"/>
+                <w:sz w:val="16"/>
+                <w:szCs w:val="16"/>
+              </w:rPr>
+              <w:t>&lt;Gone Sin Mal&gt;/</w:t>
+            </w:r>
+            <w:r>
+              <w:rPr>
+                <w:rFonts w:ascii="Arial" w:hAnsi="Arial" w:cs="Arial"/>
+                <w:sz w:val="16"/>
+                <w:szCs w:val="16"/>
+              </w:rPr>
+              <w:t>Bit Geeks - Project\Diagrams\</w:t>
+            </w:r>
+            <w:r>
+              <w:rPr>
+                <w:rFonts w:ascii="Arial" w:hAnsi="Arial" w:cs="Arial"/>
+                <w:sz w:val="16"/>
+                <w:szCs w:val="16"/>
+              </w:rPr>
+              <w:t>Site Map\</w:t>
+            </w:r>
+          </w:p>
+          <w:p>
+            <w:pPr>
+              <w:spacing w:before="120" w:after="60" w:line="240" w:lineRule="atLeast"/>
+              <w:ind w:right="-360"/>
+              <w:jc w:val="center"/>
+              <w:cnfStyle w:val="000000100000" w:firstRow="0" w:lastRow="0" w:firstColumn="0" w:lastColumn="0" w:oddVBand="0" w:evenVBand="0" w:oddHBand="1" w:evenHBand="0" w:firstRowFirstColumn="0" w:firstRowLastColumn="0" w:lastRowFirstColumn="0" w:lastRowLastColumn="0"/>
+              <w:rPr>
+                <w:rFonts w:ascii="Arial" w:hAnsi="Arial" w:cs="Arial"/>
+                <w:sz w:val="16"/>
+                <w:szCs w:val="16"/>
+              </w:rPr>
+            </w:pPr>
+            <w:r>
+              <w:rPr>
+                <w:rFonts w:ascii="Arial" w:hAnsi="Arial" w:cs="Arial"/>
+                <w:sz w:val="16"/>
+                <w:szCs w:val="16"/>
+              </w:rPr>
+              <w:t>Restaurant</w:t>
+            </w:r>
+            <w:r>
+              <w:rPr>
+                <w:rFonts w:ascii="Arial" w:hAnsi="Arial" w:cs="Arial"/>
+                <w:sz w:val="16"/>
+                <w:szCs w:val="16"/>
+              </w:rPr>
+              <w:t>-Sitemap</w:t>
+            </w:r>
+          </w:p>
+        </w:tc>
+      </w:tr>
+      <w:tr>
+        <w:trPr>
+          <w:trHeight w:val="1140"/>
+        </w:trPr>
+        <w:tc>
+          <w:tcPr>
+            <w:cnfStyle w:val="001000000000" w:firstRow="0" w:lastRow="0" w:firstColumn="1" w:lastColumn="0" w:oddVBand="0" w:evenVBand="0" w:oddHBand="0" w:evenHBand="0" w:firstRowFirstColumn="0" w:firstRowLastColumn="0" w:lastRowFirstColumn="0" w:lastRowLastColumn="0"/>
+            <w:tcW w:w="3045" w:type="dxa"/>
+            <w:vAlign w:val="center"/>
+          </w:tcPr>
+          <w:p>
+            <w:pPr>
+              <w:jc w:val="center"/>
+              <w:rPr>
+                <w:rFonts w:ascii="Arial" w:hAnsi="Arial" w:cs="Arial"/>
+                <w:sz w:val="16"/>
+                <w:szCs w:val="16"/>
+              </w:rPr>
+            </w:pPr>
+          </w:p>
+        </w:tc>
+        <w:tc>
+          <w:tcPr>
+            <w:tcW w:w="1769" w:type="dxa"/>
+            <w:vAlign w:val="center"/>
+          </w:tcPr>
+          <w:p>
+            <w:pPr>
+              <w:jc w:val="center"/>
+              <w:cnfStyle w:val="000000000000" w:firstRow="0" w:lastRow="0" w:firstColumn="0" w:lastColumn="0" w:oddVBand="0" w:evenVBand="0" w:oddHBand="0" w:evenHBand="0" w:firstRowFirstColumn="0" w:firstRowLastColumn="0" w:lastRowFirstColumn="0" w:lastRowLastColumn="0"/>
+              <w:rPr>
+                <w:rFonts w:ascii="Arial" w:hAnsi="Arial" w:cs="Arial"/>
+                <w:sz w:val="16"/>
+                <w:szCs w:val="16"/>
+              </w:rPr>
+            </w:pPr>
+            <w:r>
+              <w:rPr>
+                <w:rFonts w:ascii="Arial" w:hAnsi="Arial" w:cs="Arial"/>
+                <w:sz w:val="16"/>
+                <w:szCs w:val="16"/>
+              </w:rPr>
+              <w:t>Sitemap (</w:t>
+            </w:r>
+            <w:r>
+              <w:rPr>
+                <w:rFonts w:ascii="Arial" w:hAnsi="Arial" w:cs="Arial"/>
+                <w:sz w:val="16"/>
+                <w:szCs w:val="16"/>
+              </w:rPr>
+              <w:t>Admin</w:t>
+            </w:r>
+            <w:r>
+              <w:rPr>
+                <w:rFonts w:ascii="Arial" w:hAnsi="Arial" w:cs="Arial"/>
+                <w:sz w:val="16"/>
+                <w:szCs w:val="16"/>
+              </w:rPr>
+              <w:t>)</w:t>
+            </w:r>
+          </w:p>
+        </w:tc>
+        <w:tc>
+          <w:tcPr>
+            <w:tcW w:w="961" w:type="dxa"/>
+            <w:vAlign w:val="center"/>
+          </w:tcPr>
+          <w:p>
+            <w:pPr>
+              <w:jc w:val="center"/>
+              <w:cnfStyle w:val="000000000000" w:firstRow="0" w:lastRow="0" w:firstColumn="0" w:lastColumn="0" w:oddVBand="0" w:evenVBand="0" w:oddHBand="0" w:evenHBand="0" w:firstRowFirstColumn="0" w:firstRowLastColumn="0" w:lastRowFirstColumn="0" w:lastRowLastColumn="0"/>
+            </w:pPr>
+          </w:p>
+        </w:tc>
+        <w:tc>
+          <w:tcPr>
+            <w:tcW w:w="4750" w:type="dxa"/>
+            <w:vAlign w:val="center"/>
+          </w:tcPr>
+          <w:p>
+            <w:pPr>
+              <w:spacing w:before="120" w:after="60" w:line="240" w:lineRule="atLeast"/>
+              <w:ind w:right="-360"/>
+              <w:jc w:val="center"/>
+              <w:cnfStyle w:val="000000000000" w:firstRow="0" w:lastRow="0" w:firstColumn="0" w:lastColumn="0" w:oddVBand="0" w:evenVBand="0" w:oddHBand="0" w:evenHBand="0" w:firstRowFirstColumn="0" w:firstRowLastColumn="0" w:lastRowFirstColumn="0" w:lastRowLastColumn="0"/>
+              <w:rPr>
+                <w:rFonts w:ascii="Arial" w:hAnsi="Arial" w:cs="Arial"/>
+                <w:sz w:val="16"/>
+                <w:szCs w:val="16"/>
+              </w:rPr>
+            </w:pPr>
+            <w:r>
+              <w:rPr>
+                <w:rFonts w:ascii="Arial" w:hAnsi="Arial" w:cs="Arial"/>
+                <w:sz w:val="16"/>
+                <w:szCs w:val="16"/>
+              </w:rPr>
+              <w:t>&lt;Gone Sin Mal&gt;/</w:t>
+            </w:r>
+            <w:r>
+              <w:rPr>
+                <w:rFonts w:ascii="Arial" w:hAnsi="Arial" w:cs="Arial"/>
+                <w:sz w:val="16"/>
+                <w:szCs w:val="16"/>
+              </w:rPr>
+              <w:t>Bit Geeks - Project\Diagrams\</w:t>
+            </w:r>
+            <w:r>
+              <w:rPr>
+                <w:rFonts w:ascii="Arial" w:hAnsi="Arial" w:cs="Arial"/>
+                <w:sz w:val="16"/>
+                <w:szCs w:val="16"/>
+              </w:rPr>
+              <w:t>Site Map\</w:t>
+            </w:r>
+          </w:p>
+          <w:p>
+            <w:pPr>
+              <w:spacing w:before="120" w:after="60" w:line="240" w:lineRule="atLeast"/>
+              <w:ind w:right="-360"/>
+              <w:jc w:val="center"/>
+              <w:cnfStyle w:val="000000000000" w:firstRow="0" w:lastRow="0" w:firstColumn="0" w:lastColumn="0" w:oddVBand="0" w:evenVBand="0" w:oddHBand="0" w:evenHBand="0" w:firstRowFirstColumn="0" w:firstRowLastColumn="0" w:lastRowFirstColumn="0" w:lastRowLastColumn="0"/>
+              <w:rPr>
+                <w:rFonts w:ascii="Arial" w:hAnsi="Arial" w:cs="Arial"/>
+                <w:sz w:val="16"/>
+                <w:szCs w:val="16"/>
+              </w:rPr>
+            </w:pPr>
+            <w:r>
+              <w:rPr>
+                <w:rFonts w:ascii="Arial" w:hAnsi="Arial" w:cs="Arial"/>
+                <w:sz w:val="16"/>
+                <w:szCs w:val="16"/>
+              </w:rPr>
+              <w:t>Admin</w:t>
+            </w:r>
+            <w:r>
+              <w:rPr>
+                <w:rFonts w:ascii="Arial" w:hAnsi="Arial" w:cs="Arial"/>
+                <w:sz w:val="16"/>
+                <w:szCs w:val="16"/>
+              </w:rPr>
+              <w:t>-Sitemap</w:t>
+            </w:r>
+          </w:p>
+        </w:tc>
+      </w:tr>
+      <w:tr>
+        <w:trPr>
+          <w:cnfStyle w:val="000000100000" w:firstRow="0" w:lastRow="0" w:firstColumn="0" w:lastColumn="0" w:oddVBand="0" w:evenVBand="0" w:oddHBand="1" w:evenHBand="0" w:firstRowFirstColumn="0" w:firstRowLastColumn="0" w:lastRowFirstColumn="0" w:lastRowLastColumn="0"/>
+          <w:trHeight w:val="1140"/>
+        </w:trPr>
+        <w:tc>
+          <w:tcPr>
+            <w:cnfStyle w:val="001000000000" w:firstRow="0" w:lastRow="0" w:firstColumn="1" w:lastColumn="0" w:oddVBand="0" w:evenVBand="0" w:oddHBand="0" w:evenHBand="0" w:firstRowFirstColumn="0" w:firstRowLastColumn="0" w:lastRowFirstColumn="0" w:lastRowLastColumn="0"/>
+            <w:tcW w:w="3045" w:type="dxa"/>
+            <w:vAlign w:val="center"/>
+          </w:tcPr>
+          <w:p>
+            <w:pPr>
+              <w:jc w:val="center"/>
+              <w:rPr>
+                <w:rFonts w:ascii="Arial" w:hAnsi="Arial" w:cs="Arial"/>
+                <w:sz w:val="16"/>
+                <w:szCs w:val="16"/>
+              </w:rPr>
+            </w:pPr>
+            <w:r>
+              <w:rPr>
+                <w:rFonts w:ascii="Arial" w:hAnsi="Arial" w:cs="Arial"/>
+                <w:sz w:val="16"/>
+                <w:szCs w:val="16"/>
+              </w:rPr>
+              <w:t>Level6&lt;Gone Sin Mal&gt;</w:t>
+            </w:r>
+            <w:r>
+              <w:rPr>
+                <w:rFonts w:ascii="Arial" w:hAnsi="Arial" w:cs="Arial"/>
+                <w:sz w:val="16"/>
+                <w:szCs w:val="16"/>
+              </w:rPr>
+              <w:t>Bit-Geek-Project-Documents</w:t>
+            </w:r>
+            <w:r>
+              <w:rPr>
+                <w:rFonts w:ascii="Arial" w:hAnsi="Arial" w:cs="Arial"/>
+                <w:sz w:val="16"/>
+                <w:szCs w:val="16"/>
+              </w:rPr>
+              <w:t>/</w:t>
+            </w:r>
+            <w:r>
+              <w:rPr>
+                <w:rFonts w:ascii="Arial" w:hAnsi="Arial" w:cs="Arial"/>
+                <w:sz w:val="16"/>
+                <w:szCs w:val="16"/>
+              </w:rPr>
+              <w:t>User Documentation</w:t>
+            </w:r>
+          </w:p>
+        </w:tc>
+        <w:tc>
+          <w:tcPr>
+            <w:tcW w:w="1769" w:type="dxa"/>
+            <w:vAlign w:val="center"/>
+          </w:tcPr>
+          <w:p>
+            <w:pPr>
+              <w:jc w:val="center"/>
+              <w:cnfStyle w:val="000000100000" w:firstRow="0" w:lastRow="0" w:firstColumn="0" w:lastColumn="0" w:oddVBand="0" w:evenVBand="0" w:oddHBand="1" w:evenHBand="0" w:firstRowFirstColumn="0" w:firstRowLastColumn="0" w:lastRowFirstColumn="0" w:lastRowLastColumn="0"/>
+              <w:rPr>
+                <w:rFonts w:ascii="Arial" w:hAnsi="Arial" w:cs="Arial"/>
+                <w:sz w:val="16"/>
+                <w:szCs w:val="16"/>
+              </w:rPr>
+            </w:pPr>
+            <w:r>
+              <w:rPr>
+                <w:rFonts w:ascii="Arial" w:hAnsi="Arial" w:cs="Arial"/>
+                <w:sz w:val="16"/>
+                <w:szCs w:val="16"/>
+              </w:rPr>
+              <w:t>User Documentation</w:t>
+            </w:r>
+          </w:p>
+          <w:p>
+            <w:pPr>
+              <w:jc w:val="center"/>
+              <w:cnfStyle w:val="000000100000" w:firstRow="0" w:lastRow="0" w:firstColumn="0" w:lastColumn="0" w:oddVBand="0" w:evenVBand="0" w:oddHBand="1" w:evenHBand="0" w:firstRowFirstColumn="0" w:firstRowLastColumn="0" w:lastRowFirstColumn="0" w:lastRowLastColumn="0"/>
+              <w:rPr>
+                <w:rFonts w:ascii="Arial" w:hAnsi="Arial" w:cs="Arial"/>
+                <w:sz w:val="16"/>
+                <w:szCs w:val="16"/>
+              </w:rPr>
+            </w:pPr>
+            <w:r>
+              <w:rPr>
+                <w:rFonts w:ascii="Arial" w:hAnsi="Arial" w:cs="Arial"/>
+                <w:sz w:val="16"/>
+                <w:szCs w:val="16"/>
+              </w:rPr>
+              <w:t>(Customer)</w:t>
+            </w:r>
+          </w:p>
+        </w:tc>
+        <w:tc>
+          <w:tcPr>
+            <w:tcW w:w="961" w:type="dxa"/>
+            <w:vAlign w:val="center"/>
+          </w:tcPr>
+          <w:p>
+            <w:pPr>
+              <w:jc w:val="center"/>
+              <w:cnfStyle w:val="000000100000" w:firstRow="0" w:lastRow="0" w:firstColumn="0" w:lastColumn="0" w:oddVBand="0" w:evenVBand="0" w:oddHBand="1" w:evenHBand="0" w:firstRowFirstColumn="0" w:firstRowLastColumn="0" w:lastRowFirstColumn="0" w:lastRowLastColumn="0"/>
+            </w:pPr>
+          </w:p>
+        </w:tc>
+        <w:tc>
+          <w:tcPr>
+            <w:tcW w:w="4750" w:type="dxa"/>
+            <w:vAlign w:val="center"/>
+          </w:tcPr>
+          <w:p>
+            <w:pPr>
+              <w:spacing w:before="120" w:after="60" w:line="240" w:lineRule="atLeast"/>
+              <w:ind w:right="-360"/>
+              <w:jc w:val="center"/>
+              <w:cnfStyle w:val="000000100000" w:firstRow="0" w:lastRow="0" w:firstColumn="0" w:lastColumn="0" w:oddVBand="0" w:evenVBand="0" w:oddHBand="1" w:evenHBand="0" w:firstRowFirstColumn="0" w:firstRowLastColumn="0" w:lastRowFirstColumn="0" w:lastRowLastColumn="0"/>
+              <w:rPr>
+                <w:rFonts w:ascii="Arial" w:hAnsi="Arial" w:cs="Arial"/>
+                <w:sz w:val="16"/>
+                <w:szCs w:val="16"/>
+              </w:rPr>
+            </w:pPr>
+            <w:r>
+              <w:rPr>
+                <w:rFonts w:ascii="Arial" w:hAnsi="Arial" w:cs="Arial"/>
+                <w:sz w:val="16"/>
+                <w:szCs w:val="16"/>
+              </w:rPr>
+              <w:t>&lt;</w:t>
+            </w:r>
+            <w:r>
+              <w:rPr>
+                <w:rFonts w:ascii="Arial" w:hAnsi="Arial" w:cs="Arial"/>
+                <w:sz w:val="16"/>
+                <w:szCs w:val="16"/>
+              </w:rPr>
+              <w:t>Gone Sin Mal&gt;/</w:t>
+            </w:r>
+            <w:r>
+              <w:rPr>
+                <w:rFonts w:ascii="Arial" w:hAnsi="Arial" w:cs="Arial"/>
+                <w:sz w:val="16"/>
+                <w:szCs w:val="16"/>
+              </w:rPr>
+              <w:t>Bit Geeks - Project\</w:t>
+            </w:r>
+          </w:p>
+          <w:p>
+            <w:pPr>
+              <w:spacing w:before="120" w:after="60" w:line="240" w:lineRule="atLeast"/>
+              <w:ind w:right="-360"/>
+              <w:jc w:val="center"/>
+              <w:cnfStyle w:val="000000100000" w:firstRow="0" w:lastRow="0" w:firstColumn="0" w:lastColumn="0" w:oddVBand="0" w:evenVBand="0" w:oddHBand="1" w:evenHBand="0" w:firstRowFirstColumn="0" w:firstRowLastColumn="0" w:lastRowFirstColumn="0" w:lastRowLastColumn="0"/>
+              <w:rPr>
+                <w:rFonts w:ascii="Arial" w:hAnsi="Arial" w:cs="Arial"/>
+                <w:sz w:val="16"/>
+                <w:szCs w:val="16"/>
+              </w:rPr>
+            </w:pPr>
+            <w:r>
+              <w:rPr>
+                <w:rFonts w:ascii="Arial" w:hAnsi="Arial" w:cs="Arial"/>
+                <w:sz w:val="16"/>
+                <w:szCs w:val="16"/>
+              </w:rPr>
+              <w:t>User Documentation (Customer)</w:t>
+            </w:r>
+          </w:p>
+        </w:tc>
+      </w:tr>
+      <w:tr>
+        <w:trPr>
+          <w:trHeight w:val="1140"/>
+        </w:trPr>
+        <w:tc>
+          <w:tcPr>
+            <w:cnfStyle w:val="001000000000" w:firstRow="0" w:lastRow="0" w:firstColumn="1" w:lastColumn="0" w:oddVBand="0" w:evenVBand="0" w:oddHBand="0" w:evenHBand="0" w:firstRowFirstColumn="0" w:firstRowLastColumn="0" w:lastRowFirstColumn="0" w:lastRowLastColumn="0"/>
+            <w:tcW w:w="3045" w:type="dxa"/>
+            <w:vAlign w:val="center"/>
+          </w:tcPr>
+          <w:p>
+            <w:pPr>
+              <w:jc w:val="center"/>
+              <w:rPr>
+                <w:rFonts w:ascii="Arial" w:hAnsi="Arial" w:cs="Arial"/>
+                <w:sz w:val="16"/>
+                <w:szCs w:val="16"/>
+              </w:rPr>
+            </w:pPr>
+          </w:p>
+        </w:tc>
+        <w:tc>
+          <w:tcPr>
+            <w:tcW w:w="1769" w:type="dxa"/>
+            <w:vAlign w:val="center"/>
+          </w:tcPr>
+          <w:p>
+            <w:pPr>
+              <w:jc w:val="center"/>
+              <w:cnfStyle w:val="000000000000" w:firstRow="0" w:lastRow="0" w:firstColumn="0" w:lastColumn="0" w:oddVBand="0" w:evenVBand="0" w:oddHBand="0" w:evenHBand="0" w:firstRowFirstColumn="0" w:firstRowLastColumn="0" w:lastRowFirstColumn="0" w:lastRowLastColumn="0"/>
+              <w:rPr>
+                <w:rFonts w:ascii="Arial" w:hAnsi="Arial" w:cs="Arial"/>
+                <w:sz w:val="16"/>
+                <w:szCs w:val="16"/>
+              </w:rPr>
+            </w:pPr>
+            <w:r>
+              <w:rPr>
+                <w:rFonts w:ascii="Arial" w:hAnsi="Arial" w:cs="Arial"/>
+                <w:sz w:val="16"/>
+                <w:szCs w:val="16"/>
+              </w:rPr>
+              <w:t>User Documentation</w:t>
+            </w:r>
+          </w:p>
+          <w:p>
+            <w:pPr>
+              <w:jc w:val="center"/>
+              <w:cnfStyle w:val="000000000000" w:firstRow="0" w:lastRow="0" w:firstColumn="0" w:lastColumn="0" w:oddVBand="0" w:evenVBand="0" w:oddHBand="0" w:evenHBand="0" w:firstRowFirstColumn="0" w:firstRowLastColumn="0" w:lastRowFirstColumn="0" w:lastRowLastColumn="0"/>
+              <w:rPr>
+                <w:rFonts w:ascii="Arial" w:hAnsi="Arial" w:cs="Arial"/>
+                <w:sz w:val="16"/>
+                <w:szCs w:val="16"/>
+              </w:rPr>
+            </w:pPr>
+            <w:r>
+              <w:rPr>
+                <w:rFonts w:ascii="Arial" w:hAnsi="Arial" w:cs="Arial"/>
+                <w:sz w:val="16"/>
+                <w:szCs w:val="16"/>
+              </w:rPr>
+              <w:t>(</w:t>
+            </w:r>
+            <w:r>
+              <w:rPr>
+                <w:rFonts w:ascii="Arial" w:hAnsi="Arial" w:cs="Arial"/>
+                <w:sz w:val="16"/>
+                <w:szCs w:val="16"/>
+              </w:rPr>
+              <w:t>Restaurant</w:t>
+            </w:r>
+            <w:r>
+              <w:rPr>
+                <w:rFonts w:ascii="Arial" w:hAnsi="Arial" w:cs="Arial"/>
+                <w:sz w:val="16"/>
+                <w:szCs w:val="16"/>
+              </w:rPr>
+              <w:t>)</w:t>
+            </w:r>
+          </w:p>
+        </w:tc>
+        <w:tc>
+          <w:tcPr>
+            <w:tcW w:w="961" w:type="dxa"/>
+            <w:vAlign w:val="center"/>
+          </w:tcPr>
+          <w:p>
+            <w:pPr>
+              <w:jc w:val="center"/>
+              <w:cnfStyle w:val="000000000000" w:firstRow="0" w:lastRow="0" w:firstColumn="0" w:lastColumn="0" w:oddVBand="0" w:evenVBand="0" w:oddHBand="0" w:evenHBand="0" w:firstRowFirstColumn="0" w:firstRowLastColumn="0" w:lastRowFirstColumn="0" w:lastRowLastColumn="0"/>
+            </w:pPr>
+          </w:p>
+        </w:tc>
+        <w:tc>
+          <w:tcPr>
+            <w:tcW w:w="4750" w:type="dxa"/>
+            <w:vAlign w:val="center"/>
+          </w:tcPr>
+          <w:p>
+            <w:pPr>
+              <w:spacing w:before="120" w:after="60" w:line="240" w:lineRule="atLeast"/>
+              <w:ind w:right="-360"/>
+              <w:jc w:val="center"/>
+              <w:cnfStyle w:val="000000000000" w:firstRow="0" w:lastRow="0" w:firstColumn="0" w:lastColumn="0" w:oddVBand="0" w:evenVBand="0" w:oddHBand="0" w:evenHBand="0" w:firstRowFirstColumn="0" w:firstRowLastColumn="0" w:lastRowFirstColumn="0" w:lastRowLastColumn="0"/>
+              <w:rPr>
+                <w:rFonts w:ascii="Arial" w:hAnsi="Arial" w:cs="Arial"/>
+                <w:sz w:val="16"/>
+                <w:szCs w:val="16"/>
+              </w:rPr>
+            </w:pPr>
+            <w:r>
+              <w:rPr>
+                <w:rFonts w:ascii="Arial" w:hAnsi="Arial" w:cs="Arial"/>
+                <w:sz w:val="16"/>
+                <w:szCs w:val="16"/>
+              </w:rPr>
+              <w:t>&lt;Gone Sin Mal&gt;/</w:t>
+            </w:r>
+            <w:r>
+              <w:rPr>
+                <w:rFonts w:ascii="Arial" w:hAnsi="Arial" w:cs="Arial"/>
+                <w:sz w:val="16"/>
+                <w:szCs w:val="16"/>
+              </w:rPr>
+              <w:t>Bit Geeks - Project\</w:t>
+            </w:r>
+          </w:p>
+          <w:p>
+            <w:pPr>
+              <w:spacing w:before="120" w:after="60" w:line="240" w:lineRule="atLeast"/>
+              <w:ind w:right="-360"/>
+              <w:jc w:val="center"/>
+              <w:cnfStyle w:val="000000000000" w:firstRow="0" w:lastRow="0" w:firstColumn="0" w:lastColumn="0" w:oddVBand="0" w:evenVBand="0" w:oddHBand="0" w:evenHBand="0" w:firstRowFirstColumn="0" w:firstRowLastColumn="0" w:lastRowFirstColumn="0" w:lastRowLastColumn="0"/>
+              <w:rPr>
+                <w:rFonts w:ascii="Arial" w:hAnsi="Arial" w:cs="Arial"/>
+                <w:sz w:val="16"/>
+                <w:szCs w:val="16"/>
+              </w:rPr>
+            </w:pPr>
+            <w:r>
+              <w:rPr>
+                <w:rFonts w:ascii="Arial" w:hAnsi="Arial" w:cs="Arial"/>
+                <w:sz w:val="16"/>
+                <w:szCs w:val="16"/>
+              </w:rPr>
+              <w:t>User Documentation (</w:t>
+            </w:r>
+            <w:r>
+              <w:rPr>
+                <w:rFonts w:ascii="Arial" w:hAnsi="Arial" w:cs="Arial"/>
+                <w:sz w:val="16"/>
+                <w:szCs w:val="16"/>
+              </w:rPr>
+              <w:t>Restaurant</w:t>
+            </w:r>
+            <w:r>
+              <w:rPr>
+                <w:rFonts w:ascii="Arial" w:hAnsi="Arial" w:cs="Arial"/>
+                <w:sz w:val="16"/>
+                <w:szCs w:val="16"/>
+              </w:rPr>
+              <w:t>)</w:t>
+            </w:r>
+          </w:p>
+        </w:tc>
+      </w:tr>
+      <w:tr>
+        <w:trPr>
+          <w:cnfStyle w:val="000000100000" w:firstRow="0" w:lastRow="0" w:firstColumn="0" w:lastColumn="0" w:oddVBand="0" w:evenVBand="0" w:oddHBand="1" w:evenHBand="0" w:firstRowFirstColumn="0" w:firstRowLastColumn="0" w:lastRowFirstColumn="0" w:lastRowLastColumn="0"/>
+          <w:trHeight w:val="1140"/>
+        </w:trPr>
+        <w:tc>
+          <w:tcPr>
+            <w:cnfStyle w:val="001000000000" w:firstRow="0" w:lastRow="0" w:firstColumn="1" w:lastColumn="0" w:oddVBand="0" w:evenVBand="0" w:oddHBand="0" w:evenHBand="0" w:firstRowFirstColumn="0" w:firstRowLastColumn="0" w:lastRowFirstColumn="0" w:lastRowLastColumn="0"/>
+            <w:tcW w:w="3045" w:type="dxa"/>
+            <w:vAlign w:val="center"/>
+          </w:tcPr>
+          <w:p>
+            <w:pPr>
+              <w:jc w:val="center"/>
+              <w:rPr>
+                <w:rFonts w:ascii="Arial" w:hAnsi="Arial" w:cs="Arial"/>
+                <w:sz w:val="16"/>
+                <w:szCs w:val="16"/>
+              </w:rPr>
+            </w:pPr>
+          </w:p>
+        </w:tc>
+        <w:tc>
+          <w:tcPr>
+            <w:tcW w:w="1769" w:type="dxa"/>
+            <w:vAlign w:val="center"/>
+          </w:tcPr>
+          <w:p>
+            <w:pPr>
+              <w:jc w:val="center"/>
+              <w:cnfStyle w:val="000000100000" w:firstRow="0" w:lastRow="0" w:firstColumn="0" w:lastColumn="0" w:oddVBand="0" w:evenVBand="0" w:oddHBand="1" w:evenHBand="0" w:firstRowFirstColumn="0" w:firstRowLastColumn="0" w:lastRowFirstColumn="0" w:lastRowLastColumn="0"/>
+              <w:rPr>
+                <w:rFonts w:ascii="Arial" w:hAnsi="Arial" w:cs="Arial"/>
+                <w:sz w:val="16"/>
+                <w:szCs w:val="16"/>
+              </w:rPr>
+            </w:pPr>
+            <w:r>
+              <w:rPr>
+                <w:rFonts w:ascii="Arial" w:hAnsi="Arial" w:cs="Arial"/>
+                <w:sz w:val="16"/>
+                <w:szCs w:val="16"/>
+              </w:rPr>
+              <w:t>User Documentation</w:t>
+            </w:r>
+          </w:p>
+          <w:p>
+            <w:pPr>
+              <w:jc w:val="center"/>
+              <w:cnfStyle w:val="000000100000" w:firstRow="0" w:lastRow="0" w:firstColumn="0" w:lastColumn="0" w:oddVBand="0" w:evenVBand="0" w:oddHBand="1" w:evenHBand="0" w:firstRowFirstColumn="0" w:firstRowLastColumn="0" w:lastRowFirstColumn="0" w:lastRowLastColumn="0"/>
+              <w:rPr>
+                <w:rFonts w:ascii="Arial" w:hAnsi="Arial" w:cs="Arial"/>
+                <w:sz w:val="16"/>
+                <w:szCs w:val="16"/>
+              </w:rPr>
+            </w:pPr>
+            <w:r>
+              <w:rPr>
+                <w:rFonts w:ascii="Arial" w:hAnsi="Arial" w:cs="Arial"/>
+                <w:sz w:val="16"/>
+                <w:szCs w:val="16"/>
+              </w:rPr>
+              <w:t>(</w:t>
+            </w:r>
+            <w:r>
+              <w:rPr>
+                <w:rFonts w:ascii="Arial" w:hAnsi="Arial" w:cs="Arial"/>
+                <w:sz w:val="16"/>
+                <w:szCs w:val="16"/>
+              </w:rPr>
+              <w:t>Admin</w:t>
+            </w:r>
+            <w:r>
+              <w:rPr>
+                <w:rFonts w:ascii="Arial" w:hAnsi="Arial" w:cs="Arial"/>
+                <w:sz w:val="16"/>
+                <w:szCs w:val="16"/>
+              </w:rPr>
+              <w:t>)</w:t>
+            </w:r>
+          </w:p>
+        </w:tc>
+        <w:tc>
+          <w:tcPr>
+            <w:tcW w:w="961" w:type="dxa"/>
+            <w:vAlign w:val="center"/>
+          </w:tcPr>
+          <w:p>
+            <w:pPr>
+              <w:jc w:val="center"/>
+              <w:cnfStyle w:val="000000100000" w:firstRow="0" w:lastRow="0" w:firstColumn="0" w:lastColumn="0" w:oddVBand="0" w:evenVBand="0" w:oddHBand="1" w:evenHBand="0" w:firstRowFirstColumn="0" w:firstRowLastColumn="0" w:lastRowFirstColumn="0" w:lastRowLastColumn="0"/>
+            </w:pPr>
+          </w:p>
+        </w:tc>
+        <w:tc>
+          <w:tcPr>
+            <w:tcW w:w="4750" w:type="dxa"/>
+            <w:vAlign w:val="center"/>
+          </w:tcPr>
+          <w:p>
+            <w:pPr>
+              <w:spacing w:before="120" w:after="60" w:line="240" w:lineRule="atLeast"/>
+              <w:ind w:right="-360"/>
+              <w:jc w:val="center"/>
+              <w:cnfStyle w:val="000000100000" w:firstRow="0" w:lastRow="0" w:firstColumn="0" w:lastColumn="0" w:oddVBand="0" w:evenVBand="0" w:oddHBand="1" w:evenHBand="0" w:firstRowFirstColumn="0" w:firstRowLastColumn="0" w:lastRowFirstColumn="0" w:lastRowLastColumn="0"/>
+              <w:rPr>
+                <w:rFonts w:ascii="Arial" w:hAnsi="Arial" w:cs="Arial"/>
+                <w:sz w:val="16"/>
+                <w:szCs w:val="16"/>
+              </w:rPr>
+            </w:pPr>
+            <w:r>
+              <w:rPr>
+                <w:rFonts w:ascii="Arial" w:hAnsi="Arial" w:cs="Arial"/>
+                <w:sz w:val="16"/>
+                <w:szCs w:val="16"/>
+              </w:rPr>
+              <w:t>&lt;Gone Sin Mal&gt;/</w:t>
+            </w:r>
+            <w:r>
+              <w:rPr>
+                <w:rFonts w:ascii="Arial" w:hAnsi="Arial" w:cs="Arial"/>
+                <w:sz w:val="16"/>
+                <w:szCs w:val="16"/>
+              </w:rPr>
+              <w:t>Bit Geeks - Project\</w:t>
+            </w:r>
+          </w:p>
+          <w:p>
+            <w:pPr>
+              <w:spacing w:before="120" w:after="60" w:line="240" w:lineRule="atLeast"/>
+              <w:ind w:right="-360"/>
+              <w:jc w:val="center"/>
+              <w:cnfStyle w:val="000000100000" w:firstRow="0" w:lastRow="0" w:firstColumn="0" w:lastColumn="0" w:oddVBand="0" w:evenVBand="0" w:oddHBand="1" w:evenHBand="0" w:firstRowFirstColumn="0" w:firstRowLastColumn="0" w:lastRowFirstColumn="0" w:lastRowLastColumn="0"/>
+              <w:rPr>
+                <w:rFonts w:ascii="Arial" w:hAnsi="Arial" w:cs="Arial"/>
+                <w:sz w:val="16"/>
+                <w:szCs w:val="16"/>
+              </w:rPr>
+            </w:pPr>
+            <w:r>
+              <w:rPr>
+                <w:rFonts w:ascii="Arial" w:hAnsi="Arial" w:cs="Arial"/>
+                <w:sz w:val="16"/>
+                <w:szCs w:val="16"/>
+              </w:rPr>
+              <w:t>User Documentation (</w:t>
+            </w:r>
+            <w:r>
+              <w:rPr>
+                <w:rFonts w:ascii="Arial" w:hAnsi="Arial" w:cs="Arial"/>
+                <w:sz w:val="16"/>
+                <w:szCs w:val="16"/>
+              </w:rPr>
+              <w:t>Admin</w:t>
+            </w:r>
+            <w:r>
+              <w:rPr>
+                <w:rFonts w:ascii="Arial" w:hAnsi="Arial" w:cs="Arial"/>
+                <w:sz w:val="16"/>
+                <w:szCs w:val="16"/>
+              </w:rPr>
+              <w:t>)</w:t>
+            </w:r>
+          </w:p>
+        </w:tc>
+      </w:tr>
+      <w:tr>
+        <w:trPr>
+          <w:trHeight w:val="1140"/>
+        </w:trPr>
+        <w:tc>
+          <w:tcPr>
+            <w:tcW w:w="3045" w:type="dxa"/>
+            <w:vAlign w:val="center"/>
+          </w:tcPr>
+          <w:p>
+            <w:pPr>
+              <w:jc w:val="center"/>
+              <w:cnfStyle w:val="001000000000" w:firstRow="0" w:lastRow="0" w:firstColumn="1" w:lastColumn="0" w:oddVBand="0" w:evenVBand="0" w:oddHBand="0" w:evenHBand="0" w:firstRowFirstColumn="0" w:firstRowLastColumn="0" w:lastRowFirstColumn="0" w:lastRowLastColumn="0"/>
+              <w:rPr>
+                <w:rFonts w:ascii="Arial" w:hAnsi="Arial" w:cs="Arial"/>
+                <w:sz w:val="16"/>
+                <w:szCs w:val="16"/>
+              </w:rPr>
+            </w:pPr>
+            <w:r>
+              <w:rPr>
+                <w:rFonts w:ascii="Arial" w:hAnsi="Arial" w:cs="Arial"/>
+                <w:sz w:val="16"/>
+                <w:szCs w:val="16"/>
+              </w:rPr>
+              <w:t>Level6&lt;Gone Sin Mal&gt;</w:t>
+            </w:r>
+            <w:r>
+              <w:rPr>
+                <w:rFonts w:ascii="Arial" w:hAnsi="Arial" w:cs="Arial"/>
+                <w:sz w:val="16"/>
+                <w:szCs w:val="16"/>
+              </w:rPr>
+              <w:t>Bit-Geek-Project-Documents</w:t>
+            </w:r>
+            <w:r>
+              <w:rPr>
+                <w:rFonts w:ascii="Arial" w:hAnsi="Arial" w:cs="Arial"/>
+                <w:sz w:val="16"/>
+                <w:szCs w:val="16"/>
+              </w:rPr>
+              <w:t>/</w:t>
+            </w:r>
+            <w:r>
+              <w:rPr>
+                <w:rFonts w:ascii="Arial" w:hAnsi="Arial" w:cs="Arial"/>
+                <w:sz w:val="16"/>
+                <w:szCs w:val="16"/>
+              </w:rPr>
+              <w:t>Usability Report</w:t>
+            </w:r>
+          </w:p>
+        </w:tc>
+        <w:tc>
+          <w:tcPr>
+            <w:tcW w:w="1769" w:type="dxa"/>
+            <w:vAlign w:val="center"/>
+          </w:tcPr>
+          <w:p>
+            <w:pPr>
+              <w:jc w:val="center"/>
+              <w:rPr>
+                <w:rFonts w:ascii="Arial" w:hAnsi="Arial" w:cs="Arial"/>
+                <w:sz w:val="16"/>
+                <w:szCs w:val="16"/>
+              </w:rPr>
+            </w:pPr>
+            <w:r>
+              <w:rPr>
+                <w:rFonts w:ascii="Arial" w:hAnsi="Arial" w:cs="Arial"/>
+                <w:sz w:val="16"/>
+                <w:szCs w:val="16"/>
+              </w:rPr>
+              <w:t>Usability Report</w:t>
+            </w:r>
+          </w:p>
+        </w:tc>
+        <w:tc>
+          <w:tcPr>
+            <w:tcW w:w="961" w:type="dxa"/>
+            <w:vAlign w:val="center"/>
+          </w:tcPr>
+          <w:p>
+            <w:pPr>
+              <w:jc w:val="center"/>
+            </w:pPr>
+          </w:p>
+        </w:tc>
+        <w:tc>
+          <w:tcPr>
+            <w:tcW w:w="4750" w:type="dxa"/>
+            <w:vAlign w:val="center"/>
+          </w:tcPr>
+          <w:p>
+            <w:pPr>
+              <w:spacing w:before="120" w:after="60" w:line="240" w:lineRule="atLeast"/>
+              <w:ind w:right="-360"/>
+              <w:jc w:val="center"/>
+              <w:rPr>
+                <w:rFonts w:ascii="Arial" w:hAnsi="Arial" w:cs="Arial"/>
+                <w:sz w:val="16"/>
+                <w:szCs w:val="16"/>
+              </w:rPr>
+            </w:pPr>
+            <w:r>
+              <w:rPr>
+                <w:rFonts w:ascii="Arial" w:hAnsi="Arial" w:cs="Arial"/>
+                <w:sz w:val="16"/>
+                <w:szCs w:val="16"/>
+              </w:rPr>
+              <w:t>&lt;Gone Sin Mal&gt;/</w:t>
+            </w:r>
+            <w:r>
+              <w:rPr>
+                <w:rFonts w:ascii="Arial" w:hAnsi="Arial" w:cs="Arial"/>
+                <w:sz w:val="16"/>
+                <w:szCs w:val="16"/>
+              </w:rPr>
+              <w:t>Bit Geeks - Project\</w:t>
+            </w:r>
+          </w:p>
+          <w:p>
+            <w:pPr>
+              <w:spacing w:before="120" w:after="60" w:line="240" w:lineRule="atLeast"/>
+              <w:ind w:right="-360"/>
+              <w:jc w:val="center"/>
+              <w:rPr>
+                <w:rFonts w:ascii="Arial" w:hAnsi="Arial" w:cs="Arial"/>
+                <w:sz w:val="16"/>
+                <w:szCs w:val="16"/>
+              </w:rPr>
+            </w:pPr>
+            <w:r>
+              <w:rPr>
+                <w:rFonts w:ascii="Arial" w:hAnsi="Arial" w:cs="Arial"/>
+                <w:sz w:val="16"/>
+                <w:szCs w:val="16"/>
+              </w:rPr>
+              <w:t>Gone Sin Mal (Usability)</w:t>
+            </w:r>
+            <w:r>
+              <w:rPr>
+                <w:rFonts w:ascii="Arial" w:hAnsi="Arial" w:cs="Arial"/>
+                <w:sz w:val="16"/>
+                <w:szCs w:val="16"/>
+              </w:rPr>
+              <w:t>/</w:t>
+            </w:r>
+            <w:bookmarkStart w:id="0" w:name="_GoBack"/>
+            <w:bookmarkEnd w:id="0"/>
+            <w:r>
+              <w:rPr>
+                <w:rFonts w:ascii="Arial" w:hAnsi="Arial" w:cs="Arial"/>
+                <w:sz w:val="16"/>
+                <w:szCs w:val="16"/>
+              </w:rPr>
+              <w:t>Usability Report</w:t>
             </w:r>
           </w:p>
         </w:tc>

</xml_diff>